<commit_message>
add to project document
</commit_message>
<xml_diff>
--- a/ELC225_Project.docx
+++ b/ELC225_Project.docx
@@ -1,6 +1,6 @@
 
 <file path=word/document.xml><?xml version="1.0" encoding="utf-8"?>
-<w:document xmlns:wpc="http://schemas.microsoft.com/office/word/2010/wordprocessingCanvas" xmlns:cx="http://schemas.microsoft.com/office/drawing/2014/chartex" xmlns:cx1="http://schemas.microsoft.com/office/drawing/2015/9/8/chartex" xmlns:cx2="http://schemas.microsoft.com/office/drawing/2015/10/21/chartex" xmlns:cx3="http://schemas.microsoft.com/office/drawing/2016/5/9/chartex" xmlns:cx4="http://schemas.microsoft.com/office/drawing/2016/5/10/chartex" xmlns:cx5="http://schemas.microsoft.com/office/drawing/2016/5/11/chartex" xmlns:cx6="http://schemas.microsoft.com/office/drawing/2016/5/12/chartex" xmlns:cx7="http://schemas.microsoft.com/office/drawing/2016/5/13/chartex" xmlns:cx8="http://schemas.microsoft.com/office/drawing/2016/5/14/chartex" xmlns:mc="http://schemas.openxmlformats.org/markup-compatibility/2006" xmlns:aink="http://schemas.microsoft.com/office/drawing/2016/ink" xmlns:am3d="http://schemas.microsoft.com/office/drawing/2017/model3d" xmlns:o="urn:schemas-microsoft-com:office:office" xmlns:r="http://schemas.openxmlformats.org/officeDocument/2006/relationships" xmlns:m="http://schemas.openxmlformats.org/officeDocument/2006/math" xmlns:v="urn:schemas-microsoft-com:vml" xmlns:wp14="http://schemas.microsoft.com/office/word/2010/wordprocessingDrawing" xmlns:wp="http://schemas.openxmlformats.org/drawingml/2006/wordprocessingDrawing" xmlns:w10="urn:schemas-microsoft-com:office:word" xmlns:w="http://schemas.openxmlformats.org/wordprocessingml/2006/main" xmlns:w14="http://schemas.microsoft.com/office/word/2010/wordml" xmlns:w15="http://schemas.microsoft.com/office/word/2012/wordml" xmlns:w16cex="http://schemas.microsoft.com/office/word/2018/wordml/cex" xmlns:w16cid="http://schemas.microsoft.com/office/word/2016/wordml/cid" xmlns:w16="http://schemas.microsoft.com/office/word/2018/wordml" xmlns:w16se="http://schemas.microsoft.com/office/word/2015/wordml/symex" xmlns:wpg="http://schemas.microsoft.com/office/word/2010/wordprocessingGroup" xmlns:wpi="http://schemas.microsoft.com/office/word/2010/wordprocessingInk" xmlns:wne="http://schemas.microsoft.com/office/word/2006/wordml" xmlns:wps="http://schemas.microsoft.com/office/word/2010/wordprocessingShape" mc:Ignorable="w14 w15 w16se w16cid w16 w16cex wp14">
+<w:document xmlns:ve="http://schemas.openxmlformats.org/markup-compatibility/2006" xmlns:o="urn:schemas-microsoft-com:office:office" xmlns:r="http://schemas.openxmlformats.org/officeDocument/2006/relationships" xmlns:m="http://schemas.openxmlformats.org/officeDocument/2006/math" xmlns:v="urn:schemas-microsoft-com:vml" xmlns:wp="http://schemas.openxmlformats.org/drawingml/2006/wordprocessingDrawing" xmlns:w10="urn:schemas-microsoft-com:office:word" xmlns:w="http://schemas.openxmlformats.org/wordprocessingml/2006/main" xmlns:wne="http://schemas.microsoft.com/office/word/2006/wordml">
   <w:body>
     <w:p>
       <w:pPr>
@@ -72,7 +72,7 @@
         <w:tblW w:w="10914" w:type="dxa"/>
         <w:tblInd w:w="250" w:type="dxa"/>
         <w:tblLayout w:type="fixed"/>
-        <w:tblLook w:val="04A0" w:firstRow="1" w:lastRow="0" w:firstColumn="1" w:lastColumn="0" w:noHBand="0" w:noVBand="1"/>
+        <w:tblLook w:val="04A0"/>
       </w:tblPr>
       <w:tblGrid>
         <w:gridCol w:w="4312"/>
@@ -332,7 +332,7 @@
                 <w:sz w:val="24"/>
                 <w:szCs w:val="24"/>
               </w:rPr>
-              <w:t>c,</w:t>
+              <w:t>c</w:t>
             </w:r>
             <w:r>
               <w:rPr>
@@ -341,16 +341,7 @@
                 <w:sz w:val="24"/>
                 <w:szCs w:val="24"/>
               </w:rPr>
-              <w:t xml:space="preserve"> </w:t>
-            </w:r>
-            <w:r>
-              <w:rPr>
-                <w:rFonts w:ascii="Times New Roman" w:hAnsi="Times New Roman" w:cs="Times New Roman"/>
-                <w:b/>
-                <w:sz w:val="24"/>
-                <w:szCs w:val="24"/>
-              </w:rPr>
-              <w:t>d) &amp; Task3(a)</w:t>
+              <w:t>) &amp; Task3(a)</w:t>
             </w:r>
             <w:r>
               <w:rPr>
@@ -408,6 +399,15 @@
                 <w:szCs w:val="24"/>
               </w:rPr>
             </w:pPr>
+            <w:r>
+              <w:rPr>
+                <w:rFonts w:ascii="Times New Roman" w:hAnsi="Times New Roman" w:cs="Times New Roman"/>
+                <w:b/>
+                <w:sz w:val="24"/>
+                <w:szCs w:val="24"/>
+              </w:rPr>
+              <w:t>Mahmoud Amr Nabil</w:t>
+            </w:r>
           </w:p>
         </w:tc>
         <w:tc>
@@ -423,6 +423,15 @@
                 <w:szCs w:val="24"/>
               </w:rPr>
             </w:pPr>
+            <w:r>
+              <w:rPr>
+                <w:rFonts w:ascii="Times New Roman" w:hAnsi="Times New Roman" w:cs="Times New Roman"/>
+                <w:b/>
+                <w:sz w:val="24"/>
+                <w:szCs w:val="24"/>
+              </w:rPr>
+              <w:t>2</w:t>
+            </w:r>
           </w:p>
         </w:tc>
         <w:tc>
@@ -438,6 +447,15 @@
                 <w:szCs w:val="24"/>
               </w:rPr>
             </w:pPr>
+            <w:r>
+              <w:rPr>
+                <w:rFonts w:ascii="Times New Roman" w:hAnsi="Times New Roman" w:cs="Times New Roman"/>
+                <w:b/>
+                <w:sz w:val="24"/>
+                <w:szCs w:val="24"/>
+              </w:rPr>
+              <w:t>26</w:t>
+            </w:r>
           </w:p>
         </w:tc>
         <w:tc>
@@ -453,6 +471,53 @@
                 <w:szCs w:val="24"/>
               </w:rPr>
             </w:pPr>
+            <w:r>
+              <w:rPr>
+                <w:rFonts w:ascii="Times New Roman" w:hAnsi="Times New Roman" w:cs="Times New Roman"/>
+                <w:b/>
+                <w:sz w:val="24"/>
+                <w:szCs w:val="24"/>
+              </w:rPr>
+              <w:t>Task1(d,e) &amp; Task3(e,f) &amp; output audio files</w:t>
+            </w:r>
+            <w:r>
+              <w:rPr>
+                <w:rFonts w:ascii="Times New Roman" w:hAnsi="Times New Roman" w:cs="Times New Roman"/>
+                <w:b/>
+                <w:sz w:val="24"/>
+                <w:szCs w:val="24"/>
+              </w:rPr>
+              <w:t xml:space="preserve"> and images</w:t>
+            </w:r>
+            <w:r>
+              <w:rPr>
+                <w:rFonts w:ascii="Times New Roman" w:hAnsi="Times New Roman" w:cs="Times New Roman"/>
+                <w:b/>
+                <w:sz w:val="24"/>
+                <w:szCs w:val="24"/>
+              </w:rPr>
+              <w:t xml:space="preserve"> for user in task 1</w:t>
+            </w:r>
+          </w:p>
+          <w:p>
+            <w:pPr>
+              <w:tabs>
+                <w:tab w:val="left" w:pos="3900"/>
+              </w:tabs>
+              <w:rPr>
+                <w:rFonts w:ascii="Times New Roman" w:hAnsi="Times New Roman" w:cs="Times New Roman"/>
+                <w:sz w:val="24"/>
+                <w:szCs w:val="24"/>
+              </w:rPr>
+            </w:pPr>
+            <w:r>
+              <w:rPr>
+                <w:rFonts w:ascii="Times New Roman" w:hAnsi="Times New Roman" w:cs="Times New Roman"/>
+                <w:sz w:val="24"/>
+                <w:szCs w:val="24"/>
+              </w:rPr>
+              <w:tab/>
+            </w:r>
           </w:p>
         </w:tc>
       </w:tr>
@@ -1932,7 +1997,7 @@
           <w:noProof/>
         </w:rPr>
         <w:drawing>
-          <wp:anchor distT="0" distB="0" distL="114300" distR="114300" simplePos="0" relativeHeight="251589632" behindDoc="0" locked="0" layoutInCell="1" allowOverlap="1" wp14:anchorId="335028D2" wp14:editId="35E43E0C">
+          <wp:anchor distT="0" distB="0" distL="114300" distR="114300" simplePos="0" relativeHeight="251589632" behindDoc="0" locked="0" layoutInCell="1" allowOverlap="1">
             <wp:simplePos x="0" y="0"/>
             <wp:positionH relativeFrom="column">
               <wp:posOffset>3267075</wp:posOffset>
@@ -1960,7 +2025,7 @@
                     <a:blip r:embed="rId9">
                       <a:extLst>
                         <a:ext uri="{28A0092B-C50C-407E-A947-70E740481C1C}">
-                          <a14:useLocalDpi xmlns:a14="http://schemas.microsoft.com/office/drawing/2010/main" val="0"/>
+                          <a14:useLocalDpi xmlns:a14="http://schemas.microsoft.com/office/drawing/2010/main" xmlns:wps="http://schemas.microsoft.com/office/word/2010/wordprocessingShape" xmlns:wpi="http://schemas.microsoft.com/office/word/2010/wordprocessingInk" xmlns:wpg="http://schemas.microsoft.com/office/word/2010/wordprocessingGroup" xmlns:w16se="http://schemas.microsoft.com/office/word/2015/wordml/symex" xmlns:w16="http://schemas.microsoft.com/office/word/2018/wordml" xmlns:w16cid="http://schemas.microsoft.com/office/word/2016/wordml/cid" xmlns:w16cex="http://schemas.microsoft.com/office/word/2018/wordml/cex" xmlns:w15="http://schemas.microsoft.com/office/word/2012/wordml" xmlns:w14="http://schemas.microsoft.com/office/word/2010/wordml" xmlns:w="http://schemas.openxmlformats.org/wordprocessingml/2006/main" xmlns:w10="urn:schemas-microsoft-com:office:word" xmlns:wp14="http://schemas.microsoft.com/office/word/2010/wordprocessingDrawing" xmlns:v="urn:schemas-microsoft-com:vml" xmlns:o="urn:schemas-microsoft-com:office:office" xmlns:am3d="http://schemas.microsoft.com/office/drawing/2017/model3d" xmlns:aink="http://schemas.microsoft.com/office/drawing/2016/ink" xmlns:mc="http://schemas.openxmlformats.org/markup-compatibility/2006" xmlns:cx8="http://schemas.microsoft.com/office/drawing/2016/5/14/chartex" xmlns:cx7="http://schemas.microsoft.com/office/drawing/2016/5/13/chartex" xmlns:cx6="http://schemas.microsoft.com/office/drawing/2016/5/12/chartex" xmlns:cx5="http://schemas.microsoft.com/office/drawing/2016/5/11/chartex" xmlns:cx4="http://schemas.microsoft.com/office/drawing/2016/5/10/chartex" xmlns:cx3="http://schemas.microsoft.com/office/drawing/2016/5/9/chartex" xmlns:cx2="http://schemas.microsoft.com/office/drawing/2015/10/21/chartex" xmlns:cx1="http://schemas.microsoft.com/office/drawing/2015/9/8/chartex" xmlns:cx="http://schemas.microsoft.com/office/drawing/2014/chartex" xmlns:wpc="http://schemas.microsoft.com/office/word/2010/wordprocessingCanvas" xmlns="" val="0"/>
                         </a:ext>
                       </a:extLst>
                     </a:blip>
@@ -1985,12 +2050,6 @@
                 </pic:pic>
               </a:graphicData>
             </a:graphic>
-            <wp14:sizeRelH relativeFrom="margin">
-              <wp14:pctWidth>0</wp14:pctWidth>
-            </wp14:sizeRelH>
-            <wp14:sizeRelV relativeFrom="margin">
-              <wp14:pctHeight>0</wp14:pctHeight>
-            </wp14:sizeRelV>
           </wp:anchor>
         </w:drawing>
       </w:r>
@@ -1999,7 +2058,7 @@
           <w:noProof/>
         </w:rPr>
         <w:drawing>
-          <wp:anchor distT="0" distB="0" distL="114300" distR="114300" simplePos="0" relativeHeight="251730944" behindDoc="1" locked="0" layoutInCell="1" allowOverlap="1" wp14:anchorId="1F8D56E3" wp14:editId="3D13A66B">
+          <wp:anchor distT="0" distB="0" distL="114300" distR="114300" simplePos="0" relativeHeight="251730944" behindDoc="1" locked="0" layoutInCell="1" allowOverlap="1">
             <wp:simplePos x="0" y="0"/>
             <wp:positionH relativeFrom="column">
               <wp:posOffset>168275</wp:posOffset>
@@ -2035,7 +2094,7 @@
                     <a:blip r:embed="rId10">
                       <a:extLst>
                         <a:ext uri="{28A0092B-C50C-407E-A947-70E740481C1C}">
-                          <a14:useLocalDpi xmlns:a14="http://schemas.microsoft.com/office/drawing/2010/main" val="0"/>
+                          <a14:useLocalDpi xmlns:a14="http://schemas.microsoft.com/office/drawing/2010/main" xmlns:wps="http://schemas.microsoft.com/office/word/2010/wordprocessingShape" xmlns:wpi="http://schemas.microsoft.com/office/word/2010/wordprocessingInk" xmlns:wpg="http://schemas.microsoft.com/office/word/2010/wordprocessingGroup" xmlns:w16se="http://schemas.microsoft.com/office/word/2015/wordml/symex" xmlns:w16="http://schemas.microsoft.com/office/word/2018/wordml" xmlns:w16cid="http://schemas.microsoft.com/office/word/2016/wordml/cid" xmlns:w16cex="http://schemas.microsoft.com/office/word/2018/wordml/cex" xmlns:w15="http://schemas.microsoft.com/office/word/2012/wordml" xmlns:w14="http://schemas.microsoft.com/office/word/2010/wordml" xmlns:w="http://schemas.openxmlformats.org/wordprocessingml/2006/main" xmlns:w10="urn:schemas-microsoft-com:office:word" xmlns:wp14="http://schemas.microsoft.com/office/word/2010/wordprocessingDrawing" xmlns:v="urn:schemas-microsoft-com:vml" xmlns:o="urn:schemas-microsoft-com:office:office" xmlns:am3d="http://schemas.microsoft.com/office/drawing/2017/model3d" xmlns:aink="http://schemas.microsoft.com/office/drawing/2016/ink" xmlns:mc="http://schemas.openxmlformats.org/markup-compatibility/2006" xmlns:cx8="http://schemas.microsoft.com/office/drawing/2016/5/14/chartex" xmlns:cx7="http://schemas.microsoft.com/office/drawing/2016/5/13/chartex" xmlns:cx6="http://schemas.microsoft.com/office/drawing/2016/5/12/chartex" xmlns:cx5="http://schemas.microsoft.com/office/drawing/2016/5/11/chartex" xmlns:cx4="http://schemas.microsoft.com/office/drawing/2016/5/10/chartex" xmlns:cx3="http://schemas.microsoft.com/office/drawing/2016/5/9/chartex" xmlns:cx2="http://schemas.microsoft.com/office/drawing/2015/10/21/chartex" xmlns:cx1="http://schemas.microsoft.com/office/drawing/2015/9/8/chartex" xmlns:cx="http://schemas.microsoft.com/office/drawing/2014/chartex" xmlns:wpc="http://schemas.microsoft.com/office/word/2010/wordprocessingCanvas" xmlns="" val="0"/>
                         </a:ext>
                       </a:extLst>
                     </a:blip>
@@ -2060,12 +2119,6 @@
                 </pic:pic>
               </a:graphicData>
             </a:graphic>
-            <wp14:sizeRelH relativeFrom="margin">
-              <wp14:pctWidth>0</wp14:pctWidth>
-            </wp14:sizeRelH>
-            <wp14:sizeRelV relativeFrom="margin">
-              <wp14:pctHeight>0</wp14:pctHeight>
-            </wp14:sizeRelV>
           </wp:anchor>
         </w:drawing>
       </w:r>
@@ -2077,129 +2130,42 @@
           <w:sz w:val="28"/>
           <w:szCs w:val="28"/>
         </w:rPr>
-        <mc:AlternateContent>
-          <mc:Choice Requires="wps">
-            <w:drawing>
-              <wp:anchor distT="45720" distB="45720" distL="114300" distR="114300" simplePos="0" relativeHeight="251707392" behindDoc="1" locked="0" layoutInCell="1" allowOverlap="1" wp14:anchorId="328C115D" wp14:editId="2536A98F">
-                <wp:simplePos x="0" y="0"/>
-                <wp:positionH relativeFrom="column">
-                  <wp:posOffset>269875</wp:posOffset>
-                </wp:positionH>
-                <wp:positionV relativeFrom="paragraph">
-                  <wp:posOffset>2369820</wp:posOffset>
-                </wp:positionV>
-                <wp:extent cx="2597150" cy="565150"/>
-                <wp:effectExtent l="0" t="0" r="0" b="6350"/>
-                <wp:wrapSquare wrapText="bothSides"/>
-                <wp:docPr id="5" name="Text Box 2"/>
-                <wp:cNvGraphicFramePr>
-                  <a:graphicFrameLocks xmlns:a="http://schemas.openxmlformats.org/drawingml/2006/main"/>
-                </wp:cNvGraphicFramePr>
-                <a:graphic xmlns:a="http://schemas.openxmlformats.org/drawingml/2006/main">
-                  <a:graphicData uri="http://schemas.microsoft.com/office/word/2010/wordprocessingShape">
-                    <wps:wsp>
-                      <wps:cNvSpPr txBox="1">
-                        <a:spLocks noChangeArrowheads="1"/>
-                      </wps:cNvSpPr>
-                      <wps:spPr bwMode="auto">
-                        <a:xfrm>
-                          <a:off x="0" y="0"/>
-                          <a:ext cx="2597150" cy="565150"/>
-                        </a:xfrm>
-                        <a:prstGeom prst="rect">
-                          <a:avLst/>
-                        </a:prstGeom>
-                        <a:solidFill>
-                          <a:srgbClr val="FFFFFF"/>
-                        </a:solidFill>
-                        <a:ln w="9525">
-                          <a:noFill/>
-                          <a:miter lim="800000"/>
-                          <a:headEnd/>
-                          <a:tailEnd/>
-                        </a:ln>
-                      </wps:spPr>
-                      <wps:txbx>
-                        <w:txbxContent>
-                          <w:p>
-                            <w:r>
-                              <w:tab/>
-                            </w:r>
-                            <w:r>
-                              <w:tab/>
-                              <w:t>Figure 1</w:t>
-                            </w:r>
-                          </w:p>
-                          <w:p>
-                            <w:r>
-                              <w:t xml:space="preserve">The audio with and before </w:t>
-                            </w:r>
-                            <w:r>
-                              <w:t>adding</w:t>
-                            </w:r>
-                            <w:r>
-                              <w:t xml:space="preserve"> </w:t>
-                            </w:r>
-                            <w:r>
-                              <w:t>echo</w:t>
-                            </w:r>
-                          </w:p>
-                        </w:txbxContent>
-                      </wps:txbx>
-                      <wps:bodyPr rot="0" vert="horz" wrap="square" lIns="91440" tIns="45720" rIns="91440" bIns="45720" anchor="t" anchorCtr="0">
-                        <a:noAutofit/>
-                      </wps:bodyPr>
-                    </wps:wsp>
-                  </a:graphicData>
-                </a:graphic>
-                <wp14:sizeRelH relativeFrom="margin">
-                  <wp14:pctWidth>0</wp14:pctWidth>
-                </wp14:sizeRelH>
-                <wp14:sizeRelV relativeFrom="margin">
-                  <wp14:pctHeight>0</wp14:pctHeight>
-                </wp14:sizeRelV>
-              </wp:anchor>
-            </w:drawing>
-          </mc:Choice>
-          <mc:Fallback>
-            <w:pict>
-              <v:shapetype w14:anchorId="328C115D" id="_x0000_t202" coordsize="21600,21600" o:spt="202" path="m,l,21600r21600,l21600,xe">
-                <v:stroke joinstyle="miter"/>
-                <v:path gradientshapeok="t" o:connecttype="rect"/>
-              </v:shapetype>
-              <v:shape id="Text Box 2" o:spid="_x0000_s1026" type="#_x0000_t202" style="position:absolute;margin-left:21.25pt;margin-top:186.6pt;width:204.5pt;height:44.5pt;z-index:-251609088;visibility:visible;mso-wrap-style:square;mso-width-percent:0;mso-height-percent:0;mso-wrap-distance-left:9pt;mso-wrap-distance-top:3.6pt;mso-wrap-distance-right:9pt;mso-wrap-distance-bottom:3.6pt;mso-position-horizontal:absolute;mso-position-horizontal-relative:text;mso-position-vertical:absolute;mso-position-vertical-relative:text;mso-width-percent:0;mso-height-percent:0;mso-width-relative:margin;mso-height-relative:margin;v-text-anchor:top" o:gfxdata="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" stroked="f">
-                <v:textbox>
-                  <w:txbxContent>
-                    <w:p>
-                      <w:r>
-                        <w:tab/>
-                      </w:r>
-                      <w:r>
-                        <w:tab/>
-                        <w:t>Figure 1</w:t>
-                      </w:r>
-                    </w:p>
-                    <w:p>
-                      <w:r>
-                        <w:t xml:space="preserve">The audio with and before </w:t>
-                      </w:r>
-                      <w:r>
-                        <w:t>adding</w:t>
-                      </w:r>
-                      <w:r>
-                        <w:t xml:space="preserve"> </w:t>
-                      </w:r>
-                      <w:r>
-                        <w:t>echo</w:t>
-                      </w:r>
-                    </w:p>
-                  </w:txbxContent>
-                </v:textbox>
-                <w10:wrap type="square"/>
-              </v:shape>
-            </w:pict>
-          </mc:Fallback>
-        </mc:AlternateContent>
+        <w:pict>
+          <v:shapetype id="_x0000_t202" coordsize="21600,21600" o:spt="202" path="m,l,21600r21600,l21600,xe">
+            <v:stroke joinstyle="miter"/>
+            <v:path gradientshapeok="t" o:connecttype="rect"/>
+          </v:shapetype>
+          <v:shape id="Text Box 2" o:spid="_x0000_s1026" type="#_x0000_t202" style="position:absolute;margin-left:21.25pt;margin-top:186.6pt;width:204.5pt;height:44.5pt;z-index:-251609088;visibility:visible;mso-wrap-distance-top:3.6pt;mso-wrap-distance-bottom:3.6pt;mso-position-horizontal-relative:text;mso-position-vertical-relative:text;mso-width-relative:margin;mso-height-relative:margin" o:gfxdata="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" stroked="f">
+            <v:textbox>
+              <w:txbxContent>
+                <w:p>
+                  <w:r>
+                    <w:tab/>
+                  </w:r>
+                  <w:r>
+                    <w:tab/>
+                    <w:t>Figure 1</w:t>
+                  </w:r>
+                </w:p>
+                <w:p>
+                  <w:r>
+                    <w:t xml:space="preserve">The audio with and before </w:t>
+                  </w:r>
+                  <w:r>
+                    <w:t>adding</w:t>
+                  </w:r>
+                  <w:r>
+                    <w:t xml:space="preserve"> </w:t>
+                  </w:r>
+                  <w:r>
+                    <w:t>echo</w:t>
+                  </w:r>
+                </w:p>
+              </w:txbxContent>
+            </v:textbox>
+            <w10:wrap type="square"/>
+          </v:shape>
+        </w:pict>
       </w:r>
       <w:r>
         <w:rPr>
@@ -2209,125 +2175,38 @@
           <w:sz w:val="28"/>
           <w:szCs w:val="28"/>
         </w:rPr>
-        <mc:AlternateContent>
-          <mc:Choice Requires="wps">
-            <w:drawing>
-              <wp:anchor distT="45720" distB="45720" distL="114300" distR="114300" simplePos="0" relativeHeight="251547648" behindDoc="1" locked="0" layoutInCell="1" allowOverlap="1" wp14:anchorId="2A99D5C0" wp14:editId="56FC397F">
-                <wp:simplePos x="0" y="0"/>
-                <wp:positionH relativeFrom="column">
-                  <wp:posOffset>3642995</wp:posOffset>
-                </wp:positionH>
-                <wp:positionV relativeFrom="paragraph">
-                  <wp:posOffset>2418715</wp:posOffset>
-                </wp:positionV>
-                <wp:extent cx="2597150" cy="565150"/>
-                <wp:effectExtent l="0" t="0" r="0" b="6350"/>
-                <wp:wrapSquare wrapText="bothSides"/>
-                <wp:docPr id="217" name="Text Box 2"/>
-                <wp:cNvGraphicFramePr>
-                  <a:graphicFrameLocks xmlns:a="http://schemas.openxmlformats.org/drawingml/2006/main"/>
-                </wp:cNvGraphicFramePr>
-                <a:graphic xmlns:a="http://schemas.openxmlformats.org/drawingml/2006/main">
-                  <a:graphicData uri="http://schemas.microsoft.com/office/word/2010/wordprocessingShape">
-                    <wps:wsp>
-                      <wps:cNvSpPr txBox="1">
-                        <a:spLocks noChangeArrowheads="1"/>
-                      </wps:cNvSpPr>
-                      <wps:spPr bwMode="auto">
-                        <a:xfrm>
-                          <a:off x="0" y="0"/>
-                          <a:ext cx="2597150" cy="565150"/>
-                        </a:xfrm>
-                        <a:prstGeom prst="rect">
-                          <a:avLst/>
-                        </a:prstGeom>
-                        <a:solidFill>
-                          <a:srgbClr val="FFFFFF"/>
-                        </a:solidFill>
-                        <a:ln w="9525">
-                          <a:noFill/>
-                          <a:miter lim="800000"/>
-                          <a:headEnd/>
-                          <a:tailEnd/>
-                        </a:ln>
-                      </wps:spPr>
-                      <wps:txbx>
-                        <w:txbxContent>
-                          <w:p>
-                            <w:r>
-                              <w:tab/>
-                            </w:r>
-                            <w:r>
-                              <w:tab/>
-                              <w:t xml:space="preserve">Figure </w:t>
-                            </w:r>
-                            <w:r>
-                              <w:t>2</w:t>
-                            </w:r>
-                          </w:p>
-                          <w:p>
-                            <w:r>
-                              <w:t>Impulse response of</w:t>
-                            </w:r>
-                            <w:r>
-                              <w:t xml:space="preserve"> echo</w:t>
-                            </w:r>
-                            <w:r>
-                              <w:t xml:space="preserve"> the system</w:t>
-                            </w:r>
-                          </w:p>
-                        </w:txbxContent>
-                      </wps:txbx>
-                      <wps:bodyPr rot="0" vert="horz" wrap="square" lIns="91440" tIns="45720" rIns="91440" bIns="45720" anchor="t" anchorCtr="0">
-                        <a:noAutofit/>
-                      </wps:bodyPr>
-                    </wps:wsp>
-                  </a:graphicData>
-                </a:graphic>
-                <wp14:sizeRelH relativeFrom="margin">
-                  <wp14:pctWidth>0</wp14:pctWidth>
-                </wp14:sizeRelH>
-                <wp14:sizeRelV relativeFrom="margin">
-                  <wp14:pctHeight>0</wp14:pctHeight>
-                </wp14:sizeRelV>
-              </wp:anchor>
-            </w:drawing>
-          </mc:Choice>
-          <mc:Fallback>
-            <w:pict>
-              <v:shape w14:anchorId="2A99D5C0" id="_x0000_s1027" type="#_x0000_t202" style="position:absolute;margin-left:286.85pt;margin-top:190.45pt;width:204.5pt;height:44.5pt;z-index:-251768832;visibility:visible;mso-wrap-style:square;mso-width-percent:0;mso-height-percent:0;mso-wrap-distance-left:9pt;mso-wrap-distance-top:3.6pt;mso-wrap-distance-right:9pt;mso-wrap-distance-bottom:3.6pt;mso-position-horizontal:absolute;mso-position-horizontal-relative:text;mso-position-vertical:absolute;mso-position-vertical-relative:text;mso-width-percent:0;mso-height-percent:0;mso-width-relative:margin;mso-height-relative:margin;v-text-anchor:top" o:gfxdata="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" stroked="f">
-                <v:textbox>
-                  <w:txbxContent>
-                    <w:p>
-                      <w:r>
-                        <w:tab/>
-                      </w:r>
-                      <w:r>
-                        <w:tab/>
-                        <w:t xml:space="preserve">Figure </w:t>
-                      </w:r>
-                      <w:r>
-                        <w:t>2</w:t>
-                      </w:r>
-                    </w:p>
-                    <w:p>
-                      <w:r>
-                        <w:t>Impulse response of</w:t>
-                      </w:r>
-                      <w:r>
-                        <w:t xml:space="preserve"> echo</w:t>
-                      </w:r>
-                      <w:r>
-                        <w:t xml:space="preserve"> the system</w:t>
-                      </w:r>
-                    </w:p>
-                  </w:txbxContent>
-                </v:textbox>
-                <w10:wrap type="square"/>
-              </v:shape>
-            </w:pict>
-          </mc:Fallback>
-        </mc:AlternateContent>
+        <w:pict>
+          <v:shape id="_x0000_s1027" type="#_x0000_t202" style="position:absolute;margin-left:286.85pt;margin-top:190.45pt;width:204.5pt;height:44.5pt;z-index:-251768832;visibility:visible;mso-wrap-distance-top:3.6pt;mso-wrap-distance-bottom:3.6pt;mso-position-horizontal-relative:text;mso-position-vertical-relative:text;mso-width-relative:margin;mso-height-relative:margin" o:gfxdata="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" stroked="f">
+            <v:textbox>
+              <w:txbxContent>
+                <w:p>
+                  <w:r>
+                    <w:tab/>
+                  </w:r>
+                  <w:r>
+                    <w:tab/>
+                    <w:t xml:space="preserve">Figure </w:t>
+                  </w:r>
+                  <w:r>
+                    <w:t>2</w:t>
+                  </w:r>
+                </w:p>
+                <w:p>
+                  <w:r>
+                    <w:t>Impulse response of</w:t>
+                  </w:r>
+                  <w:r>
+                    <w:t xml:space="preserve"> echo</w:t>
+                  </w:r>
+                  <w:r>
+                    <w:t xml:space="preserve"> the system</w:t>
+                  </w:r>
+                </w:p>
+              </w:txbxContent>
+            </v:textbox>
+            <w10:wrap type="square"/>
+          </v:shape>
+        </w:pict>
       </w:r>
     </w:p>
     <w:p>
@@ -2364,147 +2243,49 @@
           <w:sz w:val="28"/>
           <w:szCs w:val="28"/>
         </w:rPr>
-        <mc:AlternateContent>
-          <mc:Choice Requires="wps">
-            <w:drawing>
-              <wp:anchor distT="45720" distB="45720" distL="114300" distR="114300" simplePos="0" relativeHeight="251658240" behindDoc="1" locked="0" layoutInCell="1" allowOverlap="1" wp14:anchorId="49EFA799" wp14:editId="7154A077">
-                <wp:simplePos x="0" y="0"/>
-                <wp:positionH relativeFrom="column">
-                  <wp:posOffset>-1299845</wp:posOffset>
-                </wp:positionH>
-                <wp:positionV relativeFrom="paragraph">
-                  <wp:posOffset>3698875</wp:posOffset>
-                </wp:positionV>
-                <wp:extent cx="4470400" cy="858520"/>
-                <wp:effectExtent l="0" t="0" r="6350" b="0"/>
-                <wp:wrapSquare wrapText="bothSides"/>
-                <wp:docPr id="14" name="Text Box 2"/>
-                <wp:cNvGraphicFramePr>
-                  <a:graphicFrameLocks xmlns:a="http://schemas.openxmlformats.org/drawingml/2006/main"/>
-                </wp:cNvGraphicFramePr>
-                <a:graphic xmlns:a="http://schemas.openxmlformats.org/drawingml/2006/main">
-                  <a:graphicData uri="http://schemas.microsoft.com/office/word/2010/wordprocessingShape">
-                    <wps:wsp>
-                      <wps:cNvSpPr txBox="1">
-                        <a:spLocks noChangeArrowheads="1"/>
-                      </wps:cNvSpPr>
-                      <wps:spPr bwMode="auto">
-                        <a:xfrm>
-                          <a:off x="0" y="0"/>
-                          <a:ext cx="4470400" cy="858520"/>
-                        </a:xfrm>
-                        <a:prstGeom prst="rect">
-                          <a:avLst/>
-                        </a:prstGeom>
-                        <a:solidFill>
-                          <a:srgbClr val="FFFFFF"/>
-                        </a:solidFill>
-                        <a:ln w="9525">
-                          <a:noFill/>
-                          <a:miter lim="800000"/>
-                          <a:headEnd/>
-                          <a:tailEnd/>
-                        </a:ln>
-                      </wps:spPr>
-                      <wps:txbx>
-                        <w:txbxContent>
-                          <w:p>
-                            <w:r>
-                              <w:tab/>
-                            </w:r>
-                            <w:r>
-                              <w:tab/>
-                            </w:r>
-                            <w:r>
-                              <w:tab/>
-                            </w:r>
-                            <w:r>
-                              <w:t>Figure 3</w:t>
-                            </w:r>
-                          </w:p>
-                          <w:p>
-                            <w:r>
-                              <w:t xml:space="preserve">Manipulated </w:t>
-                            </w:r>
-                            <w:r>
-                              <w:t>audio files(signals)</w:t>
-                            </w:r>
-                            <w:r>
-                              <w:t xml:space="preserve">. </w:t>
-                            </w:r>
-                            <w:r>
-                              <w:t>you will find them in the folder of task 1</w:t>
-                            </w:r>
-                            <w:r>
-                              <w:t xml:space="preserve"> in the accompanying link </w:t>
-                            </w:r>
-                            <w:r>
-                              <w:t>.</w:t>
-                            </w:r>
-                          </w:p>
-                        </w:txbxContent>
-                      </wps:txbx>
-                      <wps:bodyPr rot="0" vert="horz" wrap="square" lIns="91440" tIns="45720" rIns="91440" bIns="45720" anchor="t" anchorCtr="0">
-                        <a:noAutofit/>
-                      </wps:bodyPr>
-                    </wps:wsp>
-                  </a:graphicData>
-                </a:graphic>
-                <wp14:sizeRelH relativeFrom="margin">
-                  <wp14:pctWidth>0</wp14:pctWidth>
-                </wp14:sizeRelH>
-                <wp14:sizeRelV relativeFrom="margin">
-                  <wp14:pctHeight>0</wp14:pctHeight>
-                </wp14:sizeRelV>
-              </wp:anchor>
-            </w:drawing>
-          </mc:Choice>
-          <mc:Fallback>
-            <w:pict>
-              <v:shape w14:anchorId="49EFA799" id="_x0000_s1028" type="#_x0000_t202" style="position:absolute;margin-left:-102.35pt;margin-top:291.25pt;width:352pt;height:67.6pt;z-index:-251658240;visibility:visible;mso-wrap-style:square;mso-width-percent:0;mso-height-percent:0;mso-wrap-distance-left:9pt;mso-wrap-distance-top:3.6pt;mso-wrap-distance-right:9pt;mso-wrap-distance-bottom:3.6pt;mso-position-horizontal:absolute;mso-position-horizontal-relative:text;mso-position-vertical:absolute;mso-position-vertical-relative:text;mso-width-percent:0;mso-height-percent:0;mso-width-relative:margin;mso-height-relative:margin;v-text-anchor:top" o:gfxdata="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" stroked="f">
-                <v:textbox>
-                  <w:txbxContent>
-                    <w:p>
-                      <w:r>
-                        <w:tab/>
-                      </w:r>
-                      <w:r>
-                        <w:tab/>
-                      </w:r>
-                      <w:r>
-                        <w:tab/>
-                      </w:r>
-                      <w:r>
-                        <w:t>Figure 3</w:t>
-                      </w:r>
-                    </w:p>
-                    <w:p>
-                      <w:r>
-                        <w:t xml:space="preserve">Manipulated </w:t>
-                      </w:r>
-                      <w:r>
-                        <w:t>audio files(signals)</w:t>
-                      </w:r>
-                      <w:r>
-                        <w:t xml:space="preserve">. </w:t>
-                      </w:r>
-                      <w:r>
-                        <w:t>you will find them in the folder of task 1</w:t>
-                      </w:r>
-                      <w:r>
-                        <w:t xml:space="preserve"> in the accompanying link </w:t>
-                      </w:r>
-                      <w:r>
-                        <w:t>.</w:t>
-                      </w:r>
-                    </w:p>
-                  </w:txbxContent>
-                </v:textbox>
-                <w10:wrap type="square"/>
-              </v:shape>
-            </w:pict>
-          </mc:Fallback>
-        </mc:AlternateContent>
+        <w:pict>
+          <v:shape id="_x0000_s1028" type="#_x0000_t202" style="position:absolute;margin-left:-102.35pt;margin-top:291.25pt;width:352pt;height:67.6pt;z-index:-251658240;visibility:visible;mso-wrap-distance-top:3.6pt;mso-wrap-distance-bottom:3.6pt;mso-width-relative:margin;mso-height-relative:margin" o:gfxdata="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" stroked="f">
+            <v:textbox>
+              <w:txbxContent>
+                <w:p>
+                  <w:r>
+                    <w:tab/>
+                  </w:r>
+                  <w:r>
+                    <w:tab/>
+                  </w:r>
+                  <w:r>
+                    <w:tab/>
+                  </w:r>
+                  <w:r>
+                    <w:t>Figure 3</w:t>
+                  </w:r>
+                </w:p>
+                <w:p>
+                  <w:r>
+                    <w:t xml:space="preserve">Manipulated </w:t>
+                  </w:r>
+                  <w:r>
+                    <w:t>audio files(signals)</w:t>
+                  </w:r>
+                  <w:r>
+                    <w:t xml:space="preserve">. </w:t>
+                  </w:r>
+                  <w:r>
+                    <w:t>you will find them in the folder of task 1</w:t>
+                  </w:r>
+                  <w:r>
+                    <w:t xml:space="preserve"> in the accompanying link </w:t>
+                  </w:r>
+                  <w:r>
+                    <w:t>.</w:t>
+                  </w:r>
+                </w:p>
+              </w:txbxContent>
+            </v:textbox>
+            <w10:wrap type="square"/>
+          </v:shape>
+        </w:pict>
       </w:r>
       <w:r>
         <w:rPr>
@@ -2514,120 +2295,44 @@
           <w:sz w:val="36"/>
           <w:szCs w:val="36"/>
         </w:rPr>
-        <mc:AlternateContent>
-          <mc:Choice Requires="wps">
-            <w:drawing>
-              <wp:anchor distT="45720" distB="45720" distL="114300" distR="114300" simplePos="0" relativeHeight="251656192" behindDoc="0" locked="0" layoutInCell="1" allowOverlap="1" wp14:anchorId="7772E773" wp14:editId="3F11E3EB">
-                <wp:simplePos x="0" y="0"/>
-                <wp:positionH relativeFrom="column">
-                  <wp:posOffset>1692275</wp:posOffset>
-                </wp:positionH>
-                <wp:positionV relativeFrom="paragraph">
-                  <wp:posOffset>2380615</wp:posOffset>
-                </wp:positionV>
-                <wp:extent cx="1838960" cy="1140460"/>
-                <wp:effectExtent l="0" t="0" r="27940" b="21590"/>
-                <wp:wrapSquare wrapText="bothSides"/>
-                <wp:docPr id="9" name="Text Box 2"/>
-                <wp:cNvGraphicFramePr>
-                  <a:graphicFrameLocks xmlns:a="http://schemas.openxmlformats.org/drawingml/2006/main"/>
-                </wp:cNvGraphicFramePr>
-                <a:graphic xmlns:a="http://schemas.openxmlformats.org/drawingml/2006/main">
-                  <a:graphicData uri="http://schemas.microsoft.com/office/word/2010/wordprocessingShape">
-                    <wps:wsp>
-                      <wps:cNvSpPr txBox="1">
-                        <a:spLocks noChangeArrowheads="1"/>
-                      </wps:cNvSpPr>
-                      <wps:spPr bwMode="auto">
-                        <a:xfrm>
-                          <a:off x="0" y="0"/>
-                          <a:ext cx="1838960" cy="1140460"/>
-                        </a:xfrm>
-                        <a:prstGeom prst="rect">
-                          <a:avLst/>
-                        </a:prstGeom>
-                        <a:solidFill>
-                          <a:srgbClr val="FFFFFF"/>
-                        </a:solidFill>
-                        <a:ln w="9525">
-                          <a:solidFill>
-                            <a:srgbClr val="000000"/>
-                          </a:solidFill>
-                          <a:miter lim="800000"/>
-                          <a:headEnd/>
-                          <a:tailEnd/>
-                        </a:ln>
-                      </wps:spPr>
-                      <wps:txbx>
-                        <w:txbxContent>
-                          <w:p>
-                            <w:r>
-                              <w:object w:dxaOrig="1520" w:dyaOrig="987" w14:anchorId="6FD4D21C">
-                                <v:shapetype id="_x0000_t75" coordsize="21600,21600" o:spt="75" o:preferrelative="t" path="m@4@5l@4@11@9@11@9@5xe" filled="f" stroked="f">
-                                  <v:stroke joinstyle="miter"/>
-                                  <v:formulas>
-                                    <v:f eqn="if lineDrawn pixelLineWidth 0"/>
-                                    <v:f eqn="sum @0 1 0"/>
-                                    <v:f eqn="sum 0 0 @1"/>
-                                    <v:f eqn="prod @2 1 2"/>
-                                    <v:f eqn="prod @3 21600 pixelWidth"/>
-                                    <v:f eqn="prod @3 21600 pixelHeight"/>
-                                    <v:f eqn="sum @0 0 1"/>
-                                    <v:f eqn="prod @6 1 2"/>
-                                    <v:f eqn="prod @7 21600 pixelWidth"/>
-                                    <v:f eqn="sum @8 21600 0"/>
-                                    <v:f eqn="prod @7 21600 pixelHeight"/>
-                                    <v:f eqn="sum @10 21600 0"/>
-                                  </v:formulas>
-                                  <v:path o:extrusionok="f" gradientshapeok="t" o:connecttype="rect"/>
-                                  <o:lock v:ext="edit" aspectratio="t"/>
-                                </v:shapetype>
-                                <v:shape id="_x0000_i1026" type="#_x0000_t75" style="width:128.35pt;height:83.2pt">
-                                  <v:imagedata r:id="rId11" o:title=""/>
-                                </v:shape>
-                                <o:OLEObject Type="Embed" ProgID="Package" ShapeID="_x0000_i1026" DrawAspect="Icon" ObjectID="_1651949620" r:id="rId12"/>
-                              </w:object>
-                            </w:r>
-                          </w:p>
-                        </w:txbxContent>
-                      </wps:txbx>
-                      <wps:bodyPr rot="0" vert="horz" wrap="square" lIns="91440" tIns="45720" rIns="91440" bIns="45720" anchor="t" anchorCtr="0">
-                        <a:noAutofit/>
-                      </wps:bodyPr>
-                    </wps:wsp>
-                  </a:graphicData>
-                </a:graphic>
-                <wp14:sizeRelH relativeFrom="margin">
-                  <wp14:pctWidth>0</wp14:pctWidth>
-                </wp14:sizeRelH>
-                <wp14:sizeRelV relativeFrom="margin">
-                  <wp14:pctHeight>0</wp14:pctHeight>
-                </wp14:sizeRelV>
-              </wp:anchor>
-            </w:drawing>
-          </mc:Choice>
-          <mc:Fallback>
-            <w:pict>
-              <v:shape w14:anchorId="7772E773" id="_x0000_s1029" type="#_x0000_t202" style="position:absolute;margin-left:133.25pt;margin-top:187.45pt;width:144.8pt;height:89.8pt;z-index:251656192;visibility:visible;mso-wrap-style:square;mso-width-percent:0;mso-height-percent:0;mso-wrap-distance-left:9pt;mso-wrap-distance-top:3.6pt;mso-wrap-distance-right:9pt;mso-wrap-distance-bottom:3.6pt;mso-position-horizontal:absolute;mso-position-horizontal-relative:text;mso-position-vertical:absolute;mso-position-vertical-relative:text;mso-width-percent:0;mso-height-percent:0;mso-width-relative:margin;mso-height-relative:margin;v-text-anchor:top" o:gfxdata="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">
-                <v:textbox>
-                  <w:txbxContent>
-                    <w:p>
-                      <w:r>
-                        <w:object w:dxaOrig="1520" w:dyaOrig="987" w14:anchorId="6FD4D21C">
-                          <v:shape id="_x0000_i1026" type="#_x0000_t75" style="width:128.35pt;height:83.2pt">
-                            <v:imagedata r:id="rId11" o:title=""/>
-                          </v:shape>
-                          <o:OLEObject Type="Embed" ProgID="Package" ShapeID="_x0000_i1026" DrawAspect="Icon" ObjectID="_1651949620" r:id="rId13"/>
-                        </w:object>
-                      </w:r>
-                    </w:p>
-                  </w:txbxContent>
-                </v:textbox>
-                <w10:wrap type="square"/>
-              </v:shape>
-            </w:pict>
-          </mc:Fallback>
-        </mc:AlternateContent>
+        <w:pict>
+          <v:shape id="_x0000_s1029" type="#_x0000_t202" style="position:absolute;margin-left:133.25pt;margin-top:187.45pt;width:144.8pt;height:89.8pt;z-index:251656192;visibility:visible;mso-wrap-distance-top:3.6pt;mso-wrap-distance-bottom:3.6pt;mso-width-relative:margin;mso-height-relative:margin" o:gfxdata="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">
+            <v:textbox>
+              <w:txbxContent>
+                <w:p>
+                  <w:r>
+                    <w:object w:dxaOrig="1287" w:dyaOrig="837">
+                      <v:shapetype id="_x0000_t75" coordsize="21600,21600" o:spt="75" o:preferrelative="t" path="m@4@5l@4@11@9@11@9@5xe" filled="f" stroked="f">
+                        <v:stroke joinstyle="miter"/>
+                        <v:formulas>
+                          <v:f eqn="if lineDrawn pixelLineWidth 0"/>
+                          <v:f eqn="sum @0 1 0"/>
+                          <v:f eqn="sum 0 0 @1"/>
+                          <v:f eqn="prod @2 1 2"/>
+                          <v:f eqn="prod @3 21600 pixelWidth"/>
+                          <v:f eqn="prod @3 21600 pixelHeight"/>
+                          <v:f eqn="sum @0 0 1"/>
+                          <v:f eqn="prod @6 1 2"/>
+                          <v:f eqn="prod @7 21600 pixelWidth"/>
+                          <v:f eqn="sum @8 21600 0"/>
+                          <v:f eqn="prod @7 21600 pixelHeight"/>
+                          <v:f eqn="sum @10 21600 0"/>
+                        </v:formulas>
+                        <v:path o:extrusionok="f" gradientshapeok="t" o:connecttype="rect"/>
+                        <o:lock v:ext="edit" aspectratio="t"/>
+                      </v:shapetype>
+                      <v:shape id="_x0000_i1025" type="#_x0000_t75" style="width:128.5pt;height:83pt" o:ole="">
+                        <v:imagedata r:id="rId11" o:title=""/>
+                      </v:shape>
+                      <o:OLEObject Type="Embed" ProgID="Package" ShapeID="_x0000_i1025" DrawAspect="Icon" ObjectID="_1651951251" r:id="rId12"/>
+                    </w:object>
+                  </w:r>
+                </w:p>
+              </w:txbxContent>
+            </v:textbox>
+            <w10:wrap type="square"/>
+          </v:shape>
+        </w:pict>
       </w:r>
       <w:r>
         <w:rPr>
@@ -2637,101 +2342,25 @@
           <w:sz w:val="36"/>
           <w:szCs w:val="36"/>
         </w:rPr>
-        <mc:AlternateContent>
-          <mc:Choice Requires="wps">
-            <w:drawing>
-              <wp:anchor distT="45720" distB="45720" distL="114300" distR="114300" simplePos="0" relativeHeight="251790336" behindDoc="0" locked="0" layoutInCell="1" allowOverlap="1" wp14:anchorId="29785B3F" wp14:editId="612DE6EE">
-                <wp:simplePos x="0" y="0"/>
-                <wp:positionH relativeFrom="column">
-                  <wp:posOffset>-1989455</wp:posOffset>
-                </wp:positionH>
-                <wp:positionV relativeFrom="paragraph">
-                  <wp:posOffset>2357755</wp:posOffset>
-                </wp:positionV>
-                <wp:extent cx="1626870" cy="1087120"/>
-                <wp:effectExtent l="0" t="0" r="11430" b="17780"/>
-                <wp:wrapSquare wrapText="bothSides"/>
-                <wp:docPr id="10" name="Text Box 2"/>
-                <wp:cNvGraphicFramePr>
-                  <a:graphicFrameLocks xmlns:a="http://schemas.openxmlformats.org/drawingml/2006/main"/>
-                </wp:cNvGraphicFramePr>
-                <a:graphic xmlns:a="http://schemas.openxmlformats.org/drawingml/2006/main">
-                  <a:graphicData uri="http://schemas.microsoft.com/office/word/2010/wordprocessingShape">
-                    <wps:wsp>
-                      <wps:cNvSpPr txBox="1">
-                        <a:spLocks noChangeArrowheads="1"/>
-                      </wps:cNvSpPr>
-                      <wps:spPr bwMode="auto">
-                        <a:xfrm>
-                          <a:off x="0" y="0"/>
-                          <a:ext cx="1626870" cy="1087120"/>
-                        </a:xfrm>
-                        <a:prstGeom prst="rect">
-                          <a:avLst/>
-                        </a:prstGeom>
-                        <a:solidFill>
-                          <a:srgbClr val="FFFFFF"/>
-                        </a:solidFill>
-                        <a:ln w="9525">
-                          <a:solidFill>
-                            <a:srgbClr val="000000"/>
-                          </a:solidFill>
-                          <a:miter lim="800000"/>
-                          <a:headEnd/>
-                          <a:tailEnd/>
-                        </a:ln>
-                      </wps:spPr>
-                      <wps:txbx>
-                        <w:txbxContent>
-                          <w:p>
-                            <w:r>
-                              <w:object w:dxaOrig="1520" w:dyaOrig="987" w14:anchorId="4866B729">
-                                <v:shape id="_x0000_i1028" type="#_x0000_t75" style="width:114.85pt;height:74.8pt">
-                                  <v:imagedata r:id="rId14" o:title=""/>
-                                </v:shape>
-                                <o:OLEObject Type="Embed" ProgID="Package" ShapeID="_x0000_i1028" DrawAspect="Icon" ObjectID="_1651949621" r:id="rId15"/>
-                              </w:object>
-                            </w:r>
-                          </w:p>
-                        </w:txbxContent>
-                      </wps:txbx>
-                      <wps:bodyPr rot="0" vert="horz" wrap="none" lIns="91440" tIns="45720" rIns="91440" bIns="45720" anchor="t" anchorCtr="0">
-                        <a:spAutoFit/>
-                      </wps:bodyPr>
-                    </wps:wsp>
-                  </a:graphicData>
-                </a:graphic>
-                <wp14:sizeRelH relativeFrom="margin">
-                  <wp14:pctWidth>0</wp14:pctWidth>
-                </wp14:sizeRelH>
-                <wp14:sizeRelV relativeFrom="margin">
-                  <wp14:pctHeight>0</wp14:pctHeight>
-                </wp14:sizeRelV>
-              </wp:anchor>
-            </w:drawing>
-          </mc:Choice>
-          <mc:Fallback>
-            <w:pict>
-              <v:shape w14:anchorId="29785B3F" id="_x0000_s1030" type="#_x0000_t202" style="position:absolute;margin-left:-156.65pt;margin-top:185.65pt;width:128.1pt;height:85.6pt;z-index:251790336;visibility:visible;mso-wrap-style:none;mso-width-percent:0;mso-height-percent:0;mso-wrap-distance-left:9pt;mso-wrap-distance-top:3.6pt;mso-wrap-distance-right:9pt;mso-wrap-distance-bottom:3.6pt;mso-position-horizontal:absolute;mso-position-horizontal-relative:text;mso-position-vertical:absolute;mso-position-vertical-relative:text;mso-width-percent:0;mso-height-percent:0;mso-width-relative:margin;mso-height-relative:margin;v-text-anchor:top" o:gfxdata="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">
-                <v:textbox style="mso-fit-shape-to-text:t">
-                  <w:txbxContent>
-                    <w:p>
-                      <w:r>
-                        <w:object w:dxaOrig="1520" w:dyaOrig="987" w14:anchorId="4866B729">
-                          <v:shape id="_x0000_i1028" type="#_x0000_t75" style="width:114.85pt;height:74.8pt">
-                            <v:imagedata r:id="rId14" o:title=""/>
-                          </v:shape>
-                          <o:OLEObject Type="Embed" ProgID="Package" ShapeID="_x0000_i1028" DrawAspect="Icon" ObjectID="_1651949621" r:id="rId16"/>
-                        </w:object>
-                      </w:r>
-                    </w:p>
-                  </w:txbxContent>
-                </v:textbox>
-                <w10:wrap type="square"/>
-              </v:shape>
-            </w:pict>
-          </mc:Fallback>
-        </mc:AlternateContent>
+        <w:pict>
+          <v:shape id="_x0000_s1030" type="#_x0000_t202" style="position:absolute;margin-left:-156.65pt;margin-top:185.65pt;width:128.1pt;height:85.6pt;z-index:251790336;visibility:visible;mso-wrap-style:none;mso-wrap-distance-top:3.6pt;mso-wrap-distance-bottom:3.6pt;mso-width-relative:margin;mso-height-relative:margin" o:gfxdata="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">
+            <v:textbox style="mso-fit-shape-to-text:t">
+              <w:txbxContent>
+                <w:p>
+                  <w:r>
+                    <w:object w:dxaOrig="1287" w:dyaOrig="837">
+                      <v:shape id="_x0000_i1026" type="#_x0000_t75" style="width:115pt;height:75pt" o:ole="">
+                        <v:imagedata r:id="rId13" o:title=""/>
+                      </v:shape>
+                      <o:OLEObject Type="Embed" ProgID="Package" ShapeID="_x0000_i1026" DrawAspect="Icon" ObjectID="_1651951252" r:id="rId14"/>
+                    </w:object>
+                  </w:r>
+                </w:p>
+              </w:txbxContent>
+            </v:textbox>
+            <w10:wrap type="square"/>
+          </v:shape>
+        </w:pict>
       </w:r>
       <w:r>
         <w:rPr>
@@ -2741,101 +2370,25 @@
           <w:sz w:val="36"/>
           <w:szCs w:val="36"/>
         </w:rPr>
-        <mc:AlternateContent>
-          <mc:Choice Requires="wps">
-            <w:drawing>
-              <wp:anchor distT="45720" distB="45720" distL="114300" distR="114300" simplePos="0" relativeHeight="251833344" behindDoc="0" locked="0" layoutInCell="1" allowOverlap="1" wp14:anchorId="199D7C81" wp14:editId="66930C22">
-                <wp:simplePos x="0" y="0"/>
-                <wp:positionH relativeFrom="column">
-                  <wp:posOffset>-143510</wp:posOffset>
-                </wp:positionH>
-                <wp:positionV relativeFrom="paragraph">
-                  <wp:posOffset>2368278</wp:posOffset>
-                </wp:positionV>
-                <wp:extent cx="1643380" cy="1049020"/>
-                <wp:effectExtent l="0" t="0" r="13970" b="17780"/>
-                <wp:wrapSquare wrapText="bothSides"/>
-                <wp:docPr id="11" name="Text Box 2"/>
-                <wp:cNvGraphicFramePr>
-                  <a:graphicFrameLocks xmlns:a="http://schemas.openxmlformats.org/drawingml/2006/main"/>
-                </wp:cNvGraphicFramePr>
-                <a:graphic xmlns:a="http://schemas.openxmlformats.org/drawingml/2006/main">
-                  <a:graphicData uri="http://schemas.microsoft.com/office/word/2010/wordprocessingShape">
-                    <wps:wsp>
-                      <wps:cNvSpPr txBox="1">
-                        <a:spLocks noChangeArrowheads="1"/>
-                      </wps:cNvSpPr>
-                      <wps:spPr bwMode="auto">
-                        <a:xfrm>
-                          <a:off x="0" y="0"/>
-                          <a:ext cx="1643380" cy="1049020"/>
-                        </a:xfrm>
-                        <a:prstGeom prst="rect">
-                          <a:avLst/>
-                        </a:prstGeom>
-                        <a:solidFill>
-                          <a:srgbClr val="FFFFFF"/>
-                        </a:solidFill>
-                        <a:ln w="9525">
-                          <a:solidFill>
-                            <a:srgbClr val="000000"/>
-                          </a:solidFill>
-                          <a:miter lim="800000"/>
-                          <a:headEnd/>
-                          <a:tailEnd/>
-                        </a:ln>
-                      </wps:spPr>
-                      <wps:txbx>
-                        <w:txbxContent>
-                          <w:p>
-                            <w:r>
-                              <w:object w:dxaOrig="1520" w:dyaOrig="987" w14:anchorId="41378F2B">
-                                <v:shape id="_x0000_i1030" type="#_x0000_t75" style="width:116pt;height:75.6pt">
-                                  <v:imagedata r:id="rId17" o:title=""/>
-                                </v:shape>
-                                <o:OLEObject Type="Embed" ProgID="Package" ShapeID="_x0000_i1030" DrawAspect="Icon" ObjectID="_1651949622" r:id="rId18"/>
-                              </w:object>
-                            </w:r>
-                          </w:p>
-                        </w:txbxContent>
-                      </wps:txbx>
-                      <wps:bodyPr rot="0" vert="horz" wrap="none" lIns="91440" tIns="45720" rIns="91440" bIns="45720" anchor="t" anchorCtr="0">
-                        <a:spAutoFit/>
-                      </wps:bodyPr>
-                    </wps:wsp>
-                  </a:graphicData>
-                </a:graphic>
-                <wp14:sizeRelH relativeFrom="margin">
-                  <wp14:pctWidth>0</wp14:pctWidth>
-                </wp14:sizeRelH>
-                <wp14:sizeRelV relativeFrom="margin">
-                  <wp14:pctHeight>0</wp14:pctHeight>
-                </wp14:sizeRelV>
-              </wp:anchor>
-            </w:drawing>
-          </mc:Choice>
-          <mc:Fallback>
-            <w:pict>
-              <v:shape w14:anchorId="199D7C81" id="_x0000_s1031" type="#_x0000_t202" style="position:absolute;margin-left:-11.3pt;margin-top:186.5pt;width:129.4pt;height:82.6pt;z-index:251833344;visibility:visible;mso-wrap-style:none;mso-width-percent:0;mso-height-percent:0;mso-wrap-distance-left:9pt;mso-wrap-distance-top:3.6pt;mso-wrap-distance-right:9pt;mso-wrap-distance-bottom:3.6pt;mso-position-horizontal:absolute;mso-position-horizontal-relative:text;mso-position-vertical:absolute;mso-position-vertical-relative:text;mso-width-percent:0;mso-height-percent:0;mso-width-relative:margin;mso-height-relative:margin;v-text-anchor:top" o:gfxdata="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">
-                <v:textbox style="mso-fit-shape-to-text:t">
-                  <w:txbxContent>
-                    <w:p>
-                      <w:r>
-                        <w:object w:dxaOrig="1520" w:dyaOrig="987" w14:anchorId="41378F2B">
-                          <v:shape id="_x0000_i1030" type="#_x0000_t75" style="width:116pt;height:75.6pt">
-                            <v:imagedata r:id="rId17" o:title=""/>
-                          </v:shape>
-                          <o:OLEObject Type="Embed" ProgID="Package" ShapeID="_x0000_i1030" DrawAspect="Icon" ObjectID="_1651949622" r:id="rId19"/>
-                        </w:object>
-                      </w:r>
-                    </w:p>
-                  </w:txbxContent>
-                </v:textbox>
-                <w10:wrap type="square"/>
-              </v:shape>
-            </w:pict>
-          </mc:Fallback>
-        </mc:AlternateContent>
+        <w:pict>
+          <v:shape id="_x0000_s1031" type="#_x0000_t202" style="position:absolute;margin-left:-11.3pt;margin-top:186.5pt;width:129.4pt;height:82.6pt;z-index:251833344;visibility:visible;mso-wrap-style:none;mso-wrap-distance-top:3.6pt;mso-wrap-distance-bottom:3.6pt;mso-width-relative:margin;mso-height-relative:margin" o:gfxdata="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">
+            <v:textbox style="mso-fit-shape-to-text:t">
+              <w:txbxContent>
+                <w:p>
+                  <w:r>
+                    <w:object w:dxaOrig="1287" w:dyaOrig="837">
+                      <v:shape id="_x0000_i1027" type="#_x0000_t75" style="width:116pt;height:75.5pt" o:ole="">
+                        <v:imagedata r:id="rId15" o:title=""/>
+                      </v:shape>
+                      <o:OLEObject Type="Embed" ProgID="Package" ShapeID="_x0000_i1027" DrawAspect="Icon" ObjectID="_1651951253" r:id="rId16"/>
+                    </w:object>
+                  </w:r>
+                </w:p>
+              </w:txbxContent>
+            </v:textbox>
+            <w10:wrap type="square"/>
+          </v:shape>
+        </w:pict>
       </w:r>
       <w:r>
         <w:rPr>
@@ -3095,7 +2648,7 @@
       <w:r>
         <w:t xml:space="preserve"> (“</w:t>
       </w:r>
-      <w:hyperlink r:id="rId20" w:history="1">
+      <w:hyperlink r:id="rId17" w:history="1">
         <w:r>
           <w:rPr>
             <w:rStyle w:val="Hyperlink"/>
@@ -6206,571 +5759,261 @@
           <w:sz w:val="40"/>
           <w:szCs w:val="40"/>
         </w:rPr>
-        <mc:AlternateContent>
-          <mc:Choice Requires="wps">
-            <w:drawing>
-              <wp:anchor distT="45720" distB="45720" distL="114300" distR="114300" simplePos="0" relativeHeight="251836416" behindDoc="0" locked="0" layoutInCell="1" allowOverlap="1" wp14:anchorId="180F415F" wp14:editId="203F763B">
-                <wp:simplePos x="0" y="0"/>
-                <wp:positionH relativeFrom="margin">
-                  <wp:posOffset>-121920</wp:posOffset>
-                </wp:positionH>
-                <wp:positionV relativeFrom="paragraph">
-                  <wp:posOffset>464185</wp:posOffset>
-                </wp:positionV>
-                <wp:extent cx="7171055" cy="4673600"/>
-                <wp:effectExtent l="0" t="0" r="0" b="0"/>
-                <wp:wrapSquare wrapText="bothSides"/>
-                <wp:docPr id="4" name="Text Box 2"/>
-                <wp:cNvGraphicFramePr>
-                  <a:graphicFrameLocks xmlns:a="http://schemas.openxmlformats.org/drawingml/2006/main"/>
-                </wp:cNvGraphicFramePr>
-                <a:graphic xmlns:a="http://schemas.openxmlformats.org/drawingml/2006/main">
-                  <a:graphicData uri="http://schemas.microsoft.com/office/word/2010/wordprocessingShape">
-                    <wps:wsp>
-                      <wps:cNvSpPr txBox="1">
-                        <a:spLocks noChangeArrowheads="1"/>
-                      </wps:cNvSpPr>
-                      <wps:spPr bwMode="auto">
-                        <a:xfrm>
-                          <a:off x="0" y="0"/>
-                          <a:ext cx="7171055" cy="4673600"/>
-                        </a:xfrm>
-                        <a:prstGeom prst="rect">
-                          <a:avLst/>
-                        </a:prstGeom>
-                        <a:solidFill>
-                          <a:srgbClr val="FFFFFF"/>
-                        </a:solidFill>
-                        <a:ln w="9525">
-                          <a:noFill/>
-                          <a:miter lim="800000"/>
-                          <a:headEnd/>
-                          <a:tailEnd/>
-                        </a:ln>
-                      </wps:spPr>
-                      <wps:txbx>
-                        <w:txbxContent>
-                          <w:p>
-                            <w:pPr>
-                              <w:rPr>
-                                <w:b/>
-                                <w:bCs/>
-                                <w:color w:val="FF0000"/>
-                                <w:sz w:val="40"/>
-                                <w:szCs w:val="40"/>
-                                <w:lang w:bidi="ar-EG"/>
-                              </w:rPr>
-                            </w:pPr>
-                            <w:r>
-                              <w:rPr>
-                                <w:b/>
-                                <w:bCs/>
-                                <w:color w:val="FF0000"/>
-                                <w:sz w:val="40"/>
-                                <w:szCs w:val="40"/>
-                                <w:lang w:bidi="ar-EG"/>
-                              </w:rPr>
-                              <w:t xml:space="preserve">How to run </w:t>
-                            </w:r>
-                            <w:r>
-                              <w:rPr>
-                                <w:b/>
-                                <w:bCs/>
-                                <w:color w:val="FF0000"/>
-                                <w:sz w:val="40"/>
-                                <w:szCs w:val="40"/>
-                                <w:lang w:bidi="ar-EG"/>
-                              </w:rPr>
-                              <w:t>task1</w:t>
-                            </w:r>
-                            <w:r>
-                              <w:rPr>
-                                <w:b/>
-                                <w:bCs/>
-                                <w:color w:val="FF0000"/>
-                                <w:sz w:val="40"/>
-                                <w:szCs w:val="40"/>
-                                <w:lang w:bidi="ar-EG"/>
-                              </w:rPr>
-                              <w:t>?</w:t>
-                            </w:r>
-                          </w:p>
-                          <w:p>
-                            <w:pPr>
-                              <w:rPr>
-                                <w:sz w:val="36"/>
-                                <w:szCs w:val="36"/>
-                                <w:lang w:bidi="ar-EG"/>
-                              </w:rPr>
-                            </w:pPr>
-                            <w:r>
-                              <w:rPr>
-                                <w:sz w:val="36"/>
-                                <w:szCs w:val="36"/>
-                                <w:lang w:bidi="ar-EG"/>
-                              </w:rPr>
-                              <w:t>To run the code you need to do the following</w:t>
-                            </w:r>
-                          </w:p>
-                          <w:p>
-                            <w:pPr>
-                              <w:pStyle w:val="ListParagraph"/>
-                              <w:numPr>
-                                <w:ilvl w:val="0"/>
-                                <w:numId w:val="14"/>
-                              </w:numPr>
-                              <w:rPr>
-                                <w:sz w:val="36"/>
-                                <w:szCs w:val="36"/>
-                                <w:lang w:bidi="ar-EG"/>
-                              </w:rPr>
-                            </w:pPr>
-                            <w:r>
-                              <w:rPr>
-                                <w:sz w:val="36"/>
-                                <w:szCs w:val="36"/>
-                                <w:lang w:bidi="ar-EG"/>
-                              </w:rPr>
-                              <w:t>Install python3.7</w:t>
-                            </w:r>
-                          </w:p>
-                          <w:p>
-                            <w:pPr>
-                              <w:pStyle w:val="ListParagraph"/>
-                              <w:numPr>
-                                <w:ilvl w:val="0"/>
-                                <w:numId w:val="14"/>
-                              </w:numPr>
-                              <w:rPr>
-                                <w:sz w:val="36"/>
-                                <w:szCs w:val="36"/>
-                                <w:lang w:bidi="ar-EG"/>
-                              </w:rPr>
-                            </w:pPr>
-                            <w:r>
-                              <w:rPr>
-                                <w:sz w:val="36"/>
-                                <w:szCs w:val="36"/>
-                                <w:lang w:bidi="ar-EG"/>
-                              </w:rPr>
-                              <w:t>Install the following packages (matplolib, sound device, scipy, nump), to install run</w:t>
-                            </w:r>
-                            <w:r>
-                              <w:rPr>
-                                <w:sz w:val="36"/>
-                                <w:szCs w:val="36"/>
-                                <w:lang w:bidi="ar-EG"/>
-                              </w:rPr>
-                              <w:t xml:space="preserve"> the packages</w:t>
-                            </w:r>
-                          </w:p>
-                          <w:p>
-                            <w:pPr>
-                              <w:pStyle w:val="ListParagraph"/>
-                              <w:numPr>
-                                <w:ilvl w:val="1"/>
-                                <w:numId w:val="14"/>
-                              </w:numPr>
-                              <w:rPr>
-                                <w:sz w:val="36"/>
-                                <w:szCs w:val="36"/>
-                                <w:lang w:bidi="ar-EG"/>
-                              </w:rPr>
-                            </w:pPr>
-                            <w:r>
-                              <w:rPr>
-                                <w:sz w:val="36"/>
-                                <w:szCs w:val="36"/>
-                                <w:lang w:bidi="ar-EG"/>
-                              </w:rPr>
-                              <w:t>pip install matplotlib</w:t>
-                            </w:r>
-                          </w:p>
-                          <w:p>
-                            <w:pPr>
-                              <w:pStyle w:val="ListParagraph"/>
-                              <w:numPr>
-                                <w:ilvl w:val="1"/>
-                                <w:numId w:val="14"/>
-                              </w:numPr>
-                              <w:rPr>
-                                <w:sz w:val="36"/>
-                                <w:szCs w:val="36"/>
-                                <w:lang w:bidi="ar-EG"/>
-                              </w:rPr>
-                            </w:pPr>
-                            <w:r>
-                              <w:rPr>
-                                <w:sz w:val="36"/>
-                                <w:szCs w:val="36"/>
-                                <w:lang w:bidi="ar-EG"/>
-                              </w:rPr>
-                              <w:t>pip install sounddevice</w:t>
-                            </w:r>
-                          </w:p>
-                          <w:p>
-                            <w:pPr>
-                              <w:pStyle w:val="ListParagraph"/>
-                              <w:numPr>
-                                <w:ilvl w:val="1"/>
-                                <w:numId w:val="14"/>
-                              </w:numPr>
-                              <w:rPr>
-                                <w:sz w:val="36"/>
-                                <w:szCs w:val="36"/>
-                                <w:lang w:bidi="ar-EG"/>
-                              </w:rPr>
-                            </w:pPr>
-                            <w:r>
-                              <w:rPr>
-                                <w:sz w:val="36"/>
-                                <w:szCs w:val="36"/>
-                                <w:lang w:bidi="ar-EG"/>
-                              </w:rPr>
-                              <w:t>pip install numpy</w:t>
-                            </w:r>
-                          </w:p>
-                          <w:p>
-                            <w:pPr>
-                              <w:pStyle w:val="ListParagraph"/>
-                              <w:numPr>
-                                <w:ilvl w:val="1"/>
-                                <w:numId w:val="14"/>
-                              </w:numPr>
-                              <w:rPr>
-                                <w:sz w:val="36"/>
-                                <w:szCs w:val="36"/>
-                                <w:lang w:bidi="ar-EG"/>
-                              </w:rPr>
-                            </w:pPr>
-                            <w:r>
-                              <w:rPr>
-                                <w:sz w:val="36"/>
-                                <w:szCs w:val="36"/>
-                                <w:lang w:bidi="ar-EG"/>
-                              </w:rPr>
-                              <w:t>pip install scipy</w:t>
-                            </w:r>
-                          </w:p>
-                          <w:p>
-                            <w:pPr>
-                              <w:pStyle w:val="ListParagraph"/>
-                              <w:numPr>
-                                <w:ilvl w:val="0"/>
-                                <w:numId w:val="14"/>
-                              </w:numPr>
-                              <w:rPr>
-                                <w:sz w:val="36"/>
-                                <w:szCs w:val="36"/>
-                                <w:lang w:bidi="ar-EG"/>
-                              </w:rPr>
-                            </w:pPr>
-                            <w:r>
-                              <w:rPr>
-                                <w:sz w:val="36"/>
-                                <w:szCs w:val="36"/>
-                                <w:lang w:bidi="ar-EG"/>
-                              </w:rPr>
-                              <w:t>After installation</w:t>
-                            </w:r>
-                          </w:p>
-                          <w:p>
-                            <w:pPr>
-                              <w:pStyle w:val="ListParagraph"/>
-                              <w:numPr>
-                                <w:ilvl w:val="1"/>
-                                <w:numId w:val="14"/>
-                              </w:numPr>
-                              <w:rPr>
-                                <w:sz w:val="36"/>
-                                <w:szCs w:val="36"/>
-                                <w:lang w:bidi="ar-EG"/>
-                              </w:rPr>
-                            </w:pPr>
-                            <w:r>
-                              <w:rPr>
-                                <w:sz w:val="36"/>
-                                <w:szCs w:val="36"/>
-                                <w:lang w:bidi="ar-EG"/>
-                              </w:rPr>
-                              <w:t>Run python soundEcho.py (make sure current terminal in the folder of task 1 if you are using terminal to run it.)</w:t>
-                            </w:r>
-                          </w:p>
-                        </w:txbxContent>
-                      </wps:txbx>
-                      <wps:bodyPr rot="0" vert="horz" wrap="square" lIns="91440" tIns="45720" rIns="91440" bIns="45720" anchor="t" anchorCtr="0">
-                        <a:noAutofit/>
-                      </wps:bodyPr>
-                    </wps:wsp>
-                  </a:graphicData>
-                </a:graphic>
-                <wp14:sizeRelH relativeFrom="margin">
-                  <wp14:pctWidth>0</wp14:pctWidth>
-                </wp14:sizeRelH>
-                <wp14:sizeRelV relativeFrom="margin">
-                  <wp14:pctHeight>0</wp14:pctHeight>
-                </wp14:sizeRelV>
-              </wp:anchor>
-            </w:drawing>
-          </mc:Choice>
-          <mc:Fallback>
-            <w:pict>
-              <v:shape w14:anchorId="180F415F" id="_x0000_s1032" type="#_x0000_t202" style="position:absolute;margin-left:-9.6pt;margin-top:36.55pt;width:564.65pt;height:368pt;z-index:251836416;visibility:visible;mso-wrap-style:square;mso-width-percent:0;mso-height-percent:0;mso-wrap-distance-left:9pt;mso-wrap-distance-top:3.6pt;mso-wrap-distance-right:9pt;mso-wrap-distance-bottom:3.6pt;mso-position-horizontal:absolute;mso-position-horizontal-relative:margin;mso-position-vertical:absolute;mso-position-vertical-relative:text;mso-width-percent:0;mso-height-percent:0;mso-width-relative:margin;mso-height-relative:margin;v-text-anchor:top" o:gfxdata="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" stroked="f">
-                <v:textbox>
-                  <w:txbxContent>
-                    <w:p>
-                      <w:pPr>
-                        <w:rPr>
-                          <w:b/>
-                          <w:bCs/>
-                          <w:color w:val="FF0000"/>
-                          <w:sz w:val="40"/>
-                          <w:szCs w:val="40"/>
-                          <w:lang w:bidi="ar-EG"/>
-                        </w:rPr>
-                      </w:pPr>
-                      <w:r>
-                        <w:rPr>
-                          <w:b/>
-                          <w:bCs/>
-                          <w:color w:val="FF0000"/>
-                          <w:sz w:val="40"/>
-                          <w:szCs w:val="40"/>
-                          <w:lang w:bidi="ar-EG"/>
-                        </w:rPr>
-                        <w:t xml:space="preserve">How to run </w:t>
-                      </w:r>
-                      <w:r>
-                        <w:rPr>
-                          <w:b/>
-                          <w:bCs/>
-                          <w:color w:val="FF0000"/>
-                          <w:sz w:val="40"/>
-                          <w:szCs w:val="40"/>
-                          <w:lang w:bidi="ar-EG"/>
-                        </w:rPr>
-                        <w:t>task1</w:t>
-                      </w:r>
-                      <w:r>
-                        <w:rPr>
-                          <w:b/>
-                          <w:bCs/>
-                          <w:color w:val="FF0000"/>
-                          <w:sz w:val="40"/>
-                          <w:szCs w:val="40"/>
-                          <w:lang w:bidi="ar-EG"/>
-                        </w:rPr>
-                        <w:t>?</w:t>
-                      </w:r>
-                    </w:p>
-                    <w:p>
-                      <w:pPr>
-                        <w:rPr>
-                          <w:sz w:val="36"/>
-                          <w:szCs w:val="36"/>
-                          <w:lang w:bidi="ar-EG"/>
-                        </w:rPr>
-                      </w:pPr>
-                      <w:r>
-                        <w:rPr>
-                          <w:sz w:val="36"/>
-                          <w:szCs w:val="36"/>
-                          <w:lang w:bidi="ar-EG"/>
-                        </w:rPr>
-                        <w:t>To run the code you need to do the following</w:t>
-                      </w:r>
-                    </w:p>
-                    <w:p>
-                      <w:pPr>
-                        <w:pStyle w:val="ListParagraph"/>
-                        <w:numPr>
-                          <w:ilvl w:val="0"/>
-                          <w:numId w:val="14"/>
-                        </w:numPr>
-                        <w:rPr>
-                          <w:sz w:val="36"/>
-                          <w:szCs w:val="36"/>
-                          <w:lang w:bidi="ar-EG"/>
-                        </w:rPr>
-                      </w:pPr>
-                      <w:r>
-                        <w:rPr>
-                          <w:sz w:val="36"/>
-                          <w:szCs w:val="36"/>
-                          <w:lang w:bidi="ar-EG"/>
-                        </w:rPr>
-                        <w:t>Install python3.7</w:t>
-                      </w:r>
-                    </w:p>
-                    <w:p>
-                      <w:pPr>
-                        <w:pStyle w:val="ListParagraph"/>
-                        <w:numPr>
-                          <w:ilvl w:val="0"/>
-                          <w:numId w:val="14"/>
-                        </w:numPr>
-                        <w:rPr>
-                          <w:sz w:val="36"/>
-                          <w:szCs w:val="36"/>
-                          <w:lang w:bidi="ar-EG"/>
-                        </w:rPr>
-                      </w:pPr>
-                      <w:r>
-                        <w:rPr>
-                          <w:sz w:val="36"/>
-                          <w:szCs w:val="36"/>
-                          <w:lang w:bidi="ar-EG"/>
-                        </w:rPr>
-                        <w:t>Install the following packages (matplolib, sound device, scipy, nump), to install run</w:t>
-                      </w:r>
-                      <w:r>
-                        <w:rPr>
-                          <w:sz w:val="36"/>
-                          <w:szCs w:val="36"/>
-                          <w:lang w:bidi="ar-EG"/>
-                        </w:rPr>
-                        <w:t xml:space="preserve"> the packages</w:t>
-                      </w:r>
-                    </w:p>
-                    <w:p>
-                      <w:pPr>
-                        <w:pStyle w:val="ListParagraph"/>
-                        <w:numPr>
-                          <w:ilvl w:val="1"/>
-                          <w:numId w:val="14"/>
-                        </w:numPr>
-                        <w:rPr>
-                          <w:sz w:val="36"/>
-                          <w:szCs w:val="36"/>
-                          <w:lang w:bidi="ar-EG"/>
-                        </w:rPr>
-                      </w:pPr>
-                      <w:r>
-                        <w:rPr>
-                          <w:sz w:val="36"/>
-                          <w:szCs w:val="36"/>
-                          <w:lang w:bidi="ar-EG"/>
-                        </w:rPr>
-                        <w:t>pip install matplotlib</w:t>
-                      </w:r>
-                    </w:p>
-                    <w:p>
-                      <w:pPr>
-                        <w:pStyle w:val="ListParagraph"/>
-                        <w:numPr>
-                          <w:ilvl w:val="1"/>
-                          <w:numId w:val="14"/>
-                        </w:numPr>
-                        <w:rPr>
-                          <w:sz w:val="36"/>
-                          <w:szCs w:val="36"/>
-                          <w:lang w:bidi="ar-EG"/>
-                        </w:rPr>
-                      </w:pPr>
-                      <w:r>
-                        <w:rPr>
-                          <w:sz w:val="36"/>
-                          <w:szCs w:val="36"/>
-                          <w:lang w:bidi="ar-EG"/>
-                        </w:rPr>
-                        <w:t>pip install sounddevice</w:t>
-                      </w:r>
-                    </w:p>
-                    <w:p>
-                      <w:pPr>
-                        <w:pStyle w:val="ListParagraph"/>
-                        <w:numPr>
-                          <w:ilvl w:val="1"/>
-                          <w:numId w:val="14"/>
-                        </w:numPr>
-                        <w:rPr>
-                          <w:sz w:val="36"/>
-                          <w:szCs w:val="36"/>
-                          <w:lang w:bidi="ar-EG"/>
-                        </w:rPr>
-                      </w:pPr>
-                      <w:r>
-                        <w:rPr>
-                          <w:sz w:val="36"/>
-                          <w:szCs w:val="36"/>
-                          <w:lang w:bidi="ar-EG"/>
-                        </w:rPr>
-                        <w:t>pip install numpy</w:t>
-                      </w:r>
-                    </w:p>
-                    <w:p>
-                      <w:pPr>
-                        <w:pStyle w:val="ListParagraph"/>
-                        <w:numPr>
-                          <w:ilvl w:val="1"/>
-                          <w:numId w:val="14"/>
-                        </w:numPr>
-                        <w:rPr>
-                          <w:sz w:val="36"/>
-                          <w:szCs w:val="36"/>
-                          <w:lang w:bidi="ar-EG"/>
-                        </w:rPr>
-                      </w:pPr>
-                      <w:r>
-                        <w:rPr>
-                          <w:sz w:val="36"/>
-                          <w:szCs w:val="36"/>
-                          <w:lang w:bidi="ar-EG"/>
-                        </w:rPr>
-                        <w:t>pip install scipy</w:t>
-                      </w:r>
-                    </w:p>
-                    <w:p>
-                      <w:pPr>
-                        <w:pStyle w:val="ListParagraph"/>
-                        <w:numPr>
-                          <w:ilvl w:val="0"/>
-                          <w:numId w:val="14"/>
-                        </w:numPr>
-                        <w:rPr>
-                          <w:sz w:val="36"/>
-                          <w:szCs w:val="36"/>
-                          <w:lang w:bidi="ar-EG"/>
-                        </w:rPr>
-                      </w:pPr>
-                      <w:r>
-                        <w:rPr>
-                          <w:sz w:val="36"/>
-                          <w:szCs w:val="36"/>
-                          <w:lang w:bidi="ar-EG"/>
-                        </w:rPr>
-                        <w:t>After installation</w:t>
-                      </w:r>
-                    </w:p>
-                    <w:p>
-                      <w:pPr>
-                        <w:pStyle w:val="ListParagraph"/>
-                        <w:numPr>
-                          <w:ilvl w:val="1"/>
-                          <w:numId w:val="14"/>
-                        </w:numPr>
-                        <w:rPr>
-                          <w:sz w:val="36"/>
-                          <w:szCs w:val="36"/>
-                          <w:lang w:bidi="ar-EG"/>
-                        </w:rPr>
-                      </w:pPr>
-                      <w:r>
-                        <w:rPr>
-                          <w:sz w:val="36"/>
-                          <w:szCs w:val="36"/>
-                          <w:lang w:bidi="ar-EG"/>
-                        </w:rPr>
-                        <w:t>Run python soundEcho.py (make sure current terminal in the folder of task 1 if you are using terminal to run it.)</w:t>
-                      </w:r>
-                    </w:p>
-                  </w:txbxContent>
-                </v:textbox>
-                <w10:wrap type="square" anchorx="margin"/>
-              </v:shape>
-            </w:pict>
-          </mc:Fallback>
-        </mc:AlternateContent>
+        <w:pict>
+          <v:shape id="_x0000_s1032" type="#_x0000_t202" style="position:absolute;margin-left:-9.6pt;margin-top:36.55pt;width:564.65pt;height:368pt;z-index:251836416;visibility:visible;mso-wrap-distance-top:3.6pt;mso-wrap-distance-bottom:3.6pt;mso-position-horizontal-relative:margin;mso-width-relative:margin;mso-height-relative:margin" o:gfxdata="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" stroked="f">
+            <v:textbox>
+              <w:txbxContent>
+                <w:p>
+                  <w:pPr>
+                    <w:rPr>
+                      <w:b/>
+                      <w:bCs/>
+                      <w:color w:val="FF0000"/>
+                      <w:sz w:val="40"/>
+                      <w:szCs w:val="40"/>
+                      <w:lang w:bidi="ar-EG"/>
+                    </w:rPr>
+                  </w:pPr>
+                  <w:r>
+                    <w:rPr>
+                      <w:b/>
+                      <w:bCs/>
+                      <w:color w:val="FF0000"/>
+                      <w:sz w:val="40"/>
+                      <w:szCs w:val="40"/>
+                      <w:lang w:bidi="ar-EG"/>
+                    </w:rPr>
+                    <w:t xml:space="preserve">How to run </w:t>
+                  </w:r>
+                  <w:r>
+                    <w:rPr>
+                      <w:b/>
+                      <w:bCs/>
+                      <w:color w:val="FF0000"/>
+                      <w:sz w:val="40"/>
+                      <w:szCs w:val="40"/>
+                      <w:lang w:bidi="ar-EG"/>
+                    </w:rPr>
+                    <w:t>task1</w:t>
+                  </w:r>
+                  <w:r>
+                    <w:rPr>
+                      <w:b/>
+                      <w:bCs/>
+                      <w:color w:val="FF0000"/>
+                      <w:sz w:val="40"/>
+                      <w:szCs w:val="40"/>
+                      <w:lang w:bidi="ar-EG"/>
+                    </w:rPr>
+                    <w:t>?</w:t>
+                  </w:r>
+                </w:p>
+                <w:p>
+                  <w:pPr>
+                    <w:rPr>
+                      <w:sz w:val="36"/>
+                      <w:szCs w:val="36"/>
+                      <w:lang w:bidi="ar-EG"/>
+                    </w:rPr>
+                  </w:pPr>
+                  <w:r>
+                    <w:rPr>
+                      <w:sz w:val="36"/>
+                      <w:szCs w:val="36"/>
+                      <w:lang w:bidi="ar-EG"/>
+                    </w:rPr>
+                    <w:t>To run the code you need to do the following</w:t>
+                  </w:r>
+                </w:p>
+                <w:p>
+                  <w:pPr>
+                    <w:pStyle w:val="ListParagraph"/>
+                    <w:numPr>
+                      <w:ilvl w:val="0"/>
+                      <w:numId w:val="14"/>
+                    </w:numPr>
+                    <w:rPr>
+                      <w:sz w:val="36"/>
+                      <w:szCs w:val="36"/>
+                      <w:lang w:bidi="ar-EG"/>
+                    </w:rPr>
+                  </w:pPr>
+                  <w:r>
+                    <w:rPr>
+                      <w:sz w:val="36"/>
+                      <w:szCs w:val="36"/>
+                      <w:lang w:bidi="ar-EG"/>
+                    </w:rPr>
+                    <w:t>Install python3.7</w:t>
+                  </w:r>
+                </w:p>
+                <w:p>
+                  <w:pPr>
+                    <w:pStyle w:val="ListParagraph"/>
+                    <w:numPr>
+                      <w:ilvl w:val="0"/>
+                      <w:numId w:val="14"/>
+                    </w:numPr>
+                    <w:rPr>
+                      <w:sz w:val="36"/>
+                      <w:szCs w:val="36"/>
+                      <w:lang w:bidi="ar-EG"/>
+                    </w:rPr>
+                  </w:pPr>
+                  <w:r>
+                    <w:rPr>
+                      <w:sz w:val="36"/>
+                      <w:szCs w:val="36"/>
+                      <w:lang w:bidi="ar-EG"/>
+                    </w:rPr>
+                    <w:t>Install the following packages (matplolib, sound device, scipy, nump), to install run</w:t>
+                  </w:r>
+                  <w:r>
+                    <w:rPr>
+                      <w:sz w:val="36"/>
+                      <w:szCs w:val="36"/>
+                      <w:lang w:bidi="ar-EG"/>
+                    </w:rPr>
+                    <w:t xml:space="preserve"> the packages</w:t>
+                  </w:r>
+                </w:p>
+                <w:p>
+                  <w:pPr>
+                    <w:pStyle w:val="ListParagraph"/>
+                    <w:numPr>
+                      <w:ilvl w:val="1"/>
+                      <w:numId w:val="14"/>
+                    </w:numPr>
+                    <w:rPr>
+                      <w:sz w:val="36"/>
+                      <w:szCs w:val="36"/>
+                      <w:lang w:bidi="ar-EG"/>
+                    </w:rPr>
+                  </w:pPr>
+                  <w:r>
+                    <w:rPr>
+                      <w:sz w:val="36"/>
+                      <w:szCs w:val="36"/>
+                      <w:lang w:bidi="ar-EG"/>
+                    </w:rPr>
+                    <w:t>pip install matplotlib</w:t>
+                  </w:r>
+                </w:p>
+                <w:p>
+                  <w:pPr>
+                    <w:pStyle w:val="ListParagraph"/>
+                    <w:numPr>
+                      <w:ilvl w:val="1"/>
+                      <w:numId w:val="14"/>
+                    </w:numPr>
+                    <w:rPr>
+                      <w:sz w:val="36"/>
+                      <w:szCs w:val="36"/>
+                      <w:lang w:bidi="ar-EG"/>
+                    </w:rPr>
+                  </w:pPr>
+                  <w:r>
+                    <w:rPr>
+                      <w:sz w:val="36"/>
+                      <w:szCs w:val="36"/>
+                      <w:lang w:bidi="ar-EG"/>
+                    </w:rPr>
+                    <w:t>pip install sounddevice</w:t>
+                  </w:r>
+                </w:p>
+                <w:p>
+                  <w:pPr>
+                    <w:pStyle w:val="ListParagraph"/>
+                    <w:numPr>
+                      <w:ilvl w:val="1"/>
+                      <w:numId w:val="14"/>
+                    </w:numPr>
+                    <w:rPr>
+                      <w:sz w:val="36"/>
+                      <w:szCs w:val="36"/>
+                      <w:lang w:bidi="ar-EG"/>
+                    </w:rPr>
+                  </w:pPr>
+                  <w:r>
+                    <w:rPr>
+                      <w:sz w:val="36"/>
+                      <w:szCs w:val="36"/>
+                      <w:lang w:bidi="ar-EG"/>
+                    </w:rPr>
+                    <w:t>pip install numpy</w:t>
+                  </w:r>
+                </w:p>
+                <w:p>
+                  <w:pPr>
+                    <w:pStyle w:val="ListParagraph"/>
+                    <w:numPr>
+                      <w:ilvl w:val="1"/>
+                      <w:numId w:val="14"/>
+                    </w:numPr>
+                    <w:rPr>
+                      <w:sz w:val="36"/>
+                      <w:szCs w:val="36"/>
+                      <w:lang w:bidi="ar-EG"/>
+                    </w:rPr>
+                  </w:pPr>
+                  <w:r>
+                    <w:rPr>
+                      <w:sz w:val="36"/>
+                      <w:szCs w:val="36"/>
+                      <w:lang w:bidi="ar-EG"/>
+                    </w:rPr>
+                    <w:t>pip install scipy</w:t>
+                  </w:r>
+                </w:p>
+                <w:p>
+                  <w:pPr>
+                    <w:pStyle w:val="ListParagraph"/>
+                    <w:numPr>
+                      <w:ilvl w:val="0"/>
+                      <w:numId w:val="14"/>
+                    </w:numPr>
+                    <w:rPr>
+                      <w:sz w:val="36"/>
+                      <w:szCs w:val="36"/>
+                      <w:lang w:bidi="ar-EG"/>
+                    </w:rPr>
+                  </w:pPr>
+                  <w:r>
+                    <w:rPr>
+                      <w:sz w:val="36"/>
+                      <w:szCs w:val="36"/>
+                      <w:lang w:bidi="ar-EG"/>
+                    </w:rPr>
+                    <w:t>After installation</w:t>
+                  </w:r>
+                </w:p>
+                <w:p>
+                  <w:pPr>
+                    <w:pStyle w:val="ListParagraph"/>
+                    <w:numPr>
+                      <w:ilvl w:val="1"/>
+                      <w:numId w:val="14"/>
+                    </w:numPr>
+                    <w:rPr>
+                      <w:sz w:val="36"/>
+                      <w:szCs w:val="36"/>
+                      <w:lang w:bidi="ar-EG"/>
+                    </w:rPr>
+                  </w:pPr>
+                  <w:r>
+                    <w:rPr>
+                      <w:sz w:val="36"/>
+                      <w:szCs w:val="36"/>
+                      <w:lang w:bidi="ar-EG"/>
+                    </w:rPr>
+                    <w:t>Run python soundEcho.py (make sure current terminal in the folder of task 1 if you are using terminal to run it.)</w:t>
+                  </w:r>
+                </w:p>
+              </w:txbxContent>
+            </v:textbox>
+            <w10:wrap type="square" anchorx="margin"/>
+          </v:shape>
+        </w:pict>
       </w:r>
     </w:p>
     <w:p>
@@ -6853,8 +6096,8 @@
       </w:r>
     </w:p>
     <w:sectPr>
-      <w:headerReference w:type="even" r:id="rId21"/>
-      <w:headerReference w:type="default" r:id="rId22"/>
+      <w:headerReference w:type="even" r:id="rId18"/>
+      <w:headerReference w:type="default" r:id="rId19"/>
       <w:pgSz w:w="12240" w:h="15840"/>
       <w:pgMar w:top="720" w:right="720" w:bottom="720" w:left="720" w:header="720" w:footer="720" w:gutter="0"/>
       <w:cols w:space="720"/>
@@ -6865,7 +6108,7 @@
 </file>
 
 <file path=word/endnotes.xml><?xml version="1.0" encoding="utf-8"?>
-<w:endnotes xmlns:wpc="http://schemas.microsoft.com/office/word/2010/wordprocessingCanvas" xmlns:cx="http://schemas.microsoft.com/office/drawing/2014/chartex" xmlns:cx1="http://schemas.microsoft.com/office/drawing/2015/9/8/chartex" xmlns:cx2="http://schemas.microsoft.com/office/drawing/2015/10/21/chartex" xmlns:cx3="http://schemas.microsoft.com/office/drawing/2016/5/9/chartex" xmlns:cx4="http://schemas.microsoft.com/office/drawing/2016/5/10/chartex" xmlns:cx5="http://schemas.microsoft.com/office/drawing/2016/5/11/chartex" xmlns:cx6="http://schemas.microsoft.com/office/drawing/2016/5/12/chartex" xmlns:cx7="http://schemas.microsoft.com/office/drawing/2016/5/13/chartex" xmlns:cx8="http://schemas.microsoft.com/office/drawing/2016/5/14/chartex" xmlns:mc="http://schemas.openxmlformats.org/markup-compatibility/2006" xmlns:aink="http://schemas.microsoft.com/office/drawing/2016/ink" xmlns:am3d="http://schemas.microsoft.com/office/drawing/2017/model3d" xmlns:o="urn:schemas-microsoft-com:office:office" xmlns:r="http://schemas.openxmlformats.org/officeDocument/2006/relationships" xmlns:m="http://schemas.openxmlformats.org/officeDocument/2006/math" xmlns:v="urn:schemas-microsoft-com:vml" xmlns:wp14="http://schemas.microsoft.com/office/word/2010/wordprocessingDrawing" xmlns:wp="http://schemas.openxmlformats.org/drawingml/2006/wordprocessingDrawing" xmlns:w10="urn:schemas-microsoft-com:office:word" xmlns:w="http://schemas.openxmlformats.org/wordprocessingml/2006/main" xmlns:w14="http://schemas.microsoft.com/office/word/2010/wordml" xmlns:w15="http://schemas.microsoft.com/office/word/2012/wordml" xmlns:w16cex="http://schemas.microsoft.com/office/word/2018/wordml/cex" xmlns:w16cid="http://schemas.microsoft.com/office/word/2016/wordml/cid" xmlns:w16="http://schemas.microsoft.com/office/word/2018/wordml" xmlns:w16se="http://schemas.microsoft.com/office/word/2015/wordml/symex" xmlns:wpg="http://schemas.microsoft.com/office/word/2010/wordprocessingGroup" xmlns:wpi="http://schemas.microsoft.com/office/word/2010/wordprocessingInk" xmlns:wne="http://schemas.microsoft.com/office/word/2006/wordml" xmlns:wps="http://schemas.microsoft.com/office/word/2010/wordprocessingShape" mc:Ignorable="w14 w15 w16se w16cid w16 w16cex wp14">
+<w:endnotes xmlns:ve="http://schemas.openxmlformats.org/markup-compatibility/2006" xmlns:o="urn:schemas-microsoft-com:office:office" xmlns:r="http://schemas.openxmlformats.org/officeDocument/2006/relationships" xmlns:m="http://schemas.openxmlformats.org/officeDocument/2006/math" xmlns:v="urn:schemas-microsoft-com:vml" xmlns:wp="http://schemas.openxmlformats.org/drawingml/2006/wordprocessingDrawing" xmlns:w10="urn:schemas-microsoft-com:office:word" xmlns:w="http://schemas.openxmlformats.org/wordprocessingml/2006/main" xmlns:wne="http://schemas.microsoft.com/office/word/2006/wordml">
   <w:endnote w:type="separator" w:id="-1">
     <w:p>
       <w:pPr>
@@ -6890,7 +6133,7 @@
 </file>
 
 <file path=word/footnotes.xml><?xml version="1.0" encoding="utf-8"?>
-<w:footnotes xmlns:wpc="http://schemas.microsoft.com/office/word/2010/wordprocessingCanvas" xmlns:cx="http://schemas.microsoft.com/office/drawing/2014/chartex" xmlns:cx1="http://schemas.microsoft.com/office/drawing/2015/9/8/chartex" xmlns:cx2="http://schemas.microsoft.com/office/drawing/2015/10/21/chartex" xmlns:cx3="http://schemas.microsoft.com/office/drawing/2016/5/9/chartex" xmlns:cx4="http://schemas.microsoft.com/office/drawing/2016/5/10/chartex" xmlns:cx5="http://schemas.microsoft.com/office/drawing/2016/5/11/chartex" xmlns:cx6="http://schemas.microsoft.com/office/drawing/2016/5/12/chartex" xmlns:cx7="http://schemas.microsoft.com/office/drawing/2016/5/13/chartex" xmlns:cx8="http://schemas.microsoft.com/office/drawing/2016/5/14/chartex" xmlns:mc="http://schemas.openxmlformats.org/markup-compatibility/2006" xmlns:aink="http://schemas.microsoft.com/office/drawing/2016/ink" xmlns:am3d="http://schemas.microsoft.com/office/drawing/2017/model3d" xmlns:o="urn:schemas-microsoft-com:office:office" xmlns:r="http://schemas.openxmlformats.org/officeDocument/2006/relationships" xmlns:m="http://schemas.openxmlformats.org/officeDocument/2006/math" xmlns:v="urn:schemas-microsoft-com:vml" xmlns:wp14="http://schemas.microsoft.com/office/word/2010/wordprocessingDrawing" xmlns:wp="http://schemas.openxmlformats.org/drawingml/2006/wordprocessingDrawing" xmlns:w10="urn:schemas-microsoft-com:office:word" xmlns:w="http://schemas.openxmlformats.org/wordprocessingml/2006/main" xmlns:w14="http://schemas.microsoft.com/office/word/2010/wordml" xmlns:w15="http://schemas.microsoft.com/office/word/2012/wordml" xmlns:w16cex="http://schemas.microsoft.com/office/word/2018/wordml/cex" xmlns:w16cid="http://schemas.microsoft.com/office/word/2016/wordml/cid" xmlns:w16="http://schemas.microsoft.com/office/word/2018/wordml" xmlns:w16se="http://schemas.microsoft.com/office/word/2015/wordml/symex" xmlns:wpg="http://schemas.microsoft.com/office/word/2010/wordprocessingGroup" xmlns:wpi="http://schemas.microsoft.com/office/word/2010/wordprocessingInk" xmlns:wne="http://schemas.microsoft.com/office/word/2006/wordml" xmlns:wps="http://schemas.microsoft.com/office/word/2010/wordprocessingShape" mc:Ignorable="w14 w15 w16se w16cid w16 w16cex wp14">
+<w:footnotes xmlns:ve="http://schemas.openxmlformats.org/markup-compatibility/2006" xmlns:o="urn:schemas-microsoft-com:office:office" xmlns:r="http://schemas.openxmlformats.org/officeDocument/2006/relationships" xmlns:m="http://schemas.openxmlformats.org/officeDocument/2006/math" xmlns:v="urn:schemas-microsoft-com:vml" xmlns:wp="http://schemas.openxmlformats.org/drawingml/2006/wordprocessingDrawing" xmlns:w10="urn:schemas-microsoft-com:office:word" xmlns:w="http://schemas.openxmlformats.org/wordprocessingml/2006/main" xmlns:wne="http://schemas.microsoft.com/office/word/2006/wordml">
   <w:footnote w:type="separator" w:id="-1">
     <w:p>
       <w:pPr>
@@ -6915,7 +6158,7 @@
 </file>
 
 <file path=word/header1.xml><?xml version="1.0" encoding="utf-8"?>
-<w:hdr xmlns:wpc="http://schemas.microsoft.com/office/word/2010/wordprocessingCanvas" xmlns:cx="http://schemas.microsoft.com/office/drawing/2014/chartex" xmlns:cx1="http://schemas.microsoft.com/office/drawing/2015/9/8/chartex" xmlns:cx2="http://schemas.microsoft.com/office/drawing/2015/10/21/chartex" xmlns:cx3="http://schemas.microsoft.com/office/drawing/2016/5/9/chartex" xmlns:cx4="http://schemas.microsoft.com/office/drawing/2016/5/10/chartex" xmlns:cx5="http://schemas.microsoft.com/office/drawing/2016/5/11/chartex" xmlns:cx6="http://schemas.microsoft.com/office/drawing/2016/5/12/chartex" xmlns:cx7="http://schemas.microsoft.com/office/drawing/2016/5/13/chartex" xmlns:cx8="http://schemas.microsoft.com/office/drawing/2016/5/14/chartex" xmlns:mc="http://schemas.openxmlformats.org/markup-compatibility/2006" xmlns:aink="http://schemas.microsoft.com/office/drawing/2016/ink" xmlns:am3d="http://schemas.microsoft.com/office/drawing/2017/model3d" xmlns:o="urn:schemas-microsoft-com:office:office" xmlns:r="http://schemas.openxmlformats.org/officeDocument/2006/relationships" xmlns:m="http://schemas.openxmlformats.org/officeDocument/2006/math" xmlns:v="urn:schemas-microsoft-com:vml" xmlns:wp14="http://schemas.microsoft.com/office/word/2010/wordprocessingDrawing" xmlns:wp="http://schemas.openxmlformats.org/drawingml/2006/wordprocessingDrawing" xmlns:w10="urn:schemas-microsoft-com:office:word" xmlns:w="http://schemas.openxmlformats.org/wordprocessingml/2006/main" xmlns:w14="http://schemas.microsoft.com/office/word/2010/wordml" xmlns:w15="http://schemas.microsoft.com/office/word/2012/wordml" xmlns:w16cex="http://schemas.microsoft.com/office/word/2018/wordml/cex" xmlns:w16cid="http://schemas.microsoft.com/office/word/2016/wordml/cid" xmlns:w16="http://schemas.microsoft.com/office/word/2018/wordml" xmlns:w16se="http://schemas.microsoft.com/office/word/2015/wordml/symex" xmlns:wpg="http://schemas.microsoft.com/office/word/2010/wordprocessingGroup" xmlns:wpi="http://schemas.microsoft.com/office/word/2010/wordprocessingInk" xmlns:wne="http://schemas.microsoft.com/office/word/2006/wordml" xmlns:wps="http://schemas.microsoft.com/office/word/2010/wordprocessingShape" mc:Ignorable="w14 w15 w16se w16cid w16 w16cex wp14">
+<w:hdr xmlns:ve="http://schemas.openxmlformats.org/markup-compatibility/2006" xmlns:o="urn:schemas-microsoft-com:office:office" xmlns:r="http://schemas.openxmlformats.org/officeDocument/2006/relationships" xmlns:m="http://schemas.openxmlformats.org/officeDocument/2006/math" xmlns:v="urn:schemas-microsoft-com:vml" xmlns:wp="http://schemas.openxmlformats.org/drawingml/2006/wordprocessingDrawing" xmlns:w10="urn:schemas-microsoft-com:office:word" xmlns:w="http://schemas.openxmlformats.org/wordprocessingml/2006/main" xmlns:wne="http://schemas.microsoft.com/office/word/2006/wordml">
   <w:p>
     <w:pPr>
       <w:pStyle w:val="Header"/>
@@ -6929,7 +6172,6 @@
         <w:temporary/>
         <w:showingPlcHdr/>
       </w:sdtPr>
-      <w:sdtEndPr/>
       <w:sdtContent>
         <w:r>
           <w:t>[Type text]</w:t>
@@ -6948,7 +6190,6 @@
         <w:temporary/>
         <w:showingPlcHdr/>
       </w:sdtPr>
-      <w:sdtEndPr/>
       <w:sdtContent>
         <w:r>
           <w:t>[Type text]</w:t>
@@ -6967,7 +6208,6 @@
         <w:temporary/>
         <w:showingPlcHdr/>
       </w:sdtPr>
-      <w:sdtEndPr/>
       <w:sdtContent>
         <w:r>
           <w:t>[Type text]</w:t>
@@ -6984,7 +6224,7 @@
 </file>
 
 <file path=word/header2.xml><?xml version="1.0" encoding="utf-8"?>
-<w:hdr xmlns:wpc="http://schemas.microsoft.com/office/word/2010/wordprocessingCanvas" xmlns:cx="http://schemas.microsoft.com/office/drawing/2014/chartex" xmlns:cx1="http://schemas.microsoft.com/office/drawing/2015/9/8/chartex" xmlns:cx2="http://schemas.microsoft.com/office/drawing/2015/10/21/chartex" xmlns:cx3="http://schemas.microsoft.com/office/drawing/2016/5/9/chartex" xmlns:cx4="http://schemas.microsoft.com/office/drawing/2016/5/10/chartex" xmlns:cx5="http://schemas.microsoft.com/office/drawing/2016/5/11/chartex" xmlns:cx6="http://schemas.microsoft.com/office/drawing/2016/5/12/chartex" xmlns:cx7="http://schemas.microsoft.com/office/drawing/2016/5/13/chartex" xmlns:cx8="http://schemas.microsoft.com/office/drawing/2016/5/14/chartex" xmlns:mc="http://schemas.openxmlformats.org/markup-compatibility/2006" xmlns:aink="http://schemas.microsoft.com/office/drawing/2016/ink" xmlns:am3d="http://schemas.microsoft.com/office/drawing/2017/model3d" xmlns:o="urn:schemas-microsoft-com:office:office" xmlns:r="http://schemas.openxmlformats.org/officeDocument/2006/relationships" xmlns:m="http://schemas.openxmlformats.org/officeDocument/2006/math" xmlns:v="urn:schemas-microsoft-com:vml" xmlns:wp14="http://schemas.microsoft.com/office/word/2010/wordprocessingDrawing" xmlns:wp="http://schemas.openxmlformats.org/drawingml/2006/wordprocessingDrawing" xmlns:w10="urn:schemas-microsoft-com:office:word" xmlns:w="http://schemas.openxmlformats.org/wordprocessingml/2006/main" xmlns:w14="http://schemas.microsoft.com/office/word/2010/wordml" xmlns:w15="http://schemas.microsoft.com/office/word/2012/wordml" xmlns:w16cex="http://schemas.microsoft.com/office/word/2018/wordml/cex" xmlns:w16cid="http://schemas.microsoft.com/office/word/2016/wordml/cid" xmlns:w16="http://schemas.microsoft.com/office/word/2018/wordml" xmlns:w16se="http://schemas.microsoft.com/office/word/2015/wordml/symex" xmlns:wpg="http://schemas.microsoft.com/office/word/2010/wordprocessingGroup" xmlns:wpi="http://schemas.microsoft.com/office/word/2010/wordprocessingInk" xmlns:wne="http://schemas.microsoft.com/office/word/2006/wordml" xmlns:wps="http://schemas.microsoft.com/office/word/2010/wordprocessingShape" mc:Ignorable="w14 w15 w16se w16cid w16 w16cex wp14">
+<w:hdr xmlns:ve="http://schemas.openxmlformats.org/markup-compatibility/2006" xmlns:o="urn:schemas-microsoft-com:office:office" xmlns:r="http://schemas.openxmlformats.org/officeDocument/2006/relationships" xmlns:m="http://schemas.openxmlformats.org/officeDocument/2006/math" xmlns:v="urn:schemas-microsoft-com:vml" xmlns:wp="http://schemas.openxmlformats.org/drawingml/2006/wordprocessingDrawing" xmlns:w10="urn:schemas-microsoft-com:office:word" xmlns:w="http://schemas.openxmlformats.org/wordprocessingml/2006/main" xmlns:wne="http://schemas.microsoft.com/office/word/2006/wordml">
   <w:tbl>
     <w:tblPr>
       <w:tblStyle w:val="TableGrid"/>
@@ -6997,7 +6237,7 @@
         <w:insideH w:val="none" w:sz="0" w:space="0" w:color="auto"/>
         <w:insideV w:val="none" w:sz="0" w:space="0" w:color="auto"/>
       </w:tblBorders>
-      <w:tblLook w:val="04A0" w:firstRow="1" w:lastRow="0" w:firstColumn="1" w:lastColumn="0" w:noHBand="0" w:noVBand="1"/>
+      <w:tblLook w:val="04A0"/>
     </w:tblPr>
     <w:tblGrid>
       <w:gridCol w:w="1242"/>
@@ -7018,7 +6258,7 @@
               <w:noProof/>
             </w:rPr>
             <w:drawing>
-              <wp:inline distT="0" distB="0" distL="0" distR="0" wp14:anchorId="72594A92" wp14:editId="668EA917">
+              <wp:inline distT="0" distB="0" distL="0" distR="0">
                 <wp:extent cx="584200" cy="790032"/>
                 <wp:effectExtent l="0" t="0" r="0" b="0"/>
                 <wp:docPr id="6" name="Picture 1" descr="Macintosh HD:Users:YasmineFahmy:Documents:Courses:Signals (continous):My Sources:Exam:ELC_225_Midterm_2018:CU_Logo.jpg"/>
@@ -7038,7 +6278,7 @@
                         <a:blip r:embed="rId1">
                           <a:extLst>
                             <a:ext uri="{28A0092B-C50C-407E-A947-70E740481C1C}">
-                              <a14:useLocalDpi xmlns:a14="http://schemas.microsoft.com/office/drawing/2010/main" val="0"/>
+                              <a14:useLocalDpi xmlns:a14="http://schemas.microsoft.com/office/drawing/2010/main" xmlns:wps="http://schemas.microsoft.com/office/word/2010/wordprocessingShape" xmlns:wpi="http://schemas.microsoft.com/office/word/2010/wordprocessingInk" xmlns:wpg="http://schemas.microsoft.com/office/word/2010/wordprocessingGroup" xmlns:w16se="http://schemas.microsoft.com/office/word/2015/wordml/symex" xmlns:w16="http://schemas.microsoft.com/office/word/2018/wordml" xmlns:w16cid="http://schemas.microsoft.com/office/word/2016/wordml/cid" xmlns:w16cex="http://schemas.microsoft.com/office/word/2018/wordml/cex" xmlns:w15="http://schemas.microsoft.com/office/word/2012/wordml" xmlns:w14="http://schemas.microsoft.com/office/word/2010/wordml" xmlns:w="http://schemas.openxmlformats.org/wordprocessingml/2006/main" xmlns:w10="urn:schemas-microsoft-com:office:word" xmlns:wp14="http://schemas.microsoft.com/office/word/2010/wordprocessingDrawing" xmlns:v="urn:schemas-microsoft-com:vml" xmlns:o="urn:schemas-microsoft-com:office:office" xmlns:am3d="http://schemas.microsoft.com/office/drawing/2017/model3d" xmlns:aink="http://schemas.microsoft.com/office/drawing/2016/ink" xmlns:mc="http://schemas.openxmlformats.org/markup-compatibility/2006" xmlns:cx8="http://schemas.microsoft.com/office/drawing/2016/5/14/chartex" xmlns:cx7="http://schemas.microsoft.com/office/drawing/2016/5/13/chartex" xmlns:cx6="http://schemas.microsoft.com/office/drawing/2016/5/12/chartex" xmlns:cx5="http://schemas.microsoft.com/office/drawing/2016/5/11/chartex" xmlns:cx4="http://schemas.microsoft.com/office/drawing/2016/5/10/chartex" xmlns:cx3="http://schemas.microsoft.com/office/drawing/2016/5/9/chartex" xmlns:cx2="http://schemas.microsoft.com/office/drawing/2015/10/21/chartex" xmlns:cx1="http://schemas.microsoft.com/office/drawing/2015/9/8/chartex" xmlns:cx="http://schemas.microsoft.com/office/drawing/2014/chartex" xmlns:wpc="http://schemas.microsoft.com/office/word/2010/wordprocessingCanvas" xmlns="" val="0"/>
                             </a:ext>
                           </a:extLst>
                         </a:blip>
@@ -7154,7 +6394,7 @@
               <w:noProof/>
             </w:rPr>
             <w:drawing>
-              <wp:inline distT="0" distB="0" distL="0" distR="0" wp14:anchorId="09F9C07C" wp14:editId="4D5A0274">
+              <wp:inline distT="0" distB="0" distL="0" distR="0">
                 <wp:extent cx="826770" cy="787400"/>
                 <wp:effectExtent l="0" t="0" r="11430" b="0"/>
                 <wp:docPr id="8" name="Picture 2" descr="Macintosh HD:Users:YasmineFahmy:Documents:Courses:Signals (continous):My Sources:Exam:ELC_225_Midterm_2018:FE_Logo.jpg"/>
@@ -7174,7 +6414,7 @@
                         <a:blip r:embed="rId2">
                           <a:extLst>
                             <a:ext uri="{28A0092B-C50C-407E-A947-70E740481C1C}">
-                              <a14:useLocalDpi xmlns:a14="http://schemas.microsoft.com/office/drawing/2010/main" val="0"/>
+                              <a14:useLocalDpi xmlns:a14="http://schemas.microsoft.com/office/drawing/2010/main" xmlns:wps="http://schemas.microsoft.com/office/word/2010/wordprocessingShape" xmlns:wpi="http://schemas.microsoft.com/office/word/2010/wordprocessingInk" xmlns:wpg="http://schemas.microsoft.com/office/word/2010/wordprocessingGroup" xmlns:w16se="http://schemas.microsoft.com/office/word/2015/wordml/symex" xmlns:w16="http://schemas.microsoft.com/office/word/2018/wordml" xmlns:w16cid="http://schemas.microsoft.com/office/word/2016/wordml/cid" xmlns:w16cex="http://schemas.microsoft.com/office/word/2018/wordml/cex" xmlns:w15="http://schemas.microsoft.com/office/word/2012/wordml" xmlns:w14="http://schemas.microsoft.com/office/word/2010/wordml" xmlns:w="http://schemas.openxmlformats.org/wordprocessingml/2006/main" xmlns:w10="urn:schemas-microsoft-com:office:word" xmlns:wp14="http://schemas.microsoft.com/office/word/2010/wordprocessingDrawing" xmlns:v="urn:schemas-microsoft-com:vml" xmlns:o="urn:schemas-microsoft-com:office:office" xmlns:am3d="http://schemas.microsoft.com/office/drawing/2017/model3d" xmlns:aink="http://schemas.microsoft.com/office/drawing/2016/ink" xmlns:mc="http://schemas.openxmlformats.org/markup-compatibility/2006" xmlns:cx8="http://schemas.microsoft.com/office/drawing/2016/5/14/chartex" xmlns:cx7="http://schemas.microsoft.com/office/drawing/2016/5/13/chartex" xmlns:cx6="http://schemas.microsoft.com/office/drawing/2016/5/12/chartex" xmlns:cx5="http://schemas.microsoft.com/office/drawing/2016/5/11/chartex" xmlns:cx4="http://schemas.microsoft.com/office/drawing/2016/5/10/chartex" xmlns:cx3="http://schemas.microsoft.com/office/drawing/2016/5/9/chartex" xmlns:cx2="http://schemas.microsoft.com/office/drawing/2015/10/21/chartex" xmlns:cx1="http://schemas.microsoft.com/office/drawing/2015/9/8/chartex" xmlns:cx="http://schemas.microsoft.com/office/drawing/2014/chartex" xmlns:wpc="http://schemas.microsoft.com/office/word/2010/wordprocessingCanvas" xmlns="" val="0"/>
                             </a:ext>
                           </a:extLst>
                         </a:blip>
@@ -7215,8 +6455,8 @@
 </file>
 
 <file path=word/numbering.xml><?xml version="1.0" encoding="utf-8"?>
-<w:numbering xmlns:wpc="http://schemas.microsoft.com/office/word/2010/wordprocessingCanvas" xmlns:cx="http://schemas.microsoft.com/office/drawing/2014/chartex" xmlns:cx1="http://schemas.microsoft.com/office/drawing/2015/9/8/chartex" xmlns:cx2="http://schemas.microsoft.com/office/drawing/2015/10/21/chartex" xmlns:cx3="http://schemas.microsoft.com/office/drawing/2016/5/9/chartex" xmlns:cx4="http://schemas.microsoft.com/office/drawing/2016/5/10/chartex" xmlns:cx5="http://schemas.microsoft.com/office/drawing/2016/5/11/chartex" xmlns:cx6="http://schemas.microsoft.com/office/drawing/2016/5/12/chartex" xmlns:cx7="http://schemas.microsoft.com/office/drawing/2016/5/13/chartex" xmlns:cx8="http://schemas.microsoft.com/office/drawing/2016/5/14/chartex" xmlns:mc="http://schemas.openxmlformats.org/markup-compatibility/2006" xmlns:aink="http://schemas.microsoft.com/office/drawing/2016/ink" xmlns:am3d="http://schemas.microsoft.com/office/drawing/2017/model3d" xmlns:o="urn:schemas-microsoft-com:office:office" xmlns:r="http://schemas.openxmlformats.org/officeDocument/2006/relationships" xmlns:m="http://schemas.openxmlformats.org/officeDocument/2006/math" xmlns:v="urn:schemas-microsoft-com:vml" xmlns:wp14="http://schemas.microsoft.com/office/word/2010/wordprocessingDrawing" xmlns:wp="http://schemas.openxmlformats.org/drawingml/2006/wordprocessingDrawing" xmlns:w10="urn:schemas-microsoft-com:office:word" xmlns:w="http://schemas.openxmlformats.org/wordprocessingml/2006/main" xmlns:w14="http://schemas.microsoft.com/office/word/2010/wordml" xmlns:w15="http://schemas.microsoft.com/office/word/2012/wordml" xmlns:w16cex="http://schemas.microsoft.com/office/word/2018/wordml/cex" xmlns:w16cid="http://schemas.microsoft.com/office/word/2016/wordml/cid" xmlns:w16="http://schemas.microsoft.com/office/word/2018/wordml" xmlns:w16se="http://schemas.microsoft.com/office/word/2015/wordml/symex" xmlns:wpg="http://schemas.microsoft.com/office/word/2010/wordprocessingGroup" xmlns:wpi="http://schemas.microsoft.com/office/word/2010/wordprocessingInk" xmlns:wne="http://schemas.microsoft.com/office/word/2006/wordml" xmlns:wps="http://schemas.microsoft.com/office/word/2010/wordprocessingShape" mc:Ignorable="w14 w15 w16se w16cid w16 w16cex wp14">
-  <w:abstractNum w:abstractNumId="0" w15:restartNumberingAfterBreak="0">
+<w:numbering xmlns:ve="http://schemas.openxmlformats.org/markup-compatibility/2006" xmlns:o="urn:schemas-microsoft-com:office:office" xmlns:r="http://schemas.openxmlformats.org/officeDocument/2006/relationships" xmlns:m="http://schemas.openxmlformats.org/officeDocument/2006/math" xmlns:v="urn:schemas-microsoft-com:vml" xmlns:wp="http://schemas.openxmlformats.org/drawingml/2006/wordprocessingDrawing" xmlns:w10="urn:schemas-microsoft-com:office:word" xmlns:w="http://schemas.openxmlformats.org/wordprocessingml/2006/main" xmlns:wne="http://schemas.microsoft.com/office/word/2006/wordml">
+  <w:abstractNum w:abstractNumId="0">
     <w:nsid w:val="005141F3"/>
     <w:multiLevelType w:val="hybridMultilevel"/>
     <w:tmpl w:val="ACB07A94"/>
@@ -7305,7 +6545,7 @@
       </w:pPr>
     </w:lvl>
   </w:abstractNum>
-  <w:abstractNum w:abstractNumId="1" w15:restartNumberingAfterBreak="0">
+  <w:abstractNum w:abstractNumId="1">
     <w:nsid w:val="040564B9"/>
     <w:multiLevelType w:val="hybridMultilevel"/>
     <w:tmpl w:val="AD9A64AA"/>
@@ -7418,7 +6658,7 @@
       </w:rPr>
     </w:lvl>
   </w:abstractNum>
-  <w:abstractNum w:abstractNumId="2" w15:restartNumberingAfterBreak="0">
+  <w:abstractNum w:abstractNumId="2">
     <w:nsid w:val="107C0920"/>
     <w:multiLevelType w:val="hybridMultilevel"/>
     <w:tmpl w:val="8FB8F13A"/>
@@ -7504,7 +6744,7 @@
       </w:pPr>
     </w:lvl>
   </w:abstractNum>
-  <w:abstractNum w:abstractNumId="3" w15:restartNumberingAfterBreak="0">
+  <w:abstractNum w:abstractNumId="3">
     <w:nsid w:val="18151E38"/>
     <w:multiLevelType w:val="hybridMultilevel"/>
     <w:tmpl w:val="8FB8F13A"/>
@@ -7590,7 +6830,7 @@
       </w:pPr>
     </w:lvl>
   </w:abstractNum>
-  <w:abstractNum w:abstractNumId="4" w15:restartNumberingAfterBreak="0">
+  <w:abstractNum w:abstractNumId="4">
     <w:nsid w:val="381F431C"/>
     <w:multiLevelType w:val="hybridMultilevel"/>
     <w:tmpl w:val="715C5E0C"/>
@@ -7703,7 +6943,7 @@
       </w:rPr>
     </w:lvl>
   </w:abstractNum>
-  <w:abstractNum w:abstractNumId="5" w15:restartNumberingAfterBreak="0">
+  <w:abstractNum w:abstractNumId="5">
     <w:nsid w:val="38E14B22"/>
     <w:multiLevelType w:val="hybridMultilevel"/>
     <w:tmpl w:val="676ACB2A"/>
@@ -7816,7 +7056,7 @@
       </w:rPr>
     </w:lvl>
   </w:abstractNum>
-  <w:abstractNum w:abstractNumId="6" w15:restartNumberingAfterBreak="0">
+  <w:abstractNum w:abstractNumId="6">
     <w:nsid w:val="39216F37"/>
     <w:multiLevelType w:val="hybridMultilevel"/>
     <w:tmpl w:val="EC2C15AA"/>
@@ -7905,7 +7145,7 @@
       </w:pPr>
     </w:lvl>
   </w:abstractNum>
-  <w:abstractNum w:abstractNumId="7" w15:restartNumberingAfterBreak="0">
+  <w:abstractNum w:abstractNumId="7">
     <w:nsid w:val="48BF0840"/>
     <w:multiLevelType w:val="hybridMultilevel"/>
     <w:tmpl w:val="219A89E4"/>
@@ -7994,7 +7234,7 @@
       </w:pPr>
     </w:lvl>
   </w:abstractNum>
-  <w:abstractNum w:abstractNumId="8" w15:restartNumberingAfterBreak="0">
+  <w:abstractNum w:abstractNumId="8">
     <w:nsid w:val="5AB17337"/>
     <w:multiLevelType w:val="hybridMultilevel"/>
     <w:tmpl w:val="BC06D00A"/>
@@ -8107,7 +7347,7 @@
       </w:rPr>
     </w:lvl>
   </w:abstractNum>
-  <w:abstractNum w:abstractNumId="9" w15:restartNumberingAfterBreak="0">
+  <w:abstractNum w:abstractNumId="9">
     <w:nsid w:val="6A214B32"/>
     <w:multiLevelType w:val="hybridMultilevel"/>
     <w:tmpl w:val="0848009A"/>
@@ -8196,7 +7436,7 @@
       </w:pPr>
     </w:lvl>
   </w:abstractNum>
-  <w:abstractNum w:abstractNumId="10" w15:restartNumberingAfterBreak="0">
+  <w:abstractNum w:abstractNumId="10">
     <w:nsid w:val="6D604AA3"/>
     <w:multiLevelType w:val="hybridMultilevel"/>
     <w:tmpl w:val="313C34CA"/>
@@ -8282,7 +7522,7 @@
       </w:pPr>
     </w:lvl>
   </w:abstractNum>
-  <w:abstractNum w:abstractNumId="11" w15:restartNumberingAfterBreak="0">
+  <w:abstractNum w:abstractNumId="11">
     <w:nsid w:val="733046AA"/>
     <w:multiLevelType w:val="hybridMultilevel"/>
     <w:tmpl w:val="EC52904C"/>
@@ -8371,7 +7611,7 @@
       </w:pPr>
     </w:lvl>
   </w:abstractNum>
-  <w:abstractNum w:abstractNumId="12" w15:restartNumberingAfterBreak="0">
+  <w:abstractNum w:abstractNumId="12">
     <w:nsid w:val="755637DF"/>
     <w:multiLevelType w:val="hybridMultilevel"/>
     <w:tmpl w:val="4A76E72A"/>
@@ -8457,7 +7697,7 @@
       </w:pPr>
     </w:lvl>
   </w:abstractNum>
-  <w:abstractNum w:abstractNumId="13" w15:restartNumberingAfterBreak="0">
+  <w:abstractNum w:abstractNumId="13">
     <w:nsid w:val="75DD74FB"/>
     <w:multiLevelType w:val="hybridMultilevel"/>
     <w:tmpl w:val="49FA6952"/>
@@ -8589,7 +7829,7 @@
 </file>
 
 <file path=word/styles.xml><?xml version="1.0" encoding="utf-8"?>
-<w:styles xmlns:mc="http://schemas.openxmlformats.org/markup-compatibility/2006" xmlns:r="http://schemas.openxmlformats.org/officeDocument/2006/relationships" xmlns:w="http://schemas.openxmlformats.org/wordprocessingml/2006/main" xmlns:w14="http://schemas.microsoft.com/office/word/2010/wordml" xmlns:w15="http://schemas.microsoft.com/office/word/2012/wordml" xmlns:w16cex="http://schemas.microsoft.com/office/word/2018/wordml/cex" xmlns:w16cid="http://schemas.microsoft.com/office/word/2016/wordml/cid" xmlns:w16="http://schemas.microsoft.com/office/word/2018/wordml" xmlns:w16se="http://schemas.microsoft.com/office/word/2015/wordml/symex" mc:Ignorable="w14 w15 w16se w16cid w16 w16cex">
+<w:styles xmlns:r="http://schemas.openxmlformats.org/officeDocument/2006/relationships" xmlns:w="http://schemas.openxmlformats.org/wordprocessingml/2006/main">
   <w:docDefaults>
     <w:rPrDefault>
       <w:rPr>
@@ -8605,378 +7845,149 @@
       </w:pPr>
     </w:pPrDefault>
   </w:docDefaults>
-  <w:latentStyles w:defLockedState="0" w:defUIPriority="99" w:defSemiHidden="0" w:defUnhideWhenUsed="0" w:defQFormat="0" w:count="376">
-    <w:lsdException w:name="Normal" w:uiPriority="0" w:qFormat="1"/>
-    <w:lsdException w:name="heading 1" w:uiPriority="9" w:qFormat="1"/>
-    <w:lsdException w:name="heading 2" w:semiHidden="1" w:uiPriority="9" w:unhideWhenUsed="1" w:qFormat="1"/>
-    <w:lsdException w:name="heading 3" w:semiHidden="1" w:uiPriority="9" w:unhideWhenUsed="1" w:qFormat="1"/>
-    <w:lsdException w:name="heading 4" w:semiHidden="1" w:uiPriority="9" w:unhideWhenUsed="1" w:qFormat="1"/>
-    <w:lsdException w:name="heading 5" w:semiHidden="1" w:uiPriority="9" w:unhideWhenUsed="1" w:qFormat="1"/>
-    <w:lsdException w:name="heading 6" w:semiHidden="1" w:uiPriority="9" w:unhideWhenUsed="1" w:qFormat="1"/>
-    <w:lsdException w:name="heading 7" w:semiHidden="1" w:uiPriority="9" w:unhideWhenUsed="1" w:qFormat="1"/>
-    <w:lsdException w:name="heading 8" w:semiHidden="1" w:uiPriority="9" w:unhideWhenUsed="1" w:qFormat="1"/>
-    <w:lsdException w:name="heading 9" w:semiHidden="1" w:uiPriority="9" w:unhideWhenUsed="1" w:qFormat="1"/>
-    <w:lsdException w:name="index 1" w:semiHidden="1" w:unhideWhenUsed="1"/>
-    <w:lsdException w:name="index 2" w:semiHidden="1" w:unhideWhenUsed="1"/>
-    <w:lsdException w:name="index 3" w:semiHidden="1" w:unhideWhenUsed="1"/>
-    <w:lsdException w:name="index 4" w:semiHidden="1" w:unhideWhenUsed="1"/>
-    <w:lsdException w:name="index 5" w:semiHidden="1" w:unhideWhenUsed="1"/>
-    <w:lsdException w:name="index 6" w:semiHidden="1" w:unhideWhenUsed="1"/>
-    <w:lsdException w:name="index 7" w:semiHidden="1" w:unhideWhenUsed="1"/>
-    <w:lsdException w:name="index 8" w:semiHidden="1" w:unhideWhenUsed="1"/>
-    <w:lsdException w:name="index 9" w:semiHidden="1" w:unhideWhenUsed="1"/>
-    <w:lsdException w:name="toc 1" w:semiHidden="1" w:uiPriority="39" w:unhideWhenUsed="1"/>
-    <w:lsdException w:name="toc 2" w:semiHidden="1" w:uiPriority="39" w:unhideWhenUsed="1"/>
-    <w:lsdException w:name="toc 3" w:semiHidden="1" w:uiPriority="39" w:unhideWhenUsed="1"/>
-    <w:lsdException w:name="toc 4" w:semiHidden="1" w:uiPriority="39" w:unhideWhenUsed="1"/>
-    <w:lsdException w:name="toc 5" w:semiHidden="1" w:uiPriority="39" w:unhideWhenUsed="1"/>
-    <w:lsdException w:name="toc 6" w:semiHidden="1" w:uiPriority="39" w:unhideWhenUsed="1"/>
-    <w:lsdException w:name="toc 7" w:semiHidden="1" w:uiPriority="39" w:unhideWhenUsed="1"/>
-    <w:lsdException w:name="toc 8" w:semiHidden="1" w:uiPriority="39" w:unhideWhenUsed="1"/>
-    <w:lsdException w:name="toc 9" w:semiHidden="1" w:uiPriority="39" w:unhideWhenUsed="1"/>
-    <w:lsdException w:name="Normal Indent" w:semiHidden="1" w:unhideWhenUsed="1"/>
-    <w:lsdException w:name="footnote text" w:semiHidden="1" w:unhideWhenUsed="1"/>
-    <w:lsdException w:name="annotation text" w:semiHidden="1" w:unhideWhenUsed="1"/>
-    <w:lsdException w:name="header" w:semiHidden="1" w:unhideWhenUsed="1"/>
-    <w:lsdException w:name="footer" w:semiHidden="1" w:unhideWhenUsed="1"/>
-    <w:lsdException w:name="index heading" w:semiHidden="1" w:unhideWhenUsed="1"/>
-    <w:lsdException w:name="caption" w:semiHidden="1" w:uiPriority="35" w:unhideWhenUsed="1" w:qFormat="1"/>
-    <w:lsdException w:name="table of figures" w:semiHidden="1" w:unhideWhenUsed="1"/>
-    <w:lsdException w:name="envelope address" w:semiHidden="1" w:unhideWhenUsed="1"/>
-    <w:lsdException w:name="envelope return" w:semiHidden="1" w:unhideWhenUsed="1"/>
-    <w:lsdException w:name="footnote reference" w:semiHidden="1" w:unhideWhenUsed="1"/>
-    <w:lsdException w:name="annotation reference" w:semiHidden="1" w:unhideWhenUsed="1"/>
-    <w:lsdException w:name="line number" w:semiHidden="1" w:unhideWhenUsed="1"/>
-    <w:lsdException w:name="page number" w:semiHidden="1" w:unhideWhenUsed="1"/>
-    <w:lsdException w:name="endnote reference" w:semiHidden="1" w:unhideWhenUsed="1"/>
-    <w:lsdException w:name="endnote text" w:semiHidden="1" w:unhideWhenUsed="1"/>
-    <w:lsdException w:name="table of authorities" w:semiHidden="1" w:unhideWhenUsed="1"/>
-    <w:lsdException w:name="macro" w:semiHidden="1" w:unhideWhenUsed="1"/>
-    <w:lsdException w:name="toa heading" w:semiHidden="1" w:unhideWhenUsed="1"/>
-    <w:lsdException w:name="List" w:semiHidden="1" w:unhideWhenUsed="1"/>
-    <w:lsdException w:name="List Bullet" w:semiHidden="1" w:unhideWhenUsed="1"/>
-    <w:lsdException w:name="List Number" w:semiHidden="1" w:unhideWhenUsed="1"/>
-    <w:lsdException w:name="List 2" w:semiHidden="1" w:unhideWhenUsed="1"/>
-    <w:lsdException w:name="List 3" w:semiHidden="1" w:unhideWhenUsed="1"/>
-    <w:lsdException w:name="List 4" w:semiHidden="1" w:unhideWhenUsed="1"/>
-    <w:lsdException w:name="List 5" w:semiHidden="1" w:unhideWhenUsed="1"/>
-    <w:lsdException w:name="List Bullet 2" w:semiHidden="1" w:unhideWhenUsed="1"/>
-    <w:lsdException w:name="List Bullet 3" w:semiHidden="1" w:unhideWhenUsed="1"/>
-    <w:lsdException w:name="List Bullet 4" w:semiHidden="1" w:unhideWhenUsed="1"/>
-    <w:lsdException w:name="List Bullet 5" w:semiHidden="1" w:unhideWhenUsed="1"/>
-    <w:lsdException w:name="List Number 2" w:semiHidden="1" w:unhideWhenUsed="1"/>
-    <w:lsdException w:name="List Number 3" w:semiHidden="1" w:unhideWhenUsed="1"/>
-    <w:lsdException w:name="List Number 4" w:semiHidden="1" w:unhideWhenUsed="1"/>
-    <w:lsdException w:name="List Number 5" w:semiHidden="1" w:unhideWhenUsed="1"/>
-    <w:lsdException w:name="Title" w:uiPriority="10" w:qFormat="1"/>
-    <w:lsdException w:name="Closing" w:semiHidden="1" w:unhideWhenUsed="1"/>
-    <w:lsdException w:name="Signature" w:semiHidden="1" w:unhideWhenUsed="1"/>
-    <w:lsdException w:name="Default Paragraph Font" w:semiHidden="1" w:uiPriority="1" w:unhideWhenUsed="1"/>
-    <w:lsdException w:name="Body Text" w:semiHidden="1" w:unhideWhenUsed="1"/>
-    <w:lsdException w:name="Body Text Indent" w:semiHidden="1" w:unhideWhenUsed="1"/>
-    <w:lsdException w:name="List Continue" w:semiHidden="1" w:unhideWhenUsed="1"/>
-    <w:lsdException w:name="List Continue 2" w:semiHidden="1" w:unhideWhenUsed="1"/>
-    <w:lsdException w:name="List Continue 3" w:semiHidden="1" w:unhideWhenUsed="1"/>
-    <w:lsdException w:name="List Continue 4" w:semiHidden="1" w:unhideWhenUsed="1"/>
-    <w:lsdException w:name="List Continue 5" w:semiHidden="1" w:unhideWhenUsed="1"/>
-    <w:lsdException w:name="Message Header" w:semiHidden="1" w:unhideWhenUsed="1"/>
-    <w:lsdException w:name="Subtitle" w:uiPriority="11" w:qFormat="1"/>
-    <w:lsdException w:name="Salutation" w:semiHidden="1" w:unhideWhenUsed="1"/>
-    <w:lsdException w:name="Date" w:semiHidden="1" w:unhideWhenUsed="1"/>
-    <w:lsdException w:name="Body Text First Indent" w:semiHidden="1" w:unhideWhenUsed="1"/>
-    <w:lsdException w:name="Body Text First Indent 2" w:semiHidden="1" w:unhideWhenUsed="1"/>
-    <w:lsdException w:name="Note Heading" w:semiHidden="1" w:unhideWhenUsed="1"/>
-    <w:lsdException w:name="Body Text 2" w:semiHidden="1" w:unhideWhenUsed="1"/>
-    <w:lsdException w:name="Body Text 3" w:semiHidden="1" w:unhideWhenUsed="1"/>
-    <w:lsdException w:name="Body Text Indent 2" w:semiHidden="1" w:unhideWhenUsed="1"/>
-    <w:lsdException w:name="Body Text Indent 3" w:semiHidden="1" w:unhideWhenUsed="1"/>
-    <w:lsdException w:name="Block Text" w:semiHidden="1" w:unhideWhenUsed="1"/>
-    <w:lsdException w:name="Hyperlink" w:semiHidden="1" w:unhideWhenUsed="1"/>
-    <w:lsdException w:name="FollowedHyperlink" w:semiHidden="1" w:unhideWhenUsed="1"/>
-    <w:lsdException w:name="Strong" w:uiPriority="22" w:qFormat="1"/>
-    <w:lsdException w:name="Emphasis" w:uiPriority="20" w:qFormat="1"/>
-    <w:lsdException w:name="Document Map" w:semiHidden="1" w:unhideWhenUsed="1"/>
-    <w:lsdException w:name="Plain Text" w:semiHidden="1" w:unhideWhenUsed="1"/>
-    <w:lsdException w:name="E-mail Signature" w:semiHidden="1" w:unhideWhenUsed="1"/>
-    <w:lsdException w:name="HTML Top of Form" w:semiHidden="1" w:unhideWhenUsed="1"/>
-    <w:lsdException w:name="HTML Bottom of Form" w:semiHidden="1" w:unhideWhenUsed="1"/>
-    <w:lsdException w:name="Normal (Web)" w:semiHidden="1" w:unhideWhenUsed="1"/>
-    <w:lsdException w:name="HTML Acronym" w:semiHidden="1" w:unhideWhenUsed="1"/>
-    <w:lsdException w:name="HTML Address" w:semiHidden="1" w:unhideWhenUsed="1"/>
-    <w:lsdException w:name="HTML Cite" w:semiHidden="1" w:unhideWhenUsed="1"/>
-    <w:lsdException w:name="HTML Code" w:semiHidden="1" w:unhideWhenUsed="1"/>
-    <w:lsdException w:name="HTML Definition" w:semiHidden="1" w:unhideWhenUsed="1"/>
-    <w:lsdException w:name="HTML Keyboard" w:semiHidden="1" w:unhideWhenUsed="1"/>
-    <w:lsdException w:name="HTML Preformatted" w:semiHidden="1" w:unhideWhenUsed="1"/>
-    <w:lsdException w:name="HTML Sample" w:semiHidden="1" w:unhideWhenUsed="1"/>
-    <w:lsdException w:name="HTML Typewriter" w:semiHidden="1" w:unhideWhenUsed="1"/>
-    <w:lsdException w:name="HTML Variable" w:semiHidden="1" w:unhideWhenUsed="1"/>
-    <w:lsdException w:name="Normal Table" w:semiHidden="1" w:unhideWhenUsed="1"/>
-    <w:lsdException w:name="annotation subject" w:semiHidden="1" w:unhideWhenUsed="1"/>
-    <w:lsdException w:name="No List" w:semiHidden="1" w:unhideWhenUsed="1"/>
-    <w:lsdException w:name="Outline List 1" w:semiHidden="1" w:unhideWhenUsed="1"/>
-    <w:lsdException w:name="Outline List 2" w:semiHidden="1" w:unhideWhenUsed="1"/>
-    <w:lsdException w:name="Outline List 3" w:semiHidden="1" w:unhideWhenUsed="1"/>
-    <w:lsdException w:name="Table Simple 1" w:semiHidden="1" w:unhideWhenUsed="1"/>
-    <w:lsdException w:name="Table Simple 2" w:semiHidden="1" w:unhideWhenUsed="1"/>
-    <w:lsdException w:name="Table Simple 3" w:semiHidden="1" w:unhideWhenUsed="1"/>
-    <w:lsdException w:name="Table Classic 1" w:semiHidden="1" w:unhideWhenUsed="1"/>
-    <w:lsdException w:name="Table Classic 2" w:semiHidden="1" w:unhideWhenUsed="1"/>
-    <w:lsdException w:name="Table Classic 3" w:semiHidden="1" w:unhideWhenUsed="1"/>
-    <w:lsdException w:name="Table Classic 4" w:semiHidden="1" w:unhideWhenUsed="1"/>
-    <w:lsdException w:name="Table Colorful 1" w:semiHidden="1" w:unhideWhenUsed="1"/>
-    <w:lsdException w:name="Table Colorful 2" w:semiHidden="1" w:unhideWhenUsed="1"/>
-    <w:lsdException w:name="Table Colorful 3" w:semiHidden="1" w:unhideWhenUsed="1"/>
-    <w:lsdException w:name="Table Columns 1" w:semiHidden="1" w:unhideWhenUsed="1"/>
-    <w:lsdException w:name="Table Columns 2" w:semiHidden="1" w:unhideWhenUsed="1"/>
-    <w:lsdException w:name="Table Columns 3" w:semiHidden="1" w:unhideWhenUsed="1"/>
-    <w:lsdException w:name="Table Columns 4" w:semiHidden="1" w:unhideWhenUsed="1"/>
-    <w:lsdException w:name="Table Columns 5" w:semiHidden="1" w:unhideWhenUsed="1"/>
-    <w:lsdException w:name="Table Grid 1" w:semiHidden="1" w:unhideWhenUsed="1"/>
-    <w:lsdException w:name="Table Grid 2" w:semiHidden="1" w:unhideWhenUsed="1"/>
-    <w:lsdException w:name="Table Grid 3" w:semiHidden="1" w:unhideWhenUsed="1"/>
-    <w:lsdException w:name="Table Grid 4" w:semiHidden="1" w:unhideWhenUsed="1"/>
-    <w:lsdException w:name="Table Grid 5" w:semiHidden="1" w:unhideWhenUsed="1"/>
-    <w:lsdException w:name="Table Grid 6" w:semiHidden="1" w:unhideWhenUsed="1"/>
-    <w:lsdException w:name="Table Grid 7" w:semiHidden="1" w:unhideWhenUsed="1"/>
-    <w:lsdException w:name="Table Grid 8" w:semiHidden="1" w:unhideWhenUsed="1"/>
-    <w:lsdException w:name="Table List 1" w:semiHidden="1" w:unhideWhenUsed="1"/>
-    <w:lsdException w:name="Table List 2" w:semiHidden="1" w:unhideWhenUsed="1"/>
-    <w:lsdException w:name="Table List 3" w:semiHidden="1" w:unhideWhenUsed="1"/>
-    <w:lsdException w:name="Table List 4" w:semiHidden="1" w:unhideWhenUsed="1"/>
-    <w:lsdException w:name="Table List 5" w:semiHidden="1" w:unhideWhenUsed="1"/>
-    <w:lsdException w:name="Table List 6" w:semiHidden="1" w:unhideWhenUsed="1"/>
-    <w:lsdException w:name="Table List 7" w:semiHidden="1" w:unhideWhenUsed="1"/>
-    <w:lsdException w:name="Table List 8" w:semiHidden="1" w:unhideWhenUsed="1"/>
-    <w:lsdException w:name="Table 3D effects 1" w:semiHidden="1" w:unhideWhenUsed="1"/>
-    <w:lsdException w:name="Table 3D effects 2" w:semiHidden="1" w:unhideWhenUsed="1"/>
-    <w:lsdException w:name="Table 3D effects 3" w:semiHidden="1" w:unhideWhenUsed="1"/>
-    <w:lsdException w:name="Table Contemporary" w:semiHidden="1" w:unhideWhenUsed="1"/>
-    <w:lsdException w:name="Table Elegant" w:semiHidden="1" w:unhideWhenUsed="1"/>
-    <w:lsdException w:name="Table Professional" w:semiHidden="1" w:unhideWhenUsed="1"/>
-    <w:lsdException w:name="Table Subtle 1" w:semiHidden="1" w:unhideWhenUsed="1"/>
-    <w:lsdException w:name="Table Subtle 2" w:semiHidden="1" w:unhideWhenUsed="1"/>
-    <w:lsdException w:name="Table Web 1" w:semiHidden="1" w:unhideWhenUsed="1"/>
-    <w:lsdException w:name="Table Web 2" w:semiHidden="1" w:unhideWhenUsed="1"/>
-    <w:lsdException w:name="Table Web 3" w:semiHidden="1" w:unhideWhenUsed="1"/>
-    <w:lsdException w:name="Balloon Text" w:semiHidden="1" w:unhideWhenUsed="1"/>
-    <w:lsdException w:name="Table Grid" w:uiPriority="39"/>
-    <w:lsdException w:name="Table Theme" w:semiHidden="1" w:unhideWhenUsed="1"/>
-    <w:lsdException w:name="Placeholder Text" w:semiHidden="1"/>
-    <w:lsdException w:name="No Spacing" w:uiPriority="1" w:qFormat="1"/>
-    <w:lsdException w:name="Light Shading" w:uiPriority="60"/>
-    <w:lsdException w:name="Light List" w:uiPriority="61"/>
-    <w:lsdException w:name="Light Grid" w:uiPriority="62"/>
-    <w:lsdException w:name="Medium Shading 1" w:uiPriority="63"/>
-    <w:lsdException w:name="Medium Shading 2" w:uiPriority="64"/>
-    <w:lsdException w:name="Medium List 1" w:uiPriority="65"/>
-    <w:lsdException w:name="Medium List 2" w:uiPriority="66"/>
-    <w:lsdException w:name="Medium Grid 1" w:uiPriority="67"/>
-    <w:lsdException w:name="Medium Grid 2" w:uiPriority="68"/>
-    <w:lsdException w:name="Medium Grid 3" w:uiPriority="69"/>
-    <w:lsdException w:name="Dark List" w:uiPriority="70"/>
-    <w:lsdException w:name="Colorful Shading" w:uiPriority="71"/>
-    <w:lsdException w:name="Colorful List" w:uiPriority="72"/>
-    <w:lsdException w:name="Colorful Grid" w:uiPriority="73"/>
-    <w:lsdException w:name="Light Shading Accent 1" w:uiPriority="60"/>
-    <w:lsdException w:name="Light List Accent 1" w:uiPriority="61"/>
-    <w:lsdException w:name="Light Grid Accent 1" w:uiPriority="62"/>
-    <w:lsdException w:name="Medium Shading 1 Accent 1" w:uiPriority="63"/>
-    <w:lsdException w:name="Medium Shading 2 Accent 1" w:uiPriority="64"/>
-    <w:lsdException w:name="Medium List 1 Accent 1" w:uiPriority="65"/>
-    <w:lsdException w:name="Revision" w:semiHidden="1"/>
-    <w:lsdException w:name="List Paragraph" w:uiPriority="34" w:qFormat="1"/>
-    <w:lsdException w:name="Quote" w:uiPriority="29" w:qFormat="1"/>
-    <w:lsdException w:name="Intense Quote" w:uiPriority="30" w:qFormat="1"/>
-    <w:lsdException w:name="Medium List 2 Accent 1" w:uiPriority="66"/>
-    <w:lsdException w:name="Medium Grid 1 Accent 1" w:uiPriority="67"/>
-    <w:lsdException w:name="Medium Grid 2 Accent 1" w:uiPriority="68"/>
-    <w:lsdException w:name="Medium Grid 3 Accent 1" w:uiPriority="69"/>
-    <w:lsdException w:name="Dark List Accent 1" w:uiPriority="70"/>
-    <w:lsdException w:name="Colorful Shading Accent 1" w:uiPriority="71"/>
-    <w:lsdException w:name="Colorful List Accent 1" w:uiPriority="72"/>
-    <w:lsdException w:name="Colorful Grid Accent 1" w:uiPriority="73"/>
-    <w:lsdException w:name="Light Shading Accent 2" w:uiPriority="60"/>
-    <w:lsdException w:name="Light List Accent 2" w:uiPriority="61"/>
-    <w:lsdException w:name="Light Grid Accent 2" w:uiPriority="62"/>
-    <w:lsdException w:name="Medium Shading 1 Accent 2" w:uiPriority="63"/>
-    <w:lsdException w:name="Medium Shading 2 Accent 2" w:uiPriority="64"/>
-    <w:lsdException w:name="Medium List 1 Accent 2" w:uiPriority="65"/>
-    <w:lsdException w:name="Medium List 2 Accent 2" w:uiPriority="66"/>
-    <w:lsdException w:name="Medium Grid 1 Accent 2" w:uiPriority="67"/>
-    <w:lsdException w:name="Medium Grid 2 Accent 2" w:uiPriority="68"/>
-    <w:lsdException w:name="Medium Grid 3 Accent 2" w:uiPriority="69"/>
-    <w:lsdException w:name="Dark List Accent 2" w:uiPriority="70"/>
-    <w:lsdException w:name="Colorful Shading Accent 2" w:uiPriority="71"/>
-    <w:lsdException w:name="Colorful List Accent 2" w:uiPriority="72"/>
-    <w:lsdException w:name="Colorful Grid Accent 2" w:uiPriority="73"/>
-    <w:lsdException w:name="Light Shading Accent 3" w:uiPriority="60"/>
-    <w:lsdException w:name="Light List Accent 3" w:uiPriority="61"/>
-    <w:lsdException w:name="Light Grid Accent 3" w:uiPriority="62"/>
-    <w:lsdException w:name="Medium Shading 1 Accent 3" w:uiPriority="63"/>
-    <w:lsdException w:name="Medium Shading 2 Accent 3" w:uiPriority="64"/>
-    <w:lsdException w:name="Medium List 1 Accent 3" w:uiPriority="65"/>
-    <w:lsdException w:name="Medium List 2 Accent 3" w:uiPriority="66"/>
-    <w:lsdException w:name="Medium Grid 1 Accent 3" w:uiPriority="67"/>
-    <w:lsdException w:name="Medium Grid 2 Accent 3" w:uiPriority="68"/>
-    <w:lsdException w:name="Medium Grid 3 Accent 3" w:uiPriority="69"/>
-    <w:lsdException w:name="Dark List Accent 3" w:uiPriority="70"/>
-    <w:lsdException w:name="Colorful Shading Accent 3" w:uiPriority="71"/>
-    <w:lsdException w:name="Colorful List Accent 3" w:uiPriority="72"/>
-    <w:lsdException w:name="Colorful Grid Accent 3" w:uiPriority="73"/>
-    <w:lsdException w:name="Light Shading Accent 4" w:uiPriority="60"/>
-    <w:lsdException w:name="Light List Accent 4" w:uiPriority="61"/>
-    <w:lsdException w:name="Light Grid Accent 4" w:uiPriority="62"/>
-    <w:lsdException w:name="Medium Shading 1 Accent 4" w:uiPriority="63"/>
-    <w:lsdException w:name="Medium Shading 2 Accent 4" w:uiPriority="64"/>
-    <w:lsdException w:name="Medium List 1 Accent 4" w:uiPriority="65"/>
-    <w:lsdException w:name="Medium List 2 Accent 4" w:uiPriority="66"/>
-    <w:lsdException w:name="Medium Grid 1 Accent 4" w:uiPriority="67"/>
-    <w:lsdException w:name="Medium Grid 2 Accent 4" w:uiPriority="68"/>
-    <w:lsdException w:name="Medium Grid 3 Accent 4" w:uiPriority="69"/>
-    <w:lsdException w:name="Dark List Accent 4" w:uiPriority="70"/>
-    <w:lsdException w:name="Colorful Shading Accent 4" w:uiPriority="71"/>
-    <w:lsdException w:name="Colorful List Accent 4" w:uiPriority="72"/>
-    <w:lsdException w:name="Colorful Grid Accent 4" w:uiPriority="73"/>
-    <w:lsdException w:name="Light Shading Accent 5" w:uiPriority="60"/>
-    <w:lsdException w:name="Light List Accent 5" w:uiPriority="61"/>
-    <w:lsdException w:name="Light Grid Accent 5" w:uiPriority="62"/>
-    <w:lsdException w:name="Medium Shading 1 Accent 5" w:uiPriority="63"/>
-    <w:lsdException w:name="Medium Shading 2 Accent 5" w:uiPriority="64"/>
-    <w:lsdException w:name="Medium List 1 Accent 5" w:uiPriority="65"/>
-    <w:lsdException w:name="Medium List 2 Accent 5" w:uiPriority="66"/>
-    <w:lsdException w:name="Medium Grid 1 Accent 5" w:uiPriority="67"/>
-    <w:lsdException w:name="Medium Grid 2 Accent 5" w:uiPriority="68"/>
-    <w:lsdException w:name="Medium Grid 3 Accent 5" w:uiPriority="69"/>
-    <w:lsdException w:name="Dark List Accent 5" w:uiPriority="70"/>
-    <w:lsdException w:name="Colorful Shading Accent 5" w:uiPriority="71"/>
-    <w:lsdException w:name="Colorful List Accent 5" w:uiPriority="72"/>
-    <w:lsdException w:name="Colorful Grid Accent 5" w:uiPriority="73"/>
-    <w:lsdException w:name="Light Shading Accent 6" w:uiPriority="60"/>
-    <w:lsdException w:name="Light List Accent 6" w:uiPriority="61"/>
-    <w:lsdException w:name="Light Grid Accent 6" w:uiPriority="62"/>
-    <w:lsdException w:name="Medium Shading 1 Accent 6" w:uiPriority="63"/>
-    <w:lsdException w:name="Medium Shading 2 Accent 6" w:uiPriority="64"/>
-    <w:lsdException w:name="Medium List 1 Accent 6" w:uiPriority="65"/>
-    <w:lsdException w:name="Medium List 2 Accent 6" w:uiPriority="66"/>
-    <w:lsdException w:name="Medium Grid 1 Accent 6" w:uiPriority="67"/>
-    <w:lsdException w:name="Medium Grid 2 Accent 6" w:uiPriority="68"/>
-    <w:lsdException w:name="Medium Grid 3 Accent 6" w:uiPriority="69"/>
-    <w:lsdException w:name="Dark List Accent 6" w:uiPriority="70"/>
-    <w:lsdException w:name="Colorful Shading Accent 6" w:uiPriority="71"/>
-    <w:lsdException w:name="Colorful List Accent 6" w:uiPriority="72"/>
-    <w:lsdException w:name="Colorful Grid Accent 6" w:uiPriority="73"/>
-    <w:lsdException w:name="Subtle Emphasis" w:uiPriority="19" w:qFormat="1"/>
-    <w:lsdException w:name="Intense Emphasis" w:uiPriority="21" w:qFormat="1"/>
-    <w:lsdException w:name="Subtle Reference" w:uiPriority="31" w:qFormat="1"/>
-    <w:lsdException w:name="Intense Reference" w:uiPriority="32" w:qFormat="1"/>
-    <w:lsdException w:name="Book Title" w:uiPriority="33" w:qFormat="1"/>
-    <w:lsdException w:name="Bibliography" w:semiHidden="1" w:uiPriority="37" w:unhideWhenUsed="1"/>
-    <w:lsdException w:name="TOC Heading" w:semiHidden="1" w:uiPriority="39" w:unhideWhenUsed="1" w:qFormat="1"/>
-    <w:lsdException w:name="Grid Table 4" w:uiPriority="49"/>
-    <w:lsdException w:name="Grid Table 5 Dark" w:uiPriority="50"/>
-    <w:lsdException w:name="Grid Table 6 Colorful" w:uiPriority="51"/>
-    <w:lsdException w:name="Grid Table 7 Colorful" w:uiPriority="52"/>
-    <w:lsdException w:name="Grid Table 1 Light Accent 1" w:uiPriority="46"/>
-    <w:lsdException w:name="Grid Table 2 Accent 1" w:uiPriority="47"/>
-    <w:lsdException w:name="Grid Table 3 Accent 1" w:uiPriority="48"/>
-    <w:lsdException w:name="Grid Table 4 Accent 1" w:uiPriority="49"/>
-    <w:lsdException w:name="Grid Table 5 Dark Accent 1" w:uiPriority="50"/>
-    <w:lsdException w:name="Grid Table 6 Colorful Accent 1" w:uiPriority="51"/>
-    <w:lsdException w:name="Grid Table 7 Colorful Accent 1" w:uiPriority="52"/>
-    <w:lsdException w:name="Grid Table 1 Light Accent 2" w:uiPriority="46"/>
-    <w:lsdException w:name="Grid Table 2 Accent 2" w:uiPriority="47"/>
-    <w:lsdException w:name="Grid Table 3 Accent 2" w:uiPriority="48"/>
-    <w:lsdException w:name="Grid Table 4 Accent 2" w:uiPriority="49"/>
-    <w:lsdException w:name="Grid Table 5 Dark Accent 2" w:uiPriority="50"/>
-    <w:lsdException w:name="Grid Table 6 Colorful Accent 2" w:uiPriority="51"/>
-    <w:lsdException w:name="Grid Table 7 Colorful Accent 2" w:uiPriority="52"/>
-    <w:lsdException w:name="Grid Table 1 Light Accent 3" w:uiPriority="46"/>
-    <w:lsdException w:name="Grid Table 2 Accent 3" w:uiPriority="47"/>
-    <w:lsdException w:name="Grid Table 3 Accent 3" w:uiPriority="48"/>
-    <w:lsdException w:name="Grid Table 4 Accent 3" w:uiPriority="49"/>
-    <w:lsdException w:name="Grid Table 5 Dark Accent 3" w:uiPriority="50"/>
-    <w:lsdException w:name="Grid Table 6 Colorful Accent 3" w:uiPriority="51"/>
-    <w:lsdException w:name="Grid Table 7 Colorful Accent 3" w:uiPriority="52"/>
-    <w:lsdException w:name="Grid Table 1 Light Accent 4" w:uiPriority="46"/>
-    <w:lsdException w:name="Grid Table 2 Accent 4" w:uiPriority="47"/>
-    <w:lsdException w:name="Grid Table 3 Accent 4" w:uiPriority="48"/>
-    <w:lsdException w:name="Grid Table 4 Accent 4" w:uiPriority="49"/>
-    <w:lsdException w:name="Grid Table 5 Dark Accent 4" w:uiPriority="50"/>
-    <w:lsdException w:name="Grid Table 6 Colorful Accent 4" w:uiPriority="51"/>
-    <w:lsdException w:name="Grid Table 7 Colorful Accent 4" w:uiPriority="52"/>
-    <w:lsdException w:name="Grid Table 1 Light Accent 5" w:uiPriority="46"/>
-    <w:lsdException w:name="Grid Table 2 Accent 5" w:uiPriority="47"/>
-    <w:lsdException w:name="Grid Table 3 Accent 5" w:uiPriority="48"/>
-    <w:lsdException w:name="Grid Table 4 Accent 5" w:uiPriority="49"/>
-    <w:lsdException w:name="Grid Table 5 Dark Accent 5" w:uiPriority="50"/>
-    <w:lsdException w:name="Grid Table 6 Colorful Accent 5" w:uiPriority="51"/>
-    <w:lsdException w:name="Grid Table 7 Colorful Accent 5" w:uiPriority="52"/>
-    <w:lsdException w:name="Grid Table 1 Light Accent 6" w:uiPriority="46"/>
-    <w:lsdException w:name="Grid Table 2 Accent 6" w:uiPriority="47"/>
-    <w:lsdException w:name="Grid Table 3 Accent 6" w:uiPriority="48"/>
-    <w:lsdException w:name="Grid Table 4 Accent 6" w:uiPriority="49"/>
-    <w:lsdException w:name="Grid Table 5 Dark Accent 6" w:uiPriority="50"/>
-    <w:lsdException w:name="Grid Table 6 Colorful Accent 6" w:uiPriority="51"/>
-    <w:lsdException w:name="Grid Table 7 Colorful Accent 6" w:uiPriority="52"/>
-    <w:lsdException w:name="List Table 1 Light" w:uiPriority="46"/>
-    <w:lsdException w:name="List Table 2" w:uiPriority="47"/>
-    <w:lsdException w:name="List Table 3" w:uiPriority="48"/>
-    <w:lsdException w:name="List Table 4" w:uiPriority="49"/>
-    <w:lsdException w:name="List Table 5 Dark" w:uiPriority="50"/>
-    <w:lsdException w:name="List Table 6 Colorful" w:uiPriority="51"/>
-    <w:lsdException w:name="List Table 7 Colorful" w:uiPriority="52"/>
-    <w:lsdException w:name="List Table 1 Light Accent 1" w:uiPriority="46"/>
-    <w:lsdException w:name="List Table 2 Accent 1" w:uiPriority="47"/>
-    <w:lsdException w:name="List Table 3 Accent 1" w:uiPriority="48"/>
-    <w:lsdException w:name="List Table 4 Accent 1" w:uiPriority="49"/>
-    <w:lsdException w:name="List Table 5 Dark Accent 1" w:uiPriority="50"/>
-    <w:lsdException w:name="List Table 6 Colorful Accent 1" w:uiPriority="51"/>
-    <w:lsdException w:name="List Table 7 Colorful Accent 1" w:uiPriority="52"/>
-    <w:lsdException w:name="List Table 1 Light Accent 2" w:uiPriority="46"/>
-    <w:lsdException w:name="List Table 2 Accent 2" w:uiPriority="47"/>
-    <w:lsdException w:name="List Table 3 Accent 2" w:uiPriority="48"/>
-    <w:lsdException w:name="List Table 4 Accent 2" w:uiPriority="49"/>
-    <w:lsdException w:name="List Table 5 Dark Accent 2" w:uiPriority="50"/>
-    <w:lsdException w:name="List Table 6 Colorful Accent 2" w:uiPriority="51"/>
-    <w:lsdException w:name="List Table 7 Colorful Accent 2" w:uiPriority="52"/>
-    <w:lsdException w:name="List Table 1 Light Accent 3" w:uiPriority="46"/>
-    <w:lsdException w:name="List Table 2 Accent 3" w:uiPriority="47"/>
-    <w:lsdException w:name="List Table 3 Accent 3" w:uiPriority="48"/>
-    <w:lsdException w:name="List Table 4 Accent 3" w:uiPriority="49"/>
-    <w:lsdException w:name="List Table 5 Dark Accent 3" w:uiPriority="50"/>
-    <w:lsdException w:name="List Table 6 Colorful Accent 3" w:uiPriority="51"/>
-    <w:lsdException w:name="List Table 7 Colorful Accent 3" w:uiPriority="52"/>
-    <w:lsdException w:name="List Table 1 Light Accent 4" w:uiPriority="46"/>
-    <w:lsdException w:name="List Table 2 Accent 4" w:uiPriority="47"/>
-    <w:lsdException w:name="List Table 3 Accent 4" w:uiPriority="48"/>
-    <w:lsdException w:name="List Table 4 Accent 4" w:uiPriority="49"/>
-    <w:lsdException w:name="List Table 5 Dark Accent 4" w:uiPriority="50"/>
-    <w:lsdException w:name="List Table 6 Colorful Accent 4" w:uiPriority="51"/>
-    <w:lsdException w:name="List Table 7 Colorful Accent 4" w:uiPriority="52"/>
-    <w:lsdException w:name="List Table 1 Light Accent 5" w:uiPriority="46"/>
-    <w:lsdException w:name="List Table 2 Accent 5" w:uiPriority="47"/>
-    <w:lsdException w:name="List Table 3 Accent 5" w:uiPriority="48"/>
-    <w:lsdException w:name="List Table 4 Accent 5" w:uiPriority="49"/>
-    <w:lsdException w:name="List Table 5 Dark Accent 5" w:uiPriority="50"/>
-    <w:lsdException w:name="List Table 6 Colorful Accent 5" w:uiPriority="51"/>
-    <w:lsdException w:name="List Table 7 Colorful Accent 5" w:uiPriority="52"/>
-    <w:lsdException w:name="List Table 1 Light Accent 6" w:uiPriority="46"/>
-    <w:lsdException w:name="List Table 2 Accent 6" w:uiPriority="47"/>
-    <w:lsdException w:name="List Table 3 Accent 6" w:uiPriority="48"/>
-    <w:lsdException w:name="List Table 4 Accent 6" w:uiPriority="49"/>
-    <w:lsdException w:name="List Table 5 Dark Accent 6" w:uiPriority="50"/>
-    <w:lsdException w:name="List Table 6 Colorful Accent 6" w:uiPriority="51"/>
-    <w:lsdException w:name="List Table 7 Colorful Accent 6" w:uiPriority="52"/>
-    <w:lsdException w:name="Mention" w:semiHidden="1" w:unhideWhenUsed="1"/>
-    <w:lsdException w:name="Smart Hyperlink" w:semiHidden="1" w:unhideWhenUsed="1"/>
-    <w:lsdException w:name="Hashtag" w:semiHidden="1" w:unhideWhenUsed="1"/>
-    <w:lsdException w:name="Unresolved Mention" w:semiHidden="1" w:unhideWhenUsed="1"/>
-    <w:lsdException w:name="Smart Link" w:semiHidden="1" w:unhideWhenUsed="1"/>
+  <w:latentStyles w:defLockedState="0" w:defUIPriority="99" w:defSemiHidden="1" w:defUnhideWhenUsed="1" w:defQFormat="0" w:count="267">
+    <w:lsdException w:name="Normal" w:semiHidden="0" w:uiPriority="0" w:unhideWhenUsed="0" w:qFormat="1"/>
+    <w:lsdException w:name="heading 1" w:semiHidden="0" w:uiPriority="9" w:unhideWhenUsed="0" w:qFormat="1"/>
+    <w:lsdException w:name="heading 2" w:uiPriority="9" w:qFormat="1"/>
+    <w:lsdException w:name="heading 3" w:uiPriority="9" w:qFormat="1"/>
+    <w:lsdException w:name="heading 4" w:uiPriority="9" w:qFormat="1"/>
+    <w:lsdException w:name="heading 5" w:uiPriority="9" w:qFormat="1"/>
+    <w:lsdException w:name="heading 6" w:uiPriority="9" w:qFormat="1"/>
+    <w:lsdException w:name="heading 7" w:uiPriority="9" w:qFormat="1"/>
+    <w:lsdException w:name="heading 8" w:uiPriority="9" w:qFormat="1"/>
+    <w:lsdException w:name="heading 9" w:uiPriority="9" w:qFormat="1"/>
+    <w:lsdException w:name="toc 1" w:uiPriority="39"/>
+    <w:lsdException w:name="toc 2" w:uiPriority="39"/>
+    <w:lsdException w:name="toc 3" w:uiPriority="39"/>
+    <w:lsdException w:name="toc 4" w:uiPriority="39"/>
+    <w:lsdException w:name="toc 5" w:uiPriority="39"/>
+    <w:lsdException w:name="toc 6" w:uiPriority="39"/>
+    <w:lsdException w:name="toc 7" w:uiPriority="39"/>
+    <w:lsdException w:name="toc 8" w:uiPriority="39"/>
+    <w:lsdException w:name="toc 9" w:uiPriority="39"/>
+    <w:lsdException w:name="caption" w:uiPriority="35" w:qFormat="1"/>
+    <w:lsdException w:name="Title" w:semiHidden="0" w:uiPriority="10" w:unhideWhenUsed="0" w:qFormat="1"/>
+    <w:lsdException w:name="Default Paragraph Font" w:uiPriority="1"/>
+    <w:lsdException w:name="Subtitle" w:semiHidden="0" w:uiPriority="11" w:unhideWhenUsed="0" w:qFormat="1"/>
+    <w:lsdException w:name="Strong" w:semiHidden="0" w:uiPriority="22" w:unhideWhenUsed="0" w:qFormat="1"/>
+    <w:lsdException w:name="Emphasis" w:semiHidden="0" w:uiPriority="20" w:unhideWhenUsed="0" w:qFormat="1"/>
+    <w:lsdException w:name="Table Grid" w:semiHidden="0" w:uiPriority="39" w:unhideWhenUsed="0"/>
+    <w:lsdException w:name="Placeholder Text" w:unhideWhenUsed="0"/>
+    <w:lsdException w:name="No Spacing" w:semiHidden="0" w:uiPriority="1" w:unhideWhenUsed="0" w:qFormat="1"/>
+    <w:lsdException w:name="Light Shading" w:semiHidden="0" w:uiPriority="60" w:unhideWhenUsed="0"/>
+    <w:lsdException w:name="Light List" w:semiHidden="0" w:uiPriority="61" w:unhideWhenUsed="0"/>
+    <w:lsdException w:name="Light Grid" w:semiHidden="0" w:uiPriority="62" w:unhideWhenUsed="0"/>
+    <w:lsdException w:name="Medium Shading 1" w:semiHidden="0" w:uiPriority="63" w:unhideWhenUsed="0"/>
+    <w:lsdException w:name="Medium Shading 2" w:semiHidden="0" w:uiPriority="64" w:unhideWhenUsed="0"/>
+    <w:lsdException w:name="Medium List 1" w:semiHidden="0" w:uiPriority="65" w:unhideWhenUsed="0"/>
+    <w:lsdException w:name="Medium List 2" w:semiHidden="0" w:uiPriority="66" w:unhideWhenUsed="0"/>
+    <w:lsdException w:name="Medium Grid 1" w:semiHidden="0" w:uiPriority="67" w:unhideWhenUsed="0"/>
+    <w:lsdException w:name="Medium Grid 2" w:semiHidden="0" w:uiPriority="68" w:unhideWhenUsed="0"/>
+    <w:lsdException w:name="Medium Grid 3" w:semiHidden="0" w:uiPriority="69" w:unhideWhenUsed="0"/>
+    <w:lsdException w:name="Dark List" w:semiHidden="0" w:uiPriority="70" w:unhideWhenUsed="0"/>
+    <w:lsdException w:name="Colorful Shading" w:semiHidden="0" w:uiPriority="71" w:unhideWhenUsed="0"/>
+    <w:lsdException w:name="Colorful List" w:semiHidden="0" w:uiPriority="72" w:unhideWhenUsed="0"/>
+    <w:lsdException w:name="Colorful Grid" w:semiHidden="0" w:uiPriority="73" w:unhideWhenUsed="0"/>
+    <w:lsdException w:name="Light Shading Accent 1" w:semiHidden="0" w:uiPriority="60" w:unhideWhenUsed="0"/>
+    <w:lsdException w:name="Light List Accent 1" w:semiHidden="0" w:uiPriority="61" w:unhideWhenUsed="0"/>
+    <w:lsdException w:name="Light Grid Accent 1" w:semiHidden="0" w:uiPriority="62" w:unhideWhenUsed="0"/>
+    <w:lsdException w:name="Medium Shading 1 Accent 1" w:semiHidden="0" w:uiPriority="63" w:unhideWhenUsed="0"/>
+    <w:lsdException w:name="Medium Shading 2 Accent 1" w:semiHidden="0" w:uiPriority="64" w:unhideWhenUsed="0"/>
+    <w:lsdException w:name="Medium List 1 Accent 1" w:semiHidden="0" w:uiPriority="65" w:unhideWhenUsed="0"/>
+    <w:lsdException w:name="Revision" w:unhideWhenUsed="0"/>
+    <w:lsdException w:name="List Paragraph" w:semiHidden="0" w:uiPriority="34" w:unhideWhenUsed="0" w:qFormat="1"/>
+    <w:lsdException w:name="Quote" w:semiHidden="0" w:uiPriority="29" w:unhideWhenUsed="0" w:qFormat="1"/>
+    <w:lsdException w:name="Intense Quote" w:semiHidden="0" w:uiPriority="30" w:unhideWhenUsed="0" w:qFormat="1"/>
+    <w:lsdException w:name="Medium List 2 Accent 1" w:semiHidden="0" w:uiPriority="66" w:unhideWhenUsed="0"/>
+    <w:lsdException w:name="Medium Grid 1 Accent 1" w:semiHidden="0" w:uiPriority="67" w:unhideWhenUsed="0"/>
+    <w:lsdException w:name="Medium Grid 2 Accent 1" w:semiHidden="0" w:uiPriority="68" w:unhideWhenUsed="0"/>
+    <w:lsdException w:name="Medium Grid 3 Accent 1" w:semiHidden="0" w:uiPriority="69" w:unhideWhenUsed="0"/>
+    <w:lsdException w:name="Dark List Accent 1" w:semiHidden="0" w:uiPriority="70" w:unhideWhenUsed="0"/>
+    <w:lsdException w:name="Colorful Shading Accent 1" w:semiHidden="0" w:uiPriority="71" w:unhideWhenUsed="0"/>
+    <w:lsdException w:name="Colorful List Accent 1" w:semiHidden="0" w:uiPriority="72" w:unhideWhenUsed="0"/>
+    <w:lsdException w:name="Colorful Grid Accent 1" w:semiHidden="0" w:uiPriority="73" w:unhideWhenUsed="0"/>
+    <w:lsdException w:name="Light Shading Accent 2" w:semiHidden="0" w:uiPriority="60" w:unhideWhenUsed="0"/>
+    <w:lsdException w:name="Light List Accent 2" w:semiHidden="0" w:uiPriority="61" w:unhideWhenUsed="0"/>
+    <w:lsdException w:name="Light Grid Accent 2" w:semiHidden="0" w:uiPriority="62" w:unhideWhenUsed="0"/>
+    <w:lsdException w:name="Medium Shading 1 Accent 2" w:semiHidden="0" w:uiPriority="63" w:unhideWhenUsed="0"/>
+    <w:lsdException w:name="Medium Shading 2 Accent 2" w:semiHidden="0" w:uiPriority="64" w:unhideWhenUsed="0"/>
+    <w:lsdException w:name="Medium List 1 Accent 2" w:semiHidden="0" w:uiPriority="65" w:unhideWhenUsed="0"/>
+    <w:lsdException w:name="Medium List 2 Accent 2" w:semiHidden="0" w:uiPriority="66" w:unhideWhenUsed="0"/>
+    <w:lsdException w:name="Medium Grid 1 Accent 2" w:semiHidden="0" w:uiPriority="67" w:unhideWhenUsed="0"/>
+    <w:lsdException w:name="Medium Grid 2 Accent 2" w:semiHidden="0" w:uiPriority="68" w:unhideWhenUsed="0"/>
+    <w:lsdException w:name="Medium Grid 3 Accent 2" w:semiHidden="0" w:uiPriority="69" w:unhideWhenUsed="0"/>
+    <w:lsdException w:name="Dark List Accent 2" w:semiHidden="0" w:uiPriority="70" w:unhideWhenUsed="0"/>
+    <w:lsdException w:name="Colorful Shading Accent 2" w:semiHidden="0" w:uiPriority="71" w:unhideWhenUsed="0"/>
+    <w:lsdException w:name="Colorful List Accent 2" w:semiHidden="0" w:uiPriority="72" w:unhideWhenUsed="0"/>
+    <w:lsdException w:name="Colorful Grid Accent 2" w:semiHidden="0" w:uiPriority="73" w:unhideWhenUsed="0"/>
+    <w:lsdException w:name="Light Shading Accent 3" w:semiHidden="0" w:uiPriority="60" w:unhideWhenUsed="0"/>
+    <w:lsdException w:name="Light List Accent 3" w:semiHidden="0" w:uiPriority="61" w:unhideWhenUsed="0"/>
+    <w:lsdException w:name="Light Grid Accent 3" w:semiHidden="0" w:uiPriority="62" w:unhideWhenUsed="0"/>
+    <w:lsdException w:name="Medium Shading 1 Accent 3" w:semiHidden="0" w:uiPriority="63" w:unhideWhenUsed="0"/>
+    <w:lsdException w:name="Medium Shading 2 Accent 3" w:semiHidden="0" w:uiPriority="64" w:unhideWhenUsed="0"/>
+    <w:lsdException w:name="Medium List 1 Accent 3" w:semiHidden="0" w:uiPriority="65" w:unhideWhenUsed="0"/>
+    <w:lsdException w:name="Medium List 2 Accent 3" w:semiHidden="0" w:uiPriority="66" w:unhideWhenUsed="0"/>
+    <w:lsdException w:name="Medium Grid 1 Accent 3" w:semiHidden="0" w:uiPriority="67" w:unhideWhenUsed="0"/>
+    <w:lsdException w:name="Medium Grid 2 Accent 3" w:semiHidden="0" w:uiPriority="68" w:unhideWhenUsed="0"/>
+    <w:lsdException w:name="Medium Grid 3 Accent 3" w:semiHidden="0" w:uiPriority="69" w:unhideWhenUsed="0"/>
+    <w:lsdException w:name="Dark List Accent 3" w:semiHidden="0" w:uiPriority="70" w:unhideWhenUsed="0"/>
+    <w:lsdException w:name="Colorful Shading Accent 3" w:semiHidden="0" w:uiPriority="71" w:unhideWhenUsed="0"/>
+    <w:lsdException w:name="Colorful List Accent 3" w:semiHidden="0" w:uiPriority="72" w:unhideWhenUsed="0"/>
+    <w:lsdException w:name="Colorful Grid Accent 3" w:semiHidden="0" w:uiPriority="73" w:unhideWhenUsed="0"/>
+    <w:lsdException w:name="Light Shading Accent 4" w:semiHidden="0" w:uiPriority="60" w:unhideWhenUsed="0"/>
+    <w:lsdException w:name="Light List Accent 4" w:semiHidden="0" w:uiPriority="61" w:unhideWhenUsed="0"/>
+    <w:lsdException w:name="Light Grid Accent 4" w:semiHidden="0" w:uiPriority="62" w:unhideWhenUsed="0"/>
+    <w:lsdException w:name="Medium Shading 1 Accent 4" w:semiHidden="0" w:uiPriority="63" w:unhideWhenUsed="0"/>
+    <w:lsdException w:name="Medium Shading 2 Accent 4" w:semiHidden="0" w:uiPriority="64" w:unhideWhenUsed="0"/>
+    <w:lsdException w:name="Medium List 1 Accent 4" w:semiHidden="0" w:uiPriority="65" w:unhideWhenUsed="0"/>
+    <w:lsdException w:name="Medium List 2 Accent 4" w:semiHidden="0" w:uiPriority="66" w:unhideWhenUsed="0"/>
+    <w:lsdException w:name="Medium Grid 1 Accent 4" w:semiHidden="0" w:uiPriority="67" w:unhideWhenUsed="0"/>
+    <w:lsdException w:name="Medium Grid 2 Accent 4" w:semiHidden="0" w:uiPriority="68" w:unhideWhenUsed="0"/>
+    <w:lsdException w:name="Medium Grid 3 Accent 4" w:semiHidden="0" w:uiPriority="69" w:unhideWhenUsed="0"/>
+    <w:lsdException w:name="Dark List Accent 4" w:semiHidden="0" w:uiPriority="70" w:unhideWhenUsed="0"/>
+    <w:lsdException w:name="Colorful Shading Accent 4" w:semiHidden="0" w:uiPriority="71" w:unhideWhenUsed="0"/>
+    <w:lsdException w:name="Colorful List Accent 4" w:semiHidden="0" w:uiPriority="72" w:unhideWhenUsed="0"/>
+    <w:lsdException w:name="Colorful Grid Accent 4" w:semiHidden="0" w:uiPriority="73" w:unhideWhenUsed="0"/>
+    <w:lsdException w:name="Light Shading Accent 5" w:semiHidden="0" w:uiPriority="60" w:unhideWhenUsed="0"/>
+    <w:lsdException w:name="Light List Accent 5" w:semiHidden="0" w:uiPriority="61" w:unhideWhenUsed="0"/>
+    <w:lsdException w:name="Light Grid Accent 5" w:semiHidden="0" w:uiPriority="62" w:unhideWhenUsed="0"/>
+    <w:lsdException w:name="Medium Shading 1 Accent 5" w:semiHidden="0" w:uiPriority="63" w:unhideWhenUsed="0"/>
+    <w:lsdException w:name="Medium Shading 2 Accent 5" w:semiHidden="0" w:uiPriority="64" w:unhideWhenUsed="0"/>
+    <w:lsdException w:name="Medium List 1 Accent 5" w:semiHidden="0" w:uiPriority="65" w:unhideWhenUsed="0"/>
+    <w:lsdException w:name="Medium List 2 Accent 5" w:semiHidden="0" w:uiPriority="66" w:unhideWhenUsed="0"/>
+    <w:lsdException w:name="Medium Grid 1 Accent 5" w:semiHidden="0" w:uiPriority="67" w:unhideWhenUsed="0"/>
+    <w:lsdException w:name="Medium Grid 2 Accent 5" w:semiHidden="0" w:uiPriority="68" w:unhideWhenUsed="0"/>
+    <w:lsdException w:name="Medium Grid 3 Accent 5" w:semiHidden="0" w:uiPriority="69" w:unhideWhenUsed="0"/>
+    <w:lsdException w:name="Dark List Accent 5" w:semiHidden="0" w:uiPriority="70" w:unhideWhenUsed="0"/>
+    <w:lsdException w:name="Colorful Shading Accent 5" w:semiHidden="0" w:uiPriority="71" w:unhideWhenUsed="0"/>
+    <w:lsdException w:name="Colorful List Accent 5" w:semiHidden="0" w:uiPriority="72" w:unhideWhenUsed="0"/>
+    <w:lsdException w:name="Colorful Grid Accent 5" w:semiHidden="0" w:uiPriority="73" w:unhideWhenUsed="0"/>
+    <w:lsdException w:name="Light Shading Accent 6" w:semiHidden="0" w:uiPriority="60" w:unhideWhenUsed="0"/>
+    <w:lsdException w:name="Light List Accent 6" w:semiHidden="0" w:uiPriority="61" w:unhideWhenUsed="0"/>
+    <w:lsdException w:name="Light Grid Accent 6" w:semiHidden="0" w:uiPriority="62" w:unhideWhenUsed="0"/>
+    <w:lsdException w:name="Medium Shading 1 Accent 6" w:semiHidden="0" w:uiPriority="63" w:unhideWhenUsed="0"/>
+    <w:lsdException w:name="Medium Shading 2 Accent 6" w:semiHidden="0" w:uiPriority="64" w:unhideWhenUsed="0"/>
+    <w:lsdException w:name="Medium List 1 Accent 6" w:semiHidden="0" w:uiPriority="65" w:unhideWhenUsed="0"/>
+    <w:lsdException w:name="Medium List 2 Accent 6" w:semiHidden="0" w:uiPriority="66" w:unhideWhenUsed="0"/>
+    <w:lsdException w:name="Medium Grid 1 Accent 6" w:semiHidden="0" w:uiPriority="67" w:unhideWhenUsed="0"/>
+    <w:lsdException w:name="Medium Grid 2 Accent 6" w:semiHidden="0" w:uiPriority="68" w:unhideWhenUsed="0"/>
+    <w:lsdException w:name="Medium Grid 3 Accent 6" w:semiHidden="0" w:uiPriority="69" w:unhideWhenUsed="0"/>
+    <w:lsdException w:name="Dark List Accent 6" w:semiHidden="0" w:uiPriority="70" w:unhideWhenUsed="0"/>
+    <w:lsdException w:name="Colorful Shading Accent 6" w:semiHidden="0" w:uiPriority="71" w:unhideWhenUsed="0"/>
+    <w:lsdException w:name="Colorful List Accent 6" w:semiHidden="0" w:uiPriority="72" w:unhideWhenUsed="0"/>
+    <w:lsdException w:name="Colorful Grid Accent 6" w:semiHidden="0" w:uiPriority="73" w:unhideWhenUsed="0"/>
+    <w:lsdException w:name="Subtle Emphasis" w:semiHidden="0" w:uiPriority="19" w:unhideWhenUsed="0" w:qFormat="1"/>
+    <w:lsdException w:name="Intense Emphasis" w:semiHidden="0" w:uiPriority="21" w:unhideWhenUsed="0" w:qFormat="1"/>
+    <w:lsdException w:name="Subtle Reference" w:semiHidden="0" w:uiPriority="31" w:unhideWhenUsed="0" w:qFormat="1"/>
+    <w:lsdException w:name="Intense Reference" w:semiHidden="0" w:uiPriority="32" w:unhideWhenUsed="0" w:qFormat="1"/>
+    <w:lsdException w:name="Book Title" w:semiHidden="0" w:uiPriority="33" w:unhideWhenUsed="0" w:qFormat="1"/>
+    <w:lsdException w:name="Bibliography" w:uiPriority="37"/>
+    <w:lsdException w:name="TOC Heading" w:uiPriority="39" w:qFormat="1"/>
   </w:latentStyles>
   <w:style w:type="paragraph" w:default="1" w:styleId="Normal">
     <w:name w:val="Normal"/>
     <w:qFormat/>
+    <w:rsid w:val="00E77BD1"/>
   </w:style>
   <w:style w:type="paragraph" w:styleId="Heading1">
     <w:name w:val="heading 1"/>
@@ -9028,6 +8039,7 @@
     <w:uiPriority w:val="99"/>
     <w:semiHidden/>
     <w:unhideWhenUsed/>
+    <w:qFormat/>
     <w:tblPr>
       <w:tblInd w:w="0" w:type="dxa"/>
       <w:tblCellMar>
@@ -9148,6 +8160,7 @@
       <w:spacing w:after="0" w:line="240" w:lineRule="auto"/>
     </w:pPr>
     <w:tblPr>
+      <w:tblInd w:w="0" w:type="dxa"/>
       <w:tblBorders>
         <w:top w:val="single" w:sz="4" w:space="0" w:color="auto"/>
         <w:left w:val="single" w:sz="4" w:space="0" w:color="auto"/>
@@ -9156,6 +8169,12 @@
         <w:insideH w:val="single" w:sz="4" w:space="0" w:color="auto"/>
         <w:insideV w:val="single" w:sz="4" w:space="0" w:color="auto"/>
       </w:tblBorders>
+      <w:tblCellMar>
+        <w:top w:w="0" w:type="dxa"/>
+        <w:left w:w="108" w:type="dxa"/>
+        <w:bottom w:w="0" w:type="dxa"/>
+        <w:right w:w="108" w:type="dxa"/>
+      </w:tblCellMar>
     </w:tblPr>
   </w:style>
   <w:style w:type="character" w:customStyle="1" w:styleId="Heading1Char">
@@ -9405,7 +8424,7 @@
 </file>
 
 <file path=word/glossary/document.xml><?xml version="1.0" encoding="utf-8"?>
-<w:glossaryDocument xmlns:wpc="http://schemas.microsoft.com/office/word/2010/wordprocessingCanvas" xmlns:cx="http://schemas.microsoft.com/office/drawing/2014/chartex" xmlns:cx1="http://schemas.microsoft.com/office/drawing/2015/9/8/chartex" xmlns:cx2="http://schemas.microsoft.com/office/drawing/2015/10/21/chartex" xmlns:cx3="http://schemas.microsoft.com/office/drawing/2016/5/9/chartex" xmlns:cx4="http://schemas.microsoft.com/office/drawing/2016/5/10/chartex" xmlns:cx5="http://schemas.microsoft.com/office/drawing/2016/5/11/chartex" xmlns:cx6="http://schemas.microsoft.com/office/drawing/2016/5/12/chartex" xmlns:cx7="http://schemas.microsoft.com/office/drawing/2016/5/13/chartex" xmlns:cx8="http://schemas.microsoft.com/office/drawing/2016/5/14/chartex" xmlns:mc="http://schemas.openxmlformats.org/markup-compatibility/2006" xmlns:aink="http://schemas.microsoft.com/office/drawing/2016/ink" xmlns:am3d="http://schemas.microsoft.com/office/drawing/2017/model3d" xmlns:o="urn:schemas-microsoft-com:office:office" xmlns:r="http://schemas.openxmlformats.org/officeDocument/2006/relationships" xmlns:m="http://schemas.openxmlformats.org/officeDocument/2006/math" xmlns:v="urn:schemas-microsoft-com:vml" xmlns:wp14="http://schemas.microsoft.com/office/word/2010/wordprocessingDrawing" xmlns:wp="http://schemas.openxmlformats.org/drawingml/2006/wordprocessingDrawing" xmlns:w10="urn:schemas-microsoft-com:office:word" xmlns:w="http://schemas.openxmlformats.org/wordprocessingml/2006/main" xmlns:w14="http://schemas.microsoft.com/office/word/2010/wordml" xmlns:w15="http://schemas.microsoft.com/office/word/2012/wordml" xmlns:w16cex="http://schemas.microsoft.com/office/word/2018/wordml/cex" xmlns:w16cid="http://schemas.microsoft.com/office/word/2016/wordml/cid" xmlns:w16="http://schemas.microsoft.com/office/word/2018/wordml" xmlns:w16se="http://schemas.microsoft.com/office/word/2015/wordml/symex" xmlns:wpg="http://schemas.microsoft.com/office/word/2010/wordprocessingGroup" xmlns:wpi="http://schemas.microsoft.com/office/word/2010/wordprocessingInk" xmlns:wne="http://schemas.microsoft.com/office/word/2006/wordml" xmlns:wps="http://schemas.microsoft.com/office/word/2010/wordprocessingShape" mc:Ignorable="w14 w15 w16se w16cid w16 w16cex wp14">
+<w:glossaryDocument xmlns:ve="http://schemas.openxmlformats.org/markup-compatibility/2006" xmlns:o="urn:schemas-microsoft-com:office:office" xmlns:r="http://schemas.openxmlformats.org/officeDocument/2006/relationships" xmlns:m="http://schemas.openxmlformats.org/officeDocument/2006/math" xmlns:v="urn:schemas-microsoft-com:vml" xmlns:wp="http://schemas.openxmlformats.org/drawingml/2006/wordprocessingDrawing" xmlns:w10="urn:schemas-microsoft-com:office:word" xmlns:w="http://schemas.openxmlformats.org/wordprocessingml/2006/main" xmlns:wne="http://schemas.microsoft.com/office/word/2006/wordml">
   <w:docParts>
     <w:docPart>
       <w:docPartPr>
@@ -9459,38 +8478,12 @@
         </w:p>
       </w:docPartBody>
     </w:docPart>
-    <w:docPart>
-      <w:docPartPr>
-        <w:name w:val="733CFA0EF0A5A24CAEFB9DEF7713E15B"/>
-        <w:category>
-          <w:name w:val="General"/>
-          <w:gallery w:val="placeholder"/>
-        </w:category>
-        <w:types>
-          <w:type w:val="bbPlcHdr"/>
-        </w:types>
-        <w:behaviors>
-          <w:behavior w:val="content"/>
-        </w:behaviors>
-        <w:guid w:val="{9EACD86E-900A-1C4C-9175-3296404EB27A}"/>
-      </w:docPartPr>
-      <w:docPartBody>
-        <w:p>
-          <w:pPr>
-            <w:pStyle w:val="733CFA0EF0A5A24CAEFB9DEF7713E15B"/>
-          </w:pPr>
-          <w:r>
-            <w:t>[Type text]</w:t>
-          </w:r>
-        </w:p>
-      </w:docPartBody>
-    </w:docPart>
   </w:docParts>
 </w:glossaryDocument>
 </file>
 
 <file path=word/glossary/fontTable.xml><?xml version="1.0" encoding="utf-8"?>
-<w:fonts xmlns:mc="http://schemas.openxmlformats.org/markup-compatibility/2006" xmlns:r="http://schemas.openxmlformats.org/officeDocument/2006/relationships" xmlns:w="http://schemas.openxmlformats.org/wordprocessingml/2006/main" xmlns:w14="http://schemas.microsoft.com/office/word/2010/wordml" xmlns:w15="http://schemas.microsoft.com/office/word/2012/wordml" xmlns:w16cex="http://schemas.microsoft.com/office/word/2018/wordml/cex" xmlns:w16cid="http://schemas.microsoft.com/office/word/2016/wordml/cid" xmlns:w16="http://schemas.microsoft.com/office/word/2018/wordml" xmlns:w16se="http://schemas.microsoft.com/office/word/2015/wordml/symex" mc:Ignorable="w14 w15 w16se w16cid w16 w16cex">
+<w:fonts xmlns:r="http://schemas.openxmlformats.org/officeDocument/2006/relationships" xmlns:w="http://schemas.openxmlformats.org/wordprocessingml/2006/main">
   <w:font w:name="Times New Roman">
     <w:panose1 w:val="02020603050405020304"/>
     <w:charset w:val="00"/>
@@ -9546,20 +8539,21 @@
     <w:pitch w:val="variable"/>
     <w:sig w:usb0="E4002EFF" w:usb1="C000247B" w:usb2="00000009" w:usb3="00000000" w:csb0="000001FF" w:csb1="00000000"/>
   </w:font>
-  <w:font w:name="Yu Gothic Light">
-    <w:altName w:val="游ゴシック Light"/>
-    <w:panose1 w:val="020B0300000000000000"/>
-    <w:charset w:val="80"/>
-    <w:family w:val="swiss"/>
-    <w:pitch w:val="variable"/>
-    <w:sig w:usb0="E00002FF" w:usb1="2AC7FDFF" w:usb2="00000016" w:usb3="00000000" w:csb0="0002009F" w:csb1="00000000"/>
-  </w:font>
-  <w:font w:name="Yu Mincho">
-    <w:altName w:val="游明朝"/>
+  <w:font w:name="游ゴシック Light">
+    <w:panose1 w:val="00000000000000000000"/>
     <w:charset w:val="80"/>
     <w:family w:val="roman"/>
-    <w:pitch w:val="variable"/>
-    <w:sig w:usb0="800002E7" w:usb1="2AC7FCFF" w:usb2="00000012" w:usb3="00000000" w:csb0="0002009F" w:csb1="00000000"/>
+    <w:notTrueType/>
+    <w:pitch w:val="default"/>
+    <w:sig w:usb0="00000000" w:usb1="00000000" w:usb2="00000000" w:usb3="00000000" w:csb0="00000000" w:csb1="00000000"/>
+  </w:font>
+  <w:font w:name="游明朝">
+    <w:panose1 w:val="00000000000000000000"/>
+    <w:charset w:val="80"/>
+    <w:family w:val="roman"/>
+    <w:notTrueType/>
+    <w:pitch w:val="default"/>
+    <w:sig w:usb0="00000000" w:usb1="00000000" w:usb2="00000000" w:usb3="00000000" w:csb0="00000000" w:csb1="00000000"/>
   </w:font>
   <w:font w:name="Consolas">
     <w:panose1 w:val="020B0609020204030204"/>
@@ -9577,25 +8571,44 @@
     <w:pitch w:val="default"/>
     <w:sig w:usb0="00000003" w:usb1="00000000" w:usb2="00000000" w:usb3="00000000" w:csb0="00000001" w:csb1="00000000"/>
   </w:font>
+  <w:font w:name="MS Mincho">
+    <w:altName w:val="ＭＳ 明朝"/>
+    <w:panose1 w:val="02020609040205080304"/>
+    <w:charset w:val="80"/>
+    <w:family w:val="modern"/>
+    <w:pitch w:val="fixed"/>
+    <w:sig w:usb0="A00002BF" w:usb1="68C7FCFB" w:usb2="00000010" w:usb3="00000000" w:csb0="0002009F" w:csb1="00000000"/>
+  </w:font>
+  <w:font w:name="MS Gothic">
+    <w:altName w:val="ＭＳ ゴシック"/>
+    <w:panose1 w:val="020B0609070205080204"/>
+    <w:charset w:val="80"/>
+    <w:family w:val="modern"/>
+    <w:pitch w:val="fixed"/>
+    <w:sig w:usb0="E00002FF" w:usb1="6AC7FDFB" w:usb2="08000012" w:usb3="00000000" w:csb0="0002009F" w:csb1="00000000"/>
+  </w:font>
+  <w:font w:name="Cambria">
+    <w:panose1 w:val="02040503050406030204"/>
+    <w:charset w:val="00"/>
+    <w:family w:val="roman"/>
+    <w:pitch w:val="variable"/>
+    <w:sig w:usb0="E00006FF" w:usb1="420024FF" w:usb2="02000000" w:usb3="00000000" w:csb0="0000019F" w:csb1="00000000"/>
+  </w:font>
 </w:fonts>
 </file>
 
 <file path=word/glossary/settings.xml><?xml version="1.0" encoding="utf-8"?>
-<w:settings xmlns:mc="http://schemas.openxmlformats.org/markup-compatibility/2006" xmlns:o="urn:schemas-microsoft-com:office:office" xmlns:r="http://schemas.openxmlformats.org/officeDocument/2006/relationships" xmlns:m="http://schemas.openxmlformats.org/officeDocument/2006/math" xmlns:v="urn:schemas-microsoft-com:vml" xmlns:w10="urn:schemas-microsoft-com:office:word" xmlns:w="http://schemas.openxmlformats.org/wordprocessingml/2006/main" xmlns:w14="http://schemas.microsoft.com/office/word/2010/wordml" xmlns:w15="http://schemas.microsoft.com/office/word/2012/wordml" xmlns:w16cex="http://schemas.microsoft.com/office/word/2018/wordml/cex" xmlns:w16cid="http://schemas.microsoft.com/office/word/2016/wordml/cid" xmlns:w16="http://schemas.microsoft.com/office/word/2018/wordml" xmlns:w16se="http://schemas.microsoft.com/office/word/2015/wordml/symex" xmlns:sl="http://schemas.openxmlformats.org/schemaLibrary/2006/main" mc:Ignorable="w14 w15 w16se w16cid w16 w16cex">
+<w:settings xmlns:o="urn:schemas-microsoft-com:office:office" xmlns:r="http://schemas.openxmlformats.org/officeDocument/2006/relationships" xmlns:m="http://schemas.openxmlformats.org/officeDocument/2006/math" xmlns:v="urn:schemas-microsoft-com:vml" xmlns:w10="urn:schemas-microsoft-com:office:word" xmlns:w="http://schemas.openxmlformats.org/wordprocessingml/2006/main" xmlns:sl="http://schemas.openxmlformats.org/schemaLibrary/2006/main">
   <w:view w:val="normal"/>
   <w:defaultTabStop w:val="720"/>
   <w:characterSpacingControl w:val="doNotCompress"/>
   <w:compat>
     <w:useFELayout/>
-    <w:compatSetting w:name="compatibilityMode" w:uri="http://schemas.microsoft.com/office/word" w:val="14"/>
-    <w:compatSetting w:name="overrideTableStyleFontSizeAndJustification" w:uri="http://schemas.microsoft.com/office/word" w:val="1"/>
-    <w:compatSetting w:name="enableOpenTypeFeatures" w:uri="http://schemas.microsoft.com/office/word" w:val="1"/>
-    <w:compatSetting w:name="doNotFlipMirrorIndents" w:uri="http://schemas.microsoft.com/office/word" w:val="1"/>
-    <w:compatSetting w:name="useWord2013TrackBottomHyphenation" w:uri="http://schemas.microsoft.com/office/word" w:val="1"/>
   </w:compat>
   <w:rsids>
     <w:rsidRoot w:val="00B7274F"/>
     <w:rsid w:val="000E55F2"/>
+    <w:rsid w:val="00460F12"/>
     <w:rsid w:val="00874043"/>
     <w:rsid w:val="008B000E"/>
     <w:rsid w:val="00A16011"/>
@@ -9606,7 +8619,7 @@
     <m:mathFont m:val="Cambria Math"/>
     <m:brkBin m:val="before"/>
     <m:brkBinSub m:val="--"/>
-    <m:smallFrac m:val="0"/>
+    <m:smallFrac m:val="off"/>
     <m:dispDef/>
     <m:lMargin m:val="0"/>
     <m:rMargin m:val="0"/>
@@ -9615,17 +8628,16 @@
     <m:intLim m:val="subSup"/>
     <m:naryLim m:val="undOvr"/>
   </m:mathPr>
-  <w:themeFontLang w:val="en-US" w:eastAsia="ja-JP" w:bidi="ar-SA"/>
+  <w:themeFontLang w:val="en-US" w:bidi="ar-SA"/>
   <w:clrSchemeMapping w:bg1="light1" w:t1="dark1" w:bg2="light2" w:t2="dark2" w:accent1="accent1" w:accent2="accent2" w:accent3="accent3" w:accent4="accent4" w:accent5="accent5" w:accent6="accent6" w:hyperlink="hyperlink" w:followedHyperlink="followedHyperlink"/>
   <w:doNotAutoCompressPictures/>
   <w:decimalSymbol w:val="."/>
   <w:listSeparator w:val=","/>
-  <w14:defaultImageDpi w14:val="300"/>
 </w:settings>
 </file>
 
 <file path=word/glossary/styles.xml><?xml version="1.0" encoding="utf-8"?>
-<w:styles xmlns:mc="http://schemas.openxmlformats.org/markup-compatibility/2006" xmlns:r="http://schemas.openxmlformats.org/officeDocument/2006/relationships" xmlns:w="http://schemas.openxmlformats.org/wordprocessingml/2006/main" xmlns:w14="http://schemas.microsoft.com/office/word/2010/wordml" xmlns:w15="http://schemas.microsoft.com/office/word/2012/wordml" xmlns:w16cex="http://schemas.microsoft.com/office/word/2018/wordml/cex" xmlns:w16cid="http://schemas.microsoft.com/office/word/2016/wordml/cid" xmlns:w16="http://schemas.microsoft.com/office/word/2018/wordml" xmlns:w16se="http://schemas.microsoft.com/office/word/2015/wordml/symex" mc:Ignorable="w14 w15 w16se w16cid w16 w16cex">
+<w:styles xmlns:r="http://schemas.openxmlformats.org/officeDocument/2006/relationships" xmlns:w="http://schemas.openxmlformats.org/wordprocessingml/2006/main">
   <w:docDefaults>
     <w:rPrDefault>
       <w:rPr>
@@ -9637,378 +8649,149 @@
     </w:rPrDefault>
     <w:pPrDefault/>
   </w:docDefaults>
-  <w:latentStyles w:defLockedState="0" w:defUIPriority="99" w:defSemiHidden="0" w:defUnhideWhenUsed="0" w:defQFormat="0" w:count="376">
-    <w:lsdException w:name="Normal" w:uiPriority="0" w:qFormat="1"/>
-    <w:lsdException w:name="heading 1" w:uiPriority="9" w:qFormat="1"/>
-    <w:lsdException w:name="heading 2" w:semiHidden="1" w:uiPriority="9" w:unhideWhenUsed="1" w:qFormat="1"/>
-    <w:lsdException w:name="heading 3" w:semiHidden="1" w:uiPriority="9" w:unhideWhenUsed="1" w:qFormat="1"/>
-    <w:lsdException w:name="heading 4" w:semiHidden="1" w:uiPriority="9" w:unhideWhenUsed="1" w:qFormat="1"/>
-    <w:lsdException w:name="heading 5" w:semiHidden="1" w:uiPriority="9" w:unhideWhenUsed="1" w:qFormat="1"/>
-    <w:lsdException w:name="heading 6" w:semiHidden="1" w:uiPriority="9" w:unhideWhenUsed="1" w:qFormat="1"/>
-    <w:lsdException w:name="heading 7" w:semiHidden="1" w:uiPriority="9" w:unhideWhenUsed="1" w:qFormat="1"/>
-    <w:lsdException w:name="heading 8" w:semiHidden="1" w:uiPriority="9" w:unhideWhenUsed="1" w:qFormat="1"/>
-    <w:lsdException w:name="heading 9" w:semiHidden="1" w:uiPriority="9" w:unhideWhenUsed="1" w:qFormat="1"/>
-    <w:lsdException w:name="index 1" w:semiHidden="1" w:unhideWhenUsed="1"/>
-    <w:lsdException w:name="index 2" w:semiHidden="1" w:unhideWhenUsed="1"/>
-    <w:lsdException w:name="index 3" w:semiHidden="1" w:unhideWhenUsed="1"/>
-    <w:lsdException w:name="index 4" w:semiHidden="1" w:unhideWhenUsed="1"/>
-    <w:lsdException w:name="index 5" w:semiHidden="1" w:unhideWhenUsed="1"/>
-    <w:lsdException w:name="index 6" w:semiHidden="1" w:unhideWhenUsed="1"/>
-    <w:lsdException w:name="index 7" w:semiHidden="1" w:unhideWhenUsed="1"/>
-    <w:lsdException w:name="index 8" w:semiHidden="1" w:unhideWhenUsed="1"/>
-    <w:lsdException w:name="index 9" w:semiHidden="1" w:unhideWhenUsed="1"/>
-    <w:lsdException w:name="toc 1" w:semiHidden="1" w:uiPriority="39" w:unhideWhenUsed="1"/>
-    <w:lsdException w:name="toc 2" w:semiHidden="1" w:uiPriority="39" w:unhideWhenUsed="1"/>
-    <w:lsdException w:name="toc 3" w:semiHidden="1" w:uiPriority="39" w:unhideWhenUsed="1"/>
-    <w:lsdException w:name="toc 4" w:semiHidden="1" w:uiPriority="39" w:unhideWhenUsed="1"/>
-    <w:lsdException w:name="toc 5" w:semiHidden="1" w:uiPriority="39" w:unhideWhenUsed="1"/>
-    <w:lsdException w:name="toc 6" w:semiHidden="1" w:uiPriority="39" w:unhideWhenUsed="1"/>
-    <w:lsdException w:name="toc 7" w:semiHidden="1" w:uiPriority="39" w:unhideWhenUsed="1"/>
-    <w:lsdException w:name="toc 8" w:semiHidden="1" w:uiPriority="39" w:unhideWhenUsed="1"/>
-    <w:lsdException w:name="toc 9" w:semiHidden="1" w:uiPriority="39" w:unhideWhenUsed="1"/>
-    <w:lsdException w:name="Normal Indent" w:semiHidden="1" w:unhideWhenUsed="1"/>
-    <w:lsdException w:name="footnote text" w:semiHidden="1" w:unhideWhenUsed="1"/>
-    <w:lsdException w:name="annotation text" w:semiHidden="1" w:unhideWhenUsed="1"/>
-    <w:lsdException w:name="header" w:semiHidden="1" w:unhideWhenUsed="1"/>
-    <w:lsdException w:name="footer" w:semiHidden="1" w:unhideWhenUsed="1"/>
-    <w:lsdException w:name="index heading" w:semiHidden="1" w:unhideWhenUsed="1"/>
-    <w:lsdException w:name="caption" w:semiHidden="1" w:uiPriority="35" w:unhideWhenUsed="1" w:qFormat="1"/>
-    <w:lsdException w:name="table of figures" w:semiHidden="1" w:unhideWhenUsed="1"/>
-    <w:lsdException w:name="envelope address" w:semiHidden="1" w:unhideWhenUsed="1"/>
-    <w:lsdException w:name="envelope return" w:semiHidden="1" w:unhideWhenUsed="1"/>
-    <w:lsdException w:name="footnote reference" w:semiHidden="1" w:unhideWhenUsed="1"/>
-    <w:lsdException w:name="annotation reference" w:semiHidden="1" w:unhideWhenUsed="1"/>
-    <w:lsdException w:name="line number" w:semiHidden="1" w:unhideWhenUsed="1"/>
-    <w:lsdException w:name="page number" w:semiHidden="1" w:unhideWhenUsed="1"/>
-    <w:lsdException w:name="endnote reference" w:semiHidden="1" w:unhideWhenUsed="1"/>
-    <w:lsdException w:name="endnote text" w:semiHidden="1" w:unhideWhenUsed="1"/>
-    <w:lsdException w:name="table of authorities" w:semiHidden="1" w:unhideWhenUsed="1"/>
-    <w:lsdException w:name="macro" w:semiHidden="1" w:unhideWhenUsed="1"/>
-    <w:lsdException w:name="toa heading" w:semiHidden="1" w:unhideWhenUsed="1"/>
-    <w:lsdException w:name="List" w:semiHidden="1" w:unhideWhenUsed="1"/>
-    <w:lsdException w:name="List Bullet" w:semiHidden="1" w:unhideWhenUsed="1"/>
-    <w:lsdException w:name="List Number" w:semiHidden="1" w:unhideWhenUsed="1"/>
-    <w:lsdException w:name="List 2" w:semiHidden="1" w:unhideWhenUsed="1"/>
-    <w:lsdException w:name="List 3" w:semiHidden="1" w:unhideWhenUsed="1"/>
-    <w:lsdException w:name="List 4" w:semiHidden="1" w:unhideWhenUsed="1"/>
-    <w:lsdException w:name="List 5" w:semiHidden="1" w:unhideWhenUsed="1"/>
-    <w:lsdException w:name="List Bullet 2" w:semiHidden="1" w:unhideWhenUsed="1"/>
-    <w:lsdException w:name="List Bullet 3" w:semiHidden="1" w:unhideWhenUsed="1"/>
-    <w:lsdException w:name="List Bullet 4" w:semiHidden="1" w:unhideWhenUsed="1"/>
-    <w:lsdException w:name="List Bullet 5" w:semiHidden="1" w:unhideWhenUsed="1"/>
-    <w:lsdException w:name="List Number 2" w:semiHidden="1" w:unhideWhenUsed="1"/>
-    <w:lsdException w:name="List Number 3" w:semiHidden="1" w:unhideWhenUsed="1"/>
-    <w:lsdException w:name="List Number 4" w:semiHidden="1" w:unhideWhenUsed="1"/>
-    <w:lsdException w:name="List Number 5" w:semiHidden="1" w:unhideWhenUsed="1"/>
-    <w:lsdException w:name="Title" w:uiPriority="10" w:qFormat="1"/>
-    <w:lsdException w:name="Closing" w:semiHidden="1" w:unhideWhenUsed="1"/>
-    <w:lsdException w:name="Signature" w:semiHidden="1" w:unhideWhenUsed="1"/>
-    <w:lsdException w:name="Default Paragraph Font" w:semiHidden="1" w:uiPriority="1" w:unhideWhenUsed="1"/>
-    <w:lsdException w:name="Body Text" w:semiHidden="1" w:unhideWhenUsed="1"/>
-    <w:lsdException w:name="Body Text Indent" w:semiHidden="1" w:unhideWhenUsed="1"/>
-    <w:lsdException w:name="List Continue" w:semiHidden="1" w:unhideWhenUsed="1"/>
-    <w:lsdException w:name="List Continue 2" w:semiHidden="1" w:unhideWhenUsed="1"/>
-    <w:lsdException w:name="List Continue 3" w:semiHidden="1" w:unhideWhenUsed="1"/>
-    <w:lsdException w:name="List Continue 4" w:semiHidden="1" w:unhideWhenUsed="1"/>
-    <w:lsdException w:name="List Continue 5" w:semiHidden="1" w:unhideWhenUsed="1"/>
-    <w:lsdException w:name="Message Header" w:semiHidden="1" w:unhideWhenUsed="1"/>
-    <w:lsdException w:name="Subtitle" w:uiPriority="11" w:qFormat="1"/>
-    <w:lsdException w:name="Salutation" w:semiHidden="1" w:unhideWhenUsed="1"/>
-    <w:lsdException w:name="Date" w:semiHidden="1" w:unhideWhenUsed="1"/>
-    <w:lsdException w:name="Body Text First Indent" w:semiHidden="1" w:unhideWhenUsed="1"/>
-    <w:lsdException w:name="Body Text First Indent 2" w:semiHidden="1" w:unhideWhenUsed="1"/>
-    <w:lsdException w:name="Note Heading" w:semiHidden="1" w:unhideWhenUsed="1"/>
-    <w:lsdException w:name="Body Text 2" w:semiHidden="1" w:unhideWhenUsed="1"/>
-    <w:lsdException w:name="Body Text 3" w:semiHidden="1" w:unhideWhenUsed="1"/>
-    <w:lsdException w:name="Body Text Indent 2" w:semiHidden="1" w:unhideWhenUsed="1"/>
-    <w:lsdException w:name="Body Text Indent 3" w:semiHidden="1" w:unhideWhenUsed="1"/>
-    <w:lsdException w:name="Block Text" w:semiHidden="1" w:unhideWhenUsed="1"/>
-    <w:lsdException w:name="Hyperlink" w:semiHidden="1" w:unhideWhenUsed="1"/>
-    <w:lsdException w:name="FollowedHyperlink" w:semiHidden="1" w:unhideWhenUsed="1"/>
-    <w:lsdException w:name="Strong" w:uiPriority="22" w:qFormat="1"/>
-    <w:lsdException w:name="Emphasis" w:uiPriority="20" w:qFormat="1"/>
-    <w:lsdException w:name="Document Map" w:semiHidden="1" w:unhideWhenUsed="1"/>
-    <w:lsdException w:name="Plain Text" w:semiHidden="1" w:unhideWhenUsed="1"/>
-    <w:lsdException w:name="E-mail Signature" w:semiHidden="1" w:unhideWhenUsed="1"/>
-    <w:lsdException w:name="HTML Top of Form" w:semiHidden="1" w:unhideWhenUsed="1"/>
-    <w:lsdException w:name="HTML Bottom of Form" w:semiHidden="1" w:unhideWhenUsed="1"/>
-    <w:lsdException w:name="Normal (Web)" w:semiHidden="1" w:unhideWhenUsed="1"/>
-    <w:lsdException w:name="HTML Acronym" w:semiHidden="1" w:unhideWhenUsed="1"/>
-    <w:lsdException w:name="HTML Address" w:semiHidden="1" w:unhideWhenUsed="1"/>
-    <w:lsdException w:name="HTML Cite" w:semiHidden="1" w:unhideWhenUsed="1"/>
-    <w:lsdException w:name="HTML Code" w:semiHidden="1" w:unhideWhenUsed="1"/>
-    <w:lsdException w:name="HTML Definition" w:semiHidden="1" w:unhideWhenUsed="1"/>
-    <w:lsdException w:name="HTML Keyboard" w:semiHidden="1" w:unhideWhenUsed="1"/>
-    <w:lsdException w:name="HTML Preformatted" w:semiHidden="1" w:unhideWhenUsed="1"/>
-    <w:lsdException w:name="HTML Sample" w:semiHidden="1" w:unhideWhenUsed="1"/>
-    <w:lsdException w:name="HTML Typewriter" w:semiHidden="1" w:unhideWhenUsed="1"/>
-    <w:lsdException w:name="HTML Variable" w:semiHidden="1" w:unhideWhenUsed="1"/>
-    <w:lsdException w:name="Normal Table" w:semiHidden="1" w:unhideWhenUsed="1"/>
-    <w:lsdException w:name="annotation subject" w:semiHidden="1" w:unhideWhenUsed="1"/>
-    <w:lsdException w:name="No List" w:semiHidden="1" w:unhideWhenUsed="1"/>
-    <w:lsdException w:name="Outline List 1" w:semiHidden="1" w:unhideWhenUsed="1"/>
-    <w:lsdException w:name="Outline List 2" w:semiHidden="1" w:unhideWhenUsed="1"/>
-    <w:lsdException w:name="Outline List 3" w:semiHidden="1" w:unhideWhenUsed="1"/>
-    <w:lsdException w:name="Table Simple 1" w:semiHidden="1" w:unhideWhenUsed="1"/>
-    <w:lsdException w:name="Table Simple 2" w:semiHidden="1" w:unhideWhenUsed="1"/>
-    <w:lsdException w:name="Table Simple 3" w:semiHidden="1" w:unhideWhenUsed="1"/>
-    <w:lsdException w:name="Table Classic 1" w:semiHidden="1" w:unhideWhenUsed="1"/>
-    <w:lsdException w:name="Table Classic 2" w:semiHidden="1" w:unhideWhenUsed="1"/>
-    <w:lsdException w:name="Table Classic 3" w:semiHidden="1" w:unhideWhenUsed="1"/>
-    <w:lsdException w:name="Table Classic 4" w:semiHidden="1" w:unhideWhenUsed="1"/>
-    <w:lsdException w:name="Table Colorful 1" w:semiHidden="1" w:unhideWhenUsed="1"/>
-    <w:lsdException w:name="Table Colorful 2" w:semiHidden="1" w:unhideWhenUsed="1"/>
-    <w:lsdException w:name="Table Colorful 3" w:semiHidden="1" w:unhideWhenUsed="1"/>
-    <w:lsdException w:name="Table Columns 1" w:semiHidden="1" w:unhideWhenUsed="1"/>
-    <w:lsdException w:name="Table Columns 2" w:semiHidden="1" w:unhideWhenUsed="1"/>
-    <w:lsdException w:name="Table Columns 3" w:semiHidden="1" w:unhideWhenUsed="1"/>
-    <w:lsdException w:name="Table Columns 4" w:semiHidden="1" w:unhideWhenUsed="1"/>
-    <w:lsdException w:name="Table Columns 5" w:semiHidden="1" w:unhideWhenUsed="1"/>
-    <w:lsdException w:name="Table Grid 1" w:semiHidden="1" w:unhideWhenUsed="1"/>
-    <w:lsdException w:name="Table Grid 2" w:semiHidden="1" w:unhideWhenUsed="1"/>
-    <w:lsdException w:name="Table Grid 3" w:semiHidden="1" w:unhideWhenUsed="1"/>
-    <w:lsdException w:name="Table Grid 4" w:semiHidden="1" w:unhideWhenUsed="1"/>
-    <w:lsdException w:name="Table Grid 5" w:semiHidden="1" w:unhideWhenUsed="1"/>
-    <w:lsdException w:name="Table Grid 6" w:semiHidden="1" w:unhideWhenUsed="1"/>
-    <w:lsdException w:name="Table Grid 7" w:semiHidden="1" w:unhideWhenUsed="1"/>
-    <w:lsdException w:name="Table Grid 8" w:semiHidden="1" w:unhideWhenUsed="1"/>
-    <w:lsdException w:name="Table List 1" w:semiHidden="1" w:unhideWhenUsed="1"/>
-    <w:lsdException w:name="Table List 2" w:semiHidden="1" w:unhideWhenUsed="1"/>
-    <w:lsdException w:name="Table List 3" w:semiHidden="1" w:unhideWhenUsed="1"/>
-    <w:lsdException w:name="Table List 4" w:semiHidden="1" w:unhideWhenUsed="1"/>
-    <w:lsdException w:name="Table List 5" w:semiHidden="1" w:unhideWhenUsed="1"/>
-    <w:lsdException w:name="Table List 6" w:semiHidden="1" w:unhideWhenUsed="1"/>
-    <w:lsdException w:name="Table List 7" w:semiHidden="1" w:unhideWhenUsed="1"/>
-    <w:lsdException w:name="Table List 8" w:semiHidden="1" w:unhideWhenUsed="1"/>
-    <w:lsdException w:name="Table 3D effects 1" w:semiHidden="1" w:unhideWhenUsed="1"/>
-    <w:lsdException w:name="Table 3D effects 2" w:semiHidden="1" w:unhideWhenUsed="1"/>
-    <w:lsdException w:name="Table 3D effects 3" w:semiHidden="1" w:unhideWhenUsed="1"/>
-    <w:lsdException w:name="Table Contemporary" w:semiHidden="1" w:unhideWhenUsed="1"/>
-    <w:lsdException w:name="Table Elegant" w:semiHidden="1" w:unhideWhenUsed="1"/>
-    <w:lsdException w:name="Table Professional" w:semiHidden="1" w:unhideWhenUsed="1"/>
-    <w:lsdException w:name="Table Subtle 1" w:semiHidden="1" w:unhideWhenUsed="1"/>
-    <w:lsdException w:name="Table Subtle 2" w:semiHidden="1" w:unhideWhenUsed="1"/>
-    <w:lsdException w:name="Table Web 1" w:semiHidden="1" w:unhideWhenUsed="1"/>
-    <w:lsdException w:name="Table Web 2" w:semiHidden="1" w:unhideWhenUsed="1"/>
-    <w:lsdException w:name="Table Web 3" w:semiHidden="1" w:unhideWhenUsed="1"/>
-    <w:lsdException w:name="Balloon Text" w:semiHidden="1" w:unhideWhenUsed="1"/>
-    <w:lsdException w:name="Table Grid" w:uiPriority="59"/>
-    <w:lsdException w:name="Table Theme" w:semiHidden="1" w:unhideWhenUsed="1"/>
-    <w:lsdException w:name="Placeholder Text" w:semiHidden="1"/>
-    <w:lsdException w:name="No Spacing" w:uiPriority="1" w:qFormat="1"/>
-    <w:lsdException w:name="Light Shading" w:uiPriority="60"/>
-    <w:lsdException w:name="Light List" w:uiPriority="61"/>
-    <w:lsdException w:name="Light Grid" w:uiPriority="62"/>
-    <w:lsdException w:name="Medium Shading 1" w:uiPriority="63"/>
-    <w:lsdException w:name="Medium Shading 2" w:uiPriority="64"/>
-    <w:lsdException w:name="Medium List 1" w:uiPriority="65"/>
-    <w:lsdException w:name="Medium List 2" w:uiPriority="66"/>
-    <w:lsdException w:name="Medium Grid 1" w:uiPriority="67"/>
-    <w:lsdException w:name="Medium Grid 2" w:uiPriority="68"/>
-    <w:lsdException w:name="Medium Grid 3" w:uiPriority="69"/>
-    <w:lsdException w:name="Dark List" w:uiPriority="70"/>
-    <w:lsdException w:name="Colorful Shading" w:uiPriority="71"/>
-    <w:lsdException w:name="Colorful List" w:uiPriority="72"/>
-    <w:lsdException w:name="Colorful Grid" w:uiPriority="73"/>
-    <w:lsdException w:name="Light Shading Accent 1" w:uiPriority="60"/>
-    <w:lsdException w:name="Light List Accent 1" w:uiPriority="61"/>
-    <w:lsdException w:name="Light Grid Accent 1" w:uiPriority="62"/>
-    <w:lsdException w:name="Medium Shading 1 Accent 1" w:uiPriority="63"/>
-    <w:lsdException w:name="Medium Shading 2 Accent 1" w:uiPriority="64"/>
-    <w:lsdException w:name="Medium List 1 Accent 1" w:uiPriority="65"/>
-    <w:lsdException w:name="Revision" w:semiHidden="1"/>
-    <w:lsdException w:name="List Paragraph" w:uiPriority="34" w:qFormat="1"/>
-    <w:lsdException w:name="Quote" w:uiPriority="29" w:qFormat="1"/>
-    <w:lsdException w:name="Intense Quote" w:uiPriority="30" w:qFormat="1"/>
-    <w:lsdException w:name="Medium List 2 Accent 1" w:uiPriority="66"/>
-    <w:lsdException w:name="Medium Grid 1 Accent 1" w:uiPriority="67"/>
-    <w:lsdException w:name="Medium Grid 2 Accent 1" w:uiPriority="68"/>
-    <w:lsdException w:name="Medium Grid 3 Accent 1" w:uiPriority="69"/>
-    <w:lsdException w:name="Dark List Accent 1" w:uiPriority="70"/>
-    <w:lsdException w:name="Colorful Shading Accent 1" w:uiPriority="71"/>
-    <w:lsdException w:name="Colorful List Accent 1" w:uiPriority="72"/>
-    <w:lsdException w:name="Colorful Grid Accent 1" w:uiPriority="73"/>
-    <w:lsdException w:name="Light Shading Accent 2" w:uiPriority="60"/>
-    <w:lsdException w:name="Light List Accent 2" w:uiPriority="61"/>
-    <w:lsdException w:name="Light Grid Accent 2" w:uiPriority="62"/>
-    <w:lsdException w:name="Medium Shading 1 Accent 2" w:uiPriority="63"/>
-    <w:lsdException w:name="Medium Shading 2 Accent 2" w:uiPriority="64"/>
-    <w:lsdException w:name="Medium List 1 Accent 2" w:uiPriority="65"/>
-    <w:lsdException w:name="Medium List 2 Accent 2" w:uiPriority="66"/>
-    <w:lsdException w:name="Medium Grid 1 Accent 2" w:uiPriority="67"/>
-    <w:lsdException w:name="Medium Grid 2 Accent 2" w:uiPriority="68"/>
-    <w:lsdException w:name="Medium Grid 3 Accent 2" w:uiPriority="69"/>
-    <w:lsdException w:name="Dark List Accent 2" w:uiPriority="70"/>
-    <w:lsdException w:name="Colorful Shading Accent 2" w:uiPriority="71"/>
-    <w:lsdException w:name="Colorful List Accent 2" w:uiPriority="72"/>
-    <w:lsdException w:name="Colorful Grid Accent 2" w:uiPriority="73"/>
-    <w:lsdException w:name="Light Shading Accent 3" w:uiPriority="60"/>
-    <w:lsdException w:name="Light List Accent 3" w:uiPriority="61"/>
-    <w:lsdException w:name="Light Grid Accent 3" w:uiPriority="62"/>
-    <w:lsdException w:name="Medium Shading 1 Accent 3" w:uiPriority="63"/>
-    <w:lsdException w:name="Medium Shading 2 Accent 3" w:uiPriority="64"/>
-    <w:lsdException w:name="Medium List 1 Accent 3" w:uiPriority="65"/>
-    <w:lsdException w:name="Medium List 2 Accent 3" w:uiPriority="66"/>
-    <w:lsdException w:name="Medium Grid 1 Accent 3" w:uiPriority="67"/>
-    <w:lsdException w:name="Medium Grid 2 Accent 3" w:uiPriority="68"/>
-    <w:lsdException w:name="Medium Grid 3 Accent 3" w:uiPriority="69"/>
-    <w:lsdException w:name="Dark List Accent 3" w:uiPriority="70"/>
-    <w:lsdException w:name="Colorful Shading Accent 3" w:uiPriority="71"/>
-    <w:lsdException w:name="Colorful List Accent 3" w:uiPriority="72"/>
-    <w:lsdException w:name="Colorful Grid Accent 3" w:uiPriority="73"/>
-    <w:lsdException w:name="Light Shading Accent 4" w:uiPriority="60"/>
-    <w:lsdException w:name="Light List Accent 4" w:uiPriority="61"/>
-    <w:lsdException w:name="Light Grid Accent 4" w:uiPriority="62"/>
-    <w:lsdException w:name="Medium Shading 1 Accent 4" w:uiPriority="63"/>
-    <w:lsdException w:name="Medium Shading 2 Accent 4" w:uiPriority="64"/>
-    <w:lsdException w:name="Medium List 1 Accent 4" w:uiPriority="65"/>
-    <w:lsdException w:name="Medium List 2 Accent 4" w:uiPriority="66"/>
-    <w:lsdException w:name="Medium Grid 1 Accent 4" w:uiPriority="67"/>
-    <w:lsdException w:name="Medium Grid 2 Accent 4" w:uiPriority="68"/>
-    <w:lsdException w:name="Medium Grid 3 Accent 4" w:uiPriority="69"/>
-    <w:lsdException w:name="Dark List Accent 4" w:uiPriority="70"/>
-    <w:lsdException w:name="Colorful Shading Accent 4" w:uiPriority="71"/>
-    <w:lsdException w:name="Colorful List Accent 4" w:uiPriority="72"/>
-    <w:lsdException w:name="Colorful Grid Accent 4" w:uiPriority="73"/>
-    <w:lsdException w:name="Light Shading Accent 5" w:uiPriority="60"/>
-    <w:lsdException w:name="Light List Accent 5" w:uiPriority="61"/>
-    <w:lsdException w:name="Light Grid Accent 5" w:uiPriority="62"/>
-    <w:lsdException w:name="Medium Shading 1 Accent 5" w:uiPriority="63"/>
-    <w:lsdException w:name="Medium Shading 2 Accent 5" w:uiPriority="64"/>
-    <w:lsdException w:name="Medium List 1 Accent 5" w:uiPriority="65"/>
-    <w:lsdException w:name="Medium List 2 Accent 5" w:uiPriority="66"/>
-    <w:lsdException w:name="Medium Grid 1 Accent 5" w:uiPriority="67"/>
-    <w:lsdException w:name="Medium Grid 2 Accent 5" w:uiPriority="68"/>
-    <w:lsdException w:name="Medium Grid 3 Accent 5" w:uiPriority="69"/>
-    <w:lsdException w:name="Dark List Accent 5" w:uiPriority="70"/>
-    <w:lsdException w:name="Colorful Shading Accent 5" w:uiPriority="71"/>
-    <w:lsdException w:name="Colorful List Accent 5" w:uiPriority="72"/>
-    <w:lsdException w:name="Colorful Grid Accent 5" w:uiPriority="73"/>
-    <w:lsdException w:name="Light Shading Accent 6" w:uiPriority="60"/>
-    <w:lsdException w:name="Light List Accent 6" w:uiPriority="61"/>
-    <w:lsdException w:name="Light Grid Accent 6" w:uiPriority="62"/>
-    <w:lsdException w:name="Medium Shading 1 Accent 6" w:uiPriority="63"/>
-    <w:lsdException w:name="Medium Shading 2 Accent 6" w:uiPriority="64"/>
-    <w:lsdException w:name="Medium List 1 Accent 6" w:uiPriority="65"/>
-    <w:lsdException w:name="Medium List 2 Accent 6" w:uiPriority="66"/>
-    <w:lsdException w:name="Medium Grid 1 Accent 6" w:uiPriority="67"/>
-    <w:lsdException w:name="Medium Grid 2 Accent 6" w:uiPriority="68"/>
-    <w:lsdException w:name="Medium Grid 3 Accent 6" w:uiPriority="69"/>
-    <w:lsdException w:name="Dark List Accent 6" w:uiPriority="70"/>
-    <w:lsdException w:name="Colorful Shading Accent 6" w:uiPriority="71"/>
-    <w:lsdException w:name="Colorful List Accent 6" w:uiPriority="72"/>
-    <w:lsdException w:name="Colorful Grid Accent 6" w:uiPriority="73"/>
-    <w:lsdException w:name="Subtle Emphasis" w:uiPriority="19" w:qFormat="1"/>
-    <w:lsdException w:name="Intense Emphasis" w:uiPriority="21" w:qFormat="1"/>
-    <w:lsdException w:name="Subtle Reference" w:uiPriority="31" w:qFormat="1"/>
-    <w:lsdException w:name="Intense Reference" w:uiPriority="32" w:qFormat="1"/>
-    <w:lsdException w:name="Book Title" w:uiPriority="33" w:qFormat="1"/>
-    <w:lsdException w:name="Bibliography" w:semiHidden="1" w:uiPriority="37" w:unhideWhenUsed="1"/>
-    <w:lsdException w:name="TOC Heading" w:semiHidden="1" w:uiPriority="39" w:unhideWhenUsed="1" w:qFormat="1"/>
-    <w:lsdException w:name="Grid Table 4" w:uiPriority="49"/>
-    <w:lsdException w:name="Grid Table 5 Dark" w:uiPriority="50"/>
-    <w:lsdException w:name="Grid Table 6 Colorful" w:uiPriority="51"/>
-    <w:lsdException w:name="Grid Table 7 Colorful" w:uiPriority="52"/>
-    <w:lsdException w:name="Grid Table 1 Light Accent 1" w:uiPriority="46"/>
-    <w:lsdException w:name="Grid Table 2 Accent 1" w:uiPriority="47"/>
-    <w:lsdException w:name="Grid Table 3 Accent 1" w:uiPriority="48"/>
-    <w:lsdException w:name="Grid Table 4 Accent 1" w:uiPriority="49"/>
-    <w:lsdException w:name="Grid Table 5 Dark Accent 1" w:uiPriority="50"/>
-    <w:lsdException w:name="Grid Table 6 Colorful Accent 1" w:uiPriority="51"/>
-    <w:lsdException w:name="Grid Table 7 Colorful Accent 1" w:uiPriority="52"/>
-    <w:lsdException w:name="Grid Table 1 Light Accent 2" w:uiPriority="46"/>
-    <w:lsdException w:name="Grid Table 2 Accent 2" w:uiPriority="47"/>
-    <w:lsdException w:name="Grid Table 3 Accent 2" w:uiPriority="48"/>
-    <w:lsdException w:name="Grid Table 4 Accent 2" w:uiPriority="49"/>
-    <w:lsdException w:name="Grid Table 5 Dark Accent 2" w:uiPriority="50"/>
-    <w:lsdException w:name="Grid Table 6 Colorful Accent 2" w:uiPriority="51"/>
-    <w:lsdException w:name="Grid Table 7 Colorful Accent 2" w:uiPriority="52"/>
-    <w:lsdException w:name="Grid Table 1 Light Accent 3" w:uiPriority="46"/>
-    <w:lsdException w:name="Grid Table 2 Accent 3" w:uiPriority="47"/>
-    <w:lsdException w:name="Grid Table 3 Accent 3" w:uiPriority="48"/>
-    <w:lsdException w:name="Grid Table 4 Accent 3" w:uiPriority="49"/>
-    <w:lsdException w:name="Grid Table 5 Dark Accent 3" w:uiPriority="50"/>
-    <w:lsdException w:name="Grid Table 6 Colorful Accent 3" w:uiPriority="51"/>
-    <w:lsdException w:name="Grid Table 7 Colorful Accent 3" w:uiPriority="52"/>
-    <w:lsdException w:name="Grid Table 1 Light Accent 4" w:uiPriority="46"/>
-    <w:lsdException w:name="Grid Table 2 Accent 4" w:uiPriority="47"/>
-    <w:lsdException w:name="Grid Table 3 Accent 4" w:uiPriority="48"/>
-    <w:lsdException w:name="Grid Table 4 Accent 4" w:uiPriority="49"/>
-    <w:lsdException w:name="Grid Table 5 Dark Accent 4" w:uiPriority="50"/>
-    <w:lsdException w:name="Grid Table 6 Colorful Accent 4" w:uiPriority="51"/>
-    <w:lsdException w:name="Grid Table 7 Colorful Accent 4" w:uiPriority="52"/>
-    <w:lsdException w:name="Grid Table 1 Light Accent 5" w:uiPriority="46"/>
-    <w:lsdException w:name="Grid Table 2 Accent 5" w:uiPriority="47"/>
-    <w:lsdException w:name="Grid Table 3 Accent 5" w:uiPriority="48"/>
-    <w:lsdException w:name="Grid Table 4 Accent 5" w:uiPriority="49"/>
-    <w:lsdException w:name="Grid Table 5 Dark Accent 5" w:uiPriority="50"/>
-    <w:lsdException w:name="Grid Table 6 Colorful Accent 5" w:uiPriority="51"/>
-    <w:lsdException w:name="Grid Table 7 Colorful Accent 5" w:uiPriority="52"/>
-    <w:lsdException w:name="Grid Table 1 Light Accent 6" w:uiPriority="46"/>
-    <w:lsdException w:name="Grid Table 2 Accent 6" w:uiPriority="47"/>
-    <w:lsdException w:name="Grid Table 3 Accent 6" w:uiPriority="48"/>
-    <w:lsdException w:name="Grid Table 4 Accent 6" w:uiPriority="49"/>
-    <w:lsdException w:name="Grid Table 5 Dark Accent 6" w:uiPriority="50"/>
-    <w:lsdException w:name="Grid Table 6 Colorful Accent 6" w:uiPriority="51"/>
-    <w:lsdException w:name="Grid Table 7 Colorful Accent 6" w:uiPriority="52"/>
-    <w:lsdException w:name="List Table 1 Light" w:uiPriority="46"/>
-    <w:lsdException w:name="List Table 2" w:uiPriority="47"/>
-    <w:lsdException w:name="List Table 3" w:uiPriority="48"/>
-    <w:lsdException w:name="List Table 4" w:uiPriority="49"/>
-    <w:lsdException w:name="List Table 5 Dark" w:uiPriority="50"/>
-    <w:lsdException w:name="List Table 6 Colorful" w:uiPriority="51"/>
-    <w:lsdException w:name="List Table 7 Colorful" w:uiPriority="52"/>
-    <w:lsdException w:name="List Table 1 Light Accent 1" w:uiPriority="46"/>
-    <w:lsdException w:name="List Table 2 Accent 1" w:uiPriority="47"/>
-    <w:lsdException w:name="List Table 3 Accent 1" w:uiPriority="48"/>
-    <w:lsdException w:name="List Table 4 Accent 1" w:uiPriority="49"/>
-    <w:lsdException w:name="List Table 5 Dark Accent 1" w:uiPriority="50"/>
-    <w:lsdException w:name="List Table 6 Colorful Accent 1" w:uiPriority="51"/>
-    <w:lsdException w:name="List Table 7 Colorful Accent 1" w:uiPriority="52"/>
-    <w:lsdException w:name="List Table 1 Light Accent 2" w:uiPriority="46"/>
-    <w:lsdException w:name="List Table 2 Accent 2" w:uiPriority="47"/>
-    <w:lsdException w:name="List Table 3 Accent 2" w:uiPriority="48"/>
-    <w:lsdException w:name="List Table 4 Accent 2" w:uiPriority="49"/>
-    <w:lsdException w:name="List Table 5 Dark Accent 2" w:uiPriority="50"/>
-    <w:lsdException w:name="List Table 6 Colorful Accent 2" w:uiPriority="51"/>
-    <w:lsdException w:name="List Table 7 Colorful Accent 2" w:uiPriority="52"/>
-    <w:lsdException w:name="List Table 1 Light Accent 3" w:uiPriority="46"/>
-    <w:lsdException w:name="List Table 2 Accent 3" w:uiPriority="47"/>
-    <w:lsdException w:name="List Table 3 Accent 3" w:uiPriority="48"/>
-    <w:lsdException w:name="List Table 4 Accent 3" w:uiPriority="49"/>
-    <w:lsdException w:name="List Table 5 Dark Accent 3" w:uiPriority="50"/>
-    <w:lsdException w:name="List Table 6 Colorful Accent 3" w:uiPriority="51"/>
-    <w:lsdException w:name="List Table 7 Colorful Accent 3" w:uiPriority="52"/>
-    <w:lsdException w:name="List Table 1 Light Accent 4" w:uiPriority="46"/>
-    <w:lsdException w:name="List Table 2 Accent 4" w:uiPriority="47"/>
-    <w:lsdException w:name="List Table 3 Accent 4" w:uiPriority="48"/>
-    <w:lsdException w:name="List Table 4 Accent 4" w:uiPriority="49"/>
-    <w:lsdException w:name="List Table 5 Dark Accent 4" w:uiPriority="50"/>
-    <w:lsdException w:name="List Table 6 Colorful Accent 4" w:uiPriority="51"/>
-    <w:lsdException w:name="List Table 7 Colorful Accent 4" w:uiPriority="52"/>
-    <w:lsdException w:name="List Table 1 Light Accent 5" w:uiPriority="46"/>
-    <w:lsdException w:name="List Table 2 Accent 5" w:uiPriority="47"/>
-    <w:lsdException w:name="List Table 3 Accent 5" w:uiPriority="48"/>
-    <w:lsdException w:name="List Table 4 Accent 5" w:uiPriority="49"/>
-    <w:lsdException w:name="List Table 5 Dark Accent 5" w:uiPriority="50"/>
-    <w:lsdException w:name="List Table 6 Colorful Accent 5" w:uiPriority="51"/>
-    <w:lsdException w:name="List Table 7 Colorful Accent 5" w:uiPriority="52"/>
-    <w:lsdException w:name="List Table 1 Light Accent 6" w:uiPriority="46"/>
-    <w:lsdException w:name="List Table 2 Accent 6" w:uiPriority="47"/>
-    <w:lsdException w:name="List Table 3 Accent 6" w:uiPriority="48"/>
-    <w:lsdException w:name="List Table 4 Accent 6" w:uiPriority="49"/>
-    <w:lsdException w:name="List Table 5 Dark Accent 6" w:uiPriority="50"/>
-    <w:lsdException w:name="List Table 6 Colorful Accent 6" w:uiPriority="51"/>
-    <w:lsdException w:name="List Table 7 Colorful Accent 6" w:uiPriority="52"/>
-    <w:lsdException w:name="Mention" w:semiHidden="1" w:unhideWhenUsed="1"/>
-    <w:lsdException w:name="Smart Hyperlink" w:semiHidden="1" w:unhideWhenUsed="1"/>
-    <w:lsdException w:name="Hashtag" w:semiHidden="1" w:unhideWhenUsed="1"/>
-    <w:lsdException w:name="Unresolved Mention" w:semiHidden="1" w:unhideWhenUsed="1"/>
-    <w:lsdException w:name="Smart Link" w:semiHidden="1" w:unhideWhenUsed="1"/>
+  <w:latentStyles w:defLockedState="0" w:defUIPriority="99" w:defSemiHidden="1" w:defUnhideWhenUsed="1" w:defQFormat="0" w:count="267">
+    <w:lsdException w:name="Normal" w:semiHidden="0" w:uiPriority="0" w:unhideWhenUsed="0" w:qFormat="1"/>
+    <w:lsdException w:name="heading 1" w:semiHidden="0" w:uiPriority="9" w:unhideWhenUsed="0" w:qFormat="1"/>
+    <w:lsdException w:name="heading 2" w:uiPriority="9" w:qFormat="1"/>
+    <w:lsdException w:name="heading 3" w:uiPriority="9" w:qFormat="1"/>
+    <w:lsdException w:name="heading 4" w:uiPriority="9" w:qFormat="1"/>
+    <w:lsdException w:name="heading 5" w:uiPriority="9" w:qFormat="1"/>
+    <w:lsdException w:name="heading 6" w:uiPriority="9" w:qFormat="1"/>
+    <w:lsdException w:name="heading 7" w:uiPriority="9" w:qFormat="1"/>
+    <w:lsdException w:name="heading 8" w:uiPriority="9" w:qFormat="1"/>
+    <w:lsdException w:name="heading 9" w:uiPriority="9" w:qFormat="1"/>
+    <w:lsdException w:name="toc 1" w:uiPriority="39"/>
+    <w:lsdException w:name="toc 2" w:uiPriority="39"/>
+    <w:lsdException w:name="toc 3" w:uiPriority="39"/>
+    <w:lsdException w:name="toc 4" w:uiPriority="39"/>
+    <w:lsdException w:name="toc 5" w:uiPriority="39"/>
+    <w:lsdException w:name="toc 6" w:uiPriority="39"/>
+    <w:lsdException w:name="toc 7" w:uiPriority="39"/>
+    <w:lsdException w:name="toc 8" w:uiPriority="39"/>
+    <w:lsdException w:name="toc 9" w:uiPriority="39"/>
+    <w:lsdException w:name="caption" w:uiPriority="35" w:qFormat="1"/>
+    <w:lsdException w:name="Title" w:semiHidden="0" w:uiPriority="10" w:unhideWhenUsed="0" w:qFormat="1"/>
+    <w:lsdException w:name="Default Paragraph Font" w:uiPriority="1"/>
+    <w:lsdException w:name="Subtitle" w:semiHidden="0" w:uiPriority="11" w:unhideWhenUsed="0" w:qFormat="1"/>
+    <w:lsdException w:name="Strong" w:semiHidden="0" w:uiPriority="22" w:unhideWhenUsed="0" w:qFormat="1"/>
+    <w:lsdException w:name="Emphasis" w:semiHidden="0" w:uiPriority="20" w:unhideWhenUsed="0" w:qFormat="1"/>
+    <w:lsdException w:name="Table Grid" w:semiHidden="0" w:uiPriority="59" w:unhideWhenUsed="0"/>
+    <w:lsdException w:name="Placeholder Text" w:unhideWhenUsed="0"/>
+    <w:lsdException w:name="No Spacing" w:semiHidden="0" w:uiPriority="1" w:unhideWhenUsed="0" w:qFormat="1"/>
+    <w:lsdException w:name="Light Shading" w:semiHidden="0" w:uiPriority="60" w:unhideWhenUsed="0"/>
+    <w:lsdException w:name="Light List" w:semiHidden="0" w:uiPriority="61" w:unhideWhenUsed="0"/>
+    <w:lsdException w:name="Light Grid" w:semiHidden="0" w:uiPriority="62" w:unhideWhenUsed="0"/>
+    <w:lsdException w:name="Medium Shading 1" w:semiHidden="0" w:uiPriority="63" w:unhideWhenUsed="0"/>
+    <w:lsdException w:name="Medium Shading 2" w:semiHidden="0" w:uiPriority="64" w:unhideWhenUsed="0"/>
+    <w:lsdException w:name="Medium List 1" w:semiHidden="0" w:uiPriority="65" w:unhideWhenUsed="0"/>
+    <w:lsdException w:name="Medium List 2" w:semiHidden="0" w:uiPriority="66" w:unhideWhenUsed="0"/>
+    <w:lsdException w:name="Medium Grid 1" w:semiHidden="0" w:uiPriority="67" w:unhideWhenUsed="0"/>
+    <w:lsdException w:name="Medium Grid 2" w:semiHidden="0" w:uiPriority="68" w:unhideWhenUsed="0"/>
+    <w:lsdException w:name="Medium Grid 3" w:semiHidden="0" w:uiPriority="69" w:unhideWhenUsed="0"/>
+    <w:lsdException w:name="Dark List" w:semiHidden="0" w:uiPriority="70" w:unhideWhenUsed="0"/>
+    <w:lsdException w:name="Colorful Shading" w:semiHidden="0" w:uiPriority="71" w:unhideWhenUsed="0"/>
+    <w:lsdException w:name="Colorful List" w:semiHidden="0" w:uiPriority="72" w:unhideWhenUsed="0"/>
+    <w:lsdException w:name="Colorful Grid" w:semiHidden="0" w:uiPriority="73" w:unhideWhenUsed="0"/>
+    <w:lsdException w:name="Light Shading Accent 1" w:semiHidden="0" w:uiPriority="60" w:unhideWhenUsed="0"/>
+    <w:lsdException w:name="Light List Accent 1" w:semiHidden="0" w:uiPriority="61" w:unhideWhenUsed="0"/>
+    <w:lsdException w:name="Light Grid Accent 1" w:semiHidden="0" w:uiPriority="62" w:unhideWhenUsed="0"/>
+    <w:lsdException w:name="Medium Shading 1 Accent 1" w:semiHidden="0" w:uiPriority="63" w:unhideWhenUsed="0"/>
+    <w:lsdException w:name="Medium Shading 2 Accent 1" w:semiHidden="0" w:uiPriority="64" w:unhideWhenUsed="0"/>
+    <w:lsdException w:name="Medium List 1 Accent 1" w:semiHidden="0" w:uiPriority="65" w:unhideWhenUsed="0"/>
+    <w:lsdException w:name="Revision" w:unhideWhenUsed="0"/>
+    <w:lsdException w:name="List Paragraph" w:semiHidden="0" w:uiPriority="34" w:unhideWhenUsed="0" w:qFormat="1"/>
+    <w:lsdException w:name="Quote" w:semiHidden="0" w:uiPriority="29" w:unhideWhenUsed="0" w:qFormat="1"/>
+    <w:lsdException w:name="Intense Quote" w:semiHidden="0" w:uiPriority="30" w:unhideWhenUsed="0" w:qFormat="1"/>
+    <w:lsdException w:name="Medium List 2 Accent 1" w:semiHidden="0" w:uiPriority="66" w:unhideWhenUsed="0"/>
+    <w:lsdException w:name="Medium Grid 1 Accent 1" w:semiHidden="0" w:uiPriority="67" w:unhideWhenUsed="0"/>
+    <w:lsdException w:name="Medium Grid 2 Accent 1" w:semiHidden="0" w:uiPriority="68" w:unhideWhenUsed="0"/>
+    <w:lsdException w:name="Medium Grid 3 Accent 1" w:semiHidden="0" w:uiPriority="69" w:unhideWhenUsed="0"/>
+    <w:lsdException w:name="Dark List Accent 1" w:semiHidden="0" w:uiPriority="70" w:unhideWhenUsed="0"/>
+    <w:lsdException w:name="Colorful Shading Accent 1" w:semiHidden="0" w:uiPriority="71" w:unhideWhenUsed="0"/>
+    <w:lsdException w:name="Colorful List Accent 1" w:semiHidden="0" w:uiPriority="72" w:unhideWhenUsed="0"/>
+    <w:lsdException w:name="Colorful Grid Accent 1" w:semiHidden="0" w:uiPriority="73" w:unhideWhenUsed="0"/>
+    <w:lsdException w:name="Light Shading Accent 2" w:semiHidden="0" w:uiPriority="60" w:unhideWhenUsed="0"/>
+    <w:lsdException w:name="Light List Accent 2" w:semiHidden="0" w:uiPriority="61" w:unhideWhenUsed="0"/>
+    <w:lsdException w:name="Light Grid Accent 2" w:semiHidden="0" w:uiPriority="62" w:unhideWhenUsed="0"/>
+    <w:lsdException w:name="Medium Shading 1 Accent 2" w:semiHidden="0" w:uiPriority="63" w:unhideWhenUsed="0"/>
+    <w:lsdException w:name="Medium Shading 2 Accent 2" w:semiHidden="0" w:uiPriority="64" w:unhideWhenUsed="0"/>
+    <w:lsdException w:name="Medium List 1 Accent 2" w:semiHidden="0" w:uiPriority="65" w:unhideWhenUsed="0"/>
+    <w:lsdException w:name="Medium List 2 Accent 2" w:semiHidden="0" w:uiPriority="66" w:unhideWhenUsed="0"/>
+    <w:lsdException w:name="Medium Grid 1 Accent 2" w:semiHidden="0" w:uiPriority="67" w:unhideWhenUsed="0"/>
+    <w:lsdException w:name="Medium Grid 2 Accent 2" w:semiHidden="0" w:uiPriority="68" w:unhideWhenUsed="0"/>
+    <w:lsdException w:name="Medium Grid 3 Accent 2" w:semiHidden="0" w:uiPriority="69" w:unhideWhenUsed="0"/>
+    <w:lsdException w:name="Dark List Accent 2" w:semiHidden="0" w:uiPriority="70" w:unhideWhenUsed="0"/>
+    <w:lsdException w:name="Colorful Shading Accent 2" w:semiHidden="0" w:uiPriority="71" w:unhideWhenUsed="0"/>
+    <w:lsdException w:name="Colorful List Accent 2" w:semiHidden="0" w:uiPriority="72" w:unhideWhenUsed="0"/>
+    <w:lsdException w:name="Colorful Grid Accent 2" w:semiHidden="0" w:uiPriority="73" w:unhideWhenUsed="0"/>
+    <w:lsdException w:name="Light Shading Accent 3" w:semiHidden="0" w:uiPriority="60" w:unhideWhenUsed="0"/>
+    <w:lsdException w:name="Light List Accent 3" w:semiHidden="0" w:uiPriority="61" w:unhideWhenUsed="0"/>
+    <w:lsdException w:name="Light Grid Accent 3" w:semiHidden="0" w:uiPriority="62" w:unhideWhenUsed="0"/>
+    <w:lsdException w:name="Medium Shading 1 Accent 3" w:semiHidden="0" w:uiPriority="63" w:unhideWhenUsed="0"/>
+    <w:lsdException w:name="Medium Shading 2 Accent 3" w:semiHidden="0" w:uiPriority="64" w:unhideWhenUsed="0"/>
+    <w:lsdException w:name="Medium List 1 Accent 3" w:semiHidden="0" w:uiPriority="65" w:unhideWhenUsed="0"/>
+    <w:lsdException w:name="Medium List 2 Accent 3" w:semiHidden="0" w:uiPriority="66" w:unhideWhenUsed="0"/>
+    <w:lsdException w:name="Medium Grid 1 Accent 3" w:semiHidden="0" w:uiPriority="67" w:unhideWhenUsed="0"/>
+    <w:lsdException w:name="Medium Grid 2 Accent 3" w:semiHidden="0" w:uiPriority="68" w:unhideWhenUsed="0"/>
+    <w:lsdException w:name="Medium Grid 3 Accent 3" w:semiHidden="0" w:uiPriority="69" w:unhideWhenUsed="0"/>
+    <w:lsdException w:name="Dark List Accent 3" w:semiHidden="0" w:uiPriority="70" w:unhideWhenUsed="0"/>
+    <w:lsdException w:name="Colorful Shading Accent 3" w:semiHidden="0" w:uiPriority="71" w:unhideWhenUsed="0"/>
+    <w:lsdException w:name="Colorful List Accent 3" w:semiHidden="0" w:uiPriority="72" w:unhideWhenUsed="0"/>
+    <w:lsdException w:name="Colorful Grid Accent 3" w:semiHidden="0" w:uiPriority="73" w:unhideWhenUsed="0"/>
+    <w:lsdException w:name="Light Shading Accent 4" w:semiHidden="0" w:uiPriority="60" w:unhideWhenUsed="0"/>
+    <w:lsdException w:name="Light List Accent 4" w:semiHidden="0" w:uiPriority="61" w:unhideWhenUsed="0"/>
+    <w:lsdException w:name="Light Grid Accent 4" w:semiHidden="0" w:uiPriority="62" w:unhideWhenUsed="0"/>
+    <w:lsdException w:name="Medium Shading 1 Accent 4" w:semiHidden="0" w:uiPriority="63" w:unhideWhenUsed="0"/>
+    <w:lsdException w:name="Medium Shading 2 Accent 4" w:semiHidden="0" w:uiPriority="64" w:unhideWhenUsed="0"/>
+    <w:lsdException w:name="Medium List 1 Accent 4" w:semiHidden="0" w:uiPriority="65" w:unhideWhenUsed="0"/>
+    <w:lsdException w:name="Medium List 2 Accent 4" w:semiHidden="0" w:uiPriority="66" w:unhideWhenUsed="0"/>
+    <w:lsdException w:name="Medium Grid 1 Accent 4" w:semiHidden="0" w:uiPriority="67" w:unhideWhenUsed="0"/>
+    <w:lsdException w:name="Medium Grid 2 Accent 4" w:semiHidden="0" w:uiPriority="68" w:unhideWhenUsed="0"/>
+    <w:lsdException w:name="Medium Grid 3 Accent 4" w:semiHidden="0" w:uiPriority="69" w:unhideWhenUsed="0"/>
+    <w:lsdException w:name="Dark List Accent 4" w:semiHidden="0" w:uiPriority="70" w:unhideWhenUsed="0"/>
+    <w:lsdException w:name="Colorful Shading Accent 4" w:semiHidden="0" w:uiPriority="71" w:unhideWhenUsed="0"/>
+    <w:lsdException w:name="Colorful List Accent 4" w:semiHidden="0" w:uiPriority="72" w:unhideWhenUsed="0"/>
+    <w:lsdException w:name="Colorful Grid Accent 4" w:semiHidden="0" w:uiPriority="73" w:unhideWhenUsed="0"/>
+    <w:lsdException w:name="Light Shading Accent 5" w:semiHidden="0" w:uiPriority="60" w:unhideWhenUsed="0"/>
+    <w:lsdException w:name="Light List Accent 5" w:semiHidden="0" w:uiPriority="61" w:unhideWhenUsed="0"/>
+    <w:lsdException w:name="Light Grid Accent 5" w:semiHidden="0" w:uiPriority="62" w:unhideWhenUsed="0"/>
+    <w:lsdException w:name="Medium Shading 1 Accent 5" w:semiHidden="0" w:uiPriority="63" w:unhideWhenUsed="0"/>
+    <w:lsdException w:name="Medium Shading 2 Accent 5" w:semiHidden="0" w:uiPriority="64" w:unhideWhenUsed="0"/>
+    <w:lsdException w:name="Medium List 1 Accent 5" w:semiHidden="0" w:uiPriority="65" w:unhideWhenUsed="0"/>
+    <w:lsdException w:name="Medium List 2 Accent 5" w:semiHidden="0" w:uiPriority="66" w:unhideWhenUsed="0"/>
+    <w:lsdException w:name="Medium Grid 1 Accent 5" w:semiHidden="0" w:uiPriority="67" w:unhideWhenUsed="0"/>
+    <w:lsdException w:name="Medium Grid 2 Accent 5" w:semiHidden="0" w:uiPriority="68" w:unhideWhenUsed="0"/>
+    <w:lsdException w:name="Medium Grid 3 Accent 5" w:semiHidden="0" w:uiPriority="69" w:unhideWhenUsed="0"/>
+    <w:lsdException w:name="Dark List Accent 5" w:semiHidden="0" w:uiPriority="70" w:unhideWhenUsed="0"/>
+    <w:lsdException w:name="Colorful Shading Accent 5" w:semiHidden="0" w:uiPriority="71" w:unhideWhenUsed="0"/>
+    <w:lsdException w:name="Colorful List Accent 5" w:semiHidden="0" w:uiPriority="72" w:unhideWhenUsed="0"/>
+    <w:lsdException w:name="Colorful Grid Accent 5" w:semiHidden="0" w:uiPriority="73" w:unhideWhenUsed="0"/>
+    <w:lsdException w:name="Light Shading Accent 6" w:semiHidden="0" w:uiPriority="60" w:unhideWhenUsed="0"/>
+    <w:lsdException w:name="Light List Accent 6" w:semiHidden="0" w:uiPriority="61" w:unhideWhenUsed="0"/>
+    <w:lsdException w:name="Light Grid Accent 6" w:semiHidden="0" w:uiPriority="62" w:unhideWhenUsed="0"/>
+    <w:lsdException w:name="Medium Shading 1 Accent 6" w:semiHidden="0" w:uiPriority="63" w:unhideWhenUsed="0"/>
+    <w:lsdException w:name="Medium Shading 2 Accent 6" w:semiHidden="0" w:uiPriority="64" w:unhideWhenUsed="0"/>
+    <w:lsdException w:name="Medium List 1 Accent 6" w:semiHidden="0" w:uiPriority="65" w:unhideWhenUsed="0"/>
+    <w:lsdException w:name="Medium List 2 Accent 6" w:semiHidden="0" w:uiPriority="66" w:unhideWhenUsed="0"/>
+    <w:lsdException w:name="Medium Grid 1 Accent 6" w:semiHidden="0" w:uiPriority="67" w:unhideWhenUsed="0"/>
+    <w:lsdException w:name="Medium Grid 2 Accent 6" w:semiHidden="0" w:uiPriority="68" w:unhideWhenUsed="0"/>
+    <w:lsdException w:name="Medium Grid 3 Accent 6" w:semiHidden="0" w:uiPriority="69" w:unhideWhenUsed="0"/>
+    <w:lsdException w:name="Dark List Accent 6" w:semiHidden="0" w:uiPriority="70" w:unhideWhenUsed="0"/>
+    <w:lsdException w:name="Colorful Shading Accent 6" w:semiHidden="0" w:uiPriority="71" w:unhideWhenUsed="0"/>
+    <w:lsdException w:name="Colorful List Accent 6" w:semiHidden="0" w:uiPriority="72" w:unhideWhenUsed="0"/>
+    <w:lsdException w:name="Colorful Grid Accent 6" w:semiHidden="0" w:uiPriority="73" w:unhideWhenUsed="0"/>
+    <w:lsdException w:name="Subtle Emphasis" w:semiHidden="0" w:uiPriority="19" w:unhideWhenUsed="0" w:qFormat="1"/>
+    <w:lsdException w:name="Intense Emphasis" w:semiHidden="0" w:uiPriority="21" w:unhideWhenUsed="0" w:qFormat="1"/>
+    <w:lsdException w:name="Subtle Reference" w:semiHidden="0" w:uiPriority="31" w:unhideWhenUsed="0" w:qFormat="1"/>
+    <w:lsdException w:name="Intense Reference" w:semiHidden="0" w:uiPriority="32" w:unhideWhenUsed="0" w:qFormat="1"/>
+    <w:lsdException w:name="Book Title" w:semiHidden="0" w:uiPriority="33" w:unhideWhenUsed="0" w:qFormat="1"/>
+    <w:lsdException w:name="Bibliography" w:uiPriority="37"/>
+    <w:lsdException w:name="TOC Heading" w:uiPriority="39" w:qFormat="1"/>
   </w:latentStyles>
   <w:style w:type="paragraph" w:default="1" w:styleId="Normal">
     <w:name w:val="Normal"/>
     <w:qFormat/>
+    <w:rsid w:val="00460F12"/>
   </w:style>
   <w:style w:type="character" w:default="1" w:styleId="DefaultParagraphFont">
     <w:name w:val="Default Paragraph Font"/>
@@ -10021,6 +8804,7 @@
     <w:uiPriority w:val="99"/>
     <w:semiHidden/>
     <w:unhideWhenUsed/>
+    <w:qFormat/>
     <w:tblPr>
       <w:tblInd w:w="0" w:type="dxa"/>
       <w:tblCellMar>
@@ -10089,7 +8873,7 @@
 </file>
 
 <file path=word/glossary/webSettings.xml><?xml version="1.0" encoding="utf-8"?>
-<w:webSettings xmlns:mc="http://schemas.openxmlformats.org/markup-compatibility/2006" xmlns:r="http://schemas.openxmlformats.org/officeDocument/2006/relationships" xmlns:w="http://schemas.openxmlformats.org/wordprocessingml/2006/main" xmlns:w14="http://schemas.microsoft.com/office/word/2010/wordml" xmlns:w15="http://schemas.microsoft.com/office/word/2012/wordml" xmlns:w16cex="http://schemas.microsoft.com/office/word/2018/wordml/cex" xmlns:w16cid="http://schemas.microsoft.com/office/word/2016/wordml/cid" xmlns:w16="http://schemas.microsoft.com/office/word/2018/wordml" xmlns:w16se="http://schemas.microsoft.com/office/word/2015/wordml/symex" mc:Ignorable="w14 w15 w16se w16cid w16 w16cex">
+<w:webSettings xmlns:r="http://schemas.openxmlformats.org/officeDocument/2006/relationships" xmlns:w="http://schemas.openxmlformats.org/wordprocessingml/2006/main">
   <w:allowPNG/>
 </w:webSettings>
 </file>
@@ -10349,7 +9133,7 @@
   <a:extraClrSchemeLst/>
   <a:extLst>
     <a:ext uri="{05A4C25C-085E-4340-85A3-A5531E510DB2}">
-      <thm15:themeFamily xmlns:thm15="http://schemas.microsoft.com/office/thememl/2012/main" name="Office Theme" id="{62F939B6-93AF-4DB8-9C6B-D6C7DFDC589F}" vid="{4A3C46E8-61CC-4603-A589-7422A47A8E4A}"/>
+      <thm15:themeFamily xmlns:thm15="http://schemas.microsoft.com/office/thememl/2012/main" xmlns="" name="Office Theme" id="{62F939B6-93AF-4DB8-9C6B-D6C7DFDC589F}" vid="{4A3C46E8-61CC-4603-A589-7422A47A8E4A}"/>
     </a:ext>
   </a:extLst>
 </a:theme>
@@ -10360,7 +9144,7 @@
 </file>
 
 <file path=customXml/itemProps1.xml><?xml version="1.0" encoding="utf-8"?>
-<ds:datastoreItem xmlns:ds="http://schemas.openxmlformats.org/officeDocument/2006/customXml" ds:itemID="{D032BE6D-E5E5-4AE0-8406-CD38FBA383DD}">
+<ds:datastoreItem xmlns:ds="http://schemas.openxmlformats.org/officeDocument/2006/customXml" ds:itemID="{1742E4A3-93B5-42AC-8258-4AC2E813635E}">
   <ds:schemaRefs>
     <ds:schemaRef ds:uri="http://schemas.openxmlformats.org/officeDocument/2006/bibliography"/>
   </ds:schemaRefs>

</xml_diff>